<commit_message>
Se agregó programador #1. (Erick Yac)
</commit_message>
<xml_diff>
--- a/InformacionDesarrolladores.docx
+++ b/InformacionDesarrolladores.docx
@@ -1,9 +1,12 @@
 
 <file path=word/document.xml><?xml version="1.0" encoding="utf-8"?>
-<w:document xmlns:wpc="http://schemas.microsoft.com/office/word/2010/wordprocessingCanvas" xmlns:cx="http://schemas.microsoft.com/office/drawing/2014/chartex" xmlns:cx1="http://schemas.microsoft.com/office/drawing/2015/9/8/chartex" xmlns:cx2="http://schemas.microsoft.com/office/drawing/2015/10/21/chartex" xmlns:cx3="http://schemas.microsoft.com/office/drawing/2016/5/9/chartex" xmlns:cx4="http://schemas.microsoft.com/office/drawing/2016/5/10/chartex" xmlns:cx5="http://schemas.microsoft.com/office/drawing/2016/5/11/chartex" xmlns:cx6="http://schemas.microsoft.com/office/drawing/2016/5/12/chartex" xmlns:cx7="http://schemas.microsoft.com/office/drawing/2016/5/13/chartex" xmlns:cx8="http://schemas.microsoft.com/office/drawing/2016/5/14/chartex" xmlns:mc="http://schemas.openxmlformats.org/markup-compatibility/2006" xmlns:aink="http://schemas.microsoft.com/office/drawing/2016/ink" xmlns:am3d="http://schemas.microsoft.com/office/drawing/2017/model3d" xmlns:o="urn:schemas-microsoft-com:office:office" xmlns:r="http://schemas.openxmlformats.org/officeDocument/2006/relationships" xmlns:m="http://schemas.openxmlformats.org/officeDocument/2006/math" xmlns:v="urn:schemas-microsoft-com:vml" xmlns:wp14="http://schemas.microsoft.com/office/word/2010/wordprocessingDrawing" xmlns:wp="http://schemas.openxmlformats.org/drawingml/2006/wordprocessingDrawing" xmlns:w10="urn:schemas-microsoft-com:office:word" xmlns:w="http://schemas.openxmlformats.org/wordprocessingml/2006/main" xmlns:w14="http://schemas.microsoft.com/office/word/2010/wordml" xmlns:w15="http://schemas.microsoft.com/office/word/2012/wordml" xmlns:w16cex="http://schemas.microsoft.com/office/word/2018/wordml/cex" xmlns:w16cid="http://schemas.microsoft.com/office/word/2016/wordml/cid" xmlns:w16="http://schemas.microsoft.com/office/word/2018/wordml" xmlns:w16se="http://schemas.microsoft.com/office/word/2015/wordml/symex" xmlns:wpg="http://schemas.microsoft.com/office/word/2010/wordprocessingGroup" xmlns:wpi="http://schemas.microsoft.com/office/word/2010/wordprocessingInk" xmlns:wne="http://schemas.microsoft.com/office/word/2006/wordml" xmlns:wps="http://schemas.microsoft.com/office/word/2010/wordprocessingShape" mc:Ignorable="w14 w15 w16se w16cid w16 w16cex wp14">
+<w:document xmlns:wpc="http://schemas.microsoft.com/office/word/2010/wordprocessingCanvas" xmlns:cx="http://schemas.microsoft.com/office/drawing/2014/chartex" xmlns:mc="http://schemas.openxmlformats.org/markup-compatibility/2006" xmlns:o="urn:schemas-microsoft-com:office:office" xmlns:r="http://schemas.openxmlformats.org/officeDocument/2006/relationships" xmlns:m="http://schemas.openxmlformats.org/officeDocument/2006/math" xmlns:v="urn:schemas-microsoft-com:vml" xmlns:wp14="http://schemas.microsoft.com/office/word/2010/wordprocessingDrawing" xmlns:wp="http://schemas.openxmlformats.org/drawingml/2006/wordprocessingDrawing" xmlns:w10="urn:schemas-microsoft-com:office:word" xmlns:w="http://schemas.openxmlformats.org/wordprocessingml/2006/main" xmlns:w14="http://schemas.microsoft.com/office/word/2010/wordml" xmlns:w15="http://schemas.microsoft.com/office/word/2012/wordml" xmlns:w16se="http://schemas.microsoft.com/office/word/2015/wordml/symex" xmlns:wpg="http://schemas.microsoft.com/office/word/2010/wordprocessingGroup" xmlns:wpi="http://schemas.microsoft.com/office/word/2010/wordprocessingInk" xmlns:wne="http://schemas.microsoft.com/office/word/2006/wordml" xmlns:wps="http://schemas.microsoft.com/office/word/2010/wordprocessingShape" mc:Ignorable="w14 w15 w16se wp14">
   <w:body>
     <w:p>
       <w:r>
+        <w:rPr>
+          <w:lang w:val="es-MX" w:eastAsia="es-MX"/>
+        </w:rPr>
         <w:drawing>
           <wp:anchor distT="0" distB="0" distL="114300" distR="114300" simplePos="0" relativeHeight="251659264" behindDoc="1" locked="0" layoutInCell="1" allowOverlap="1" wp14:anchorId="5400362A" wp14:editId="59F0CBFC">
             <wp:simplePos x="0" y="0"/>
@@ -64,6 +67,9 @@
     </w:p>
     <w:p>
       <w:r>
+        <w:rPr>
+          <w:lang w:val="es-MX" w:eastAsia="es-MX"/>
+        </w:rPr>
         <mc:AlternateContent>
           <mc:Choice Requires="wps">
             <w:drawing>
@@ -149,16 +155,7 @@
                                 <w:sz w:val="140"/>
                                 <w:szCs w:val="140"/>
                               </w:rPr>
-                              <w:t>2</w:t>
-                            </w:r>
-                            <w:r>
-                              <w:rPr>
-                                <w:rFonts w:ascii="Agency FB bold" w:eastAsia="SimSun" w:hAnsi="Agency FB bold" w:cs="Poppins Medium"/>
-                                <w:color w:val="FFFFFF" w:themeColor="background1"/>
-                                <w:sz w:val="140"/>
-                                <w:szCs w:val="140"/>
-                              </w:rPr>
-                              <w:t>1</w:t>
+                              <w:t>21</w:t>
                             </w:r>
                           </w:p>
                         </w:txbxContent>
@@ -178,7 +175,7 @@
               </wp:anchor>
             </w:drawing>
           </mc:Choice>
-          <mc:Fallback>
+          <mc:Fallback xmlns:w16="http://schemas.microsoft.com/office/word/2018/wordml" xmlns:w16cid="http://schemas.microsoft.com/office/word/2016/wordml/cid" xmlns:w16cex="http://schemas.microsoft.com/office/word/2018/wordml/cex" xmlns:am3d="http://schemas.microsoft.com/office/drawing/2017/model3d" xmlns:aink="http://schemas.microsoft.com/office/drawing/2016/ink" xmlns:cx8="http://schemas.microsoft.com/office/drawing/2016/5/14/chartex" xmlns:cx7="http://schemas.microsoft.com/office/drawing/2016/5/13/chartex" xmlns:cx6="http://schemas.microsoft.com/office/drawing/2016/5/12/chartex" xmlns:cx5="http://schemas.microsoft.com/office/drawing/2016/5/11/chartex" xmlns:cx4="http://schemas.microsoft.com/office/drawing/2016/5/10/chartex" xmlns:cx3="http://schemas.microsoft.com/office/drawing/2016/5/9/chartex" xmlns:cx2="http://schemas.microsoft.com/office/drawing/2015/10/21/chartex" xmlns:cx1="http://schemas.microsoft.com/office/drawing/2015/9/8/chartex">
             <w:pict>
               <v:shapetype w14:anchorId="528B8F42" id="_x0000_t202" coordsize="21600,21600" o:spt="202" path="m,l,21600r21600,l21600,xe">
                 <v:stroke joinstyle="miter"/>
@@ -238,6 +235,9 @@
     <w:p/>
     <w:p>
       <w:r>
+        <w:rPr>
+          <w:lang w:val="es-MX" w:eastAsia="es-MX"/>
+        </w:rPr>
         <mc:AlternateContent>
           <mc:Choice Requires="wps">
             <w:drawing>
@@ -301,7 +301,7 @@
                               <w:spacing w:line="192" w:lineRule="auto"/>
                               <w:jc w:val="center"/>
                               <w:rPr>
-                                <w:rFonts w:ascii="Agency FB bold" w:eastAsia="SimSun" w:hAnsi="Agency FB bold" w:cs="Poppins Medium"/>
+                                <w:rFonts w:ascii="Agency FB bold" w:eastAsia="SimSun" w:hAnsi="Agency FB bold" w:cs="Poppins Medium" w:hint="eastAsia"/>
                                 <w:color w:val="00ADEF"/>
                                 <w:sz w:val="96"/>
                                 <w:szCs w:val="96"/>
@@ -356,7 +356,7 @@
               </wp:anchor>
             </w:drawing>
           </mc:Choice>
-          <mc:Fallback>
+          <mc:Fallback xmlns:w16="http://schemas.microsoft.com/office/word/2018/wordml" xmlns:w16cid="http://schemas.microsoft.com/office/word/2016/wordml/cid" xmlns:w16cex="http://schemas.microsoft.com/office/word/2018/wordml/cex" xmlns:am3d="http://schemas.microsoft.com/office/drawing/2017/model3d" xmlns:aink="http://schemas.microsoft.com/office/drawing/2016/ink" xmlns:cx8="http://schemas.microsoft.com/office/drawing/2016/5/14/chartex" xmlns:cx7="http://schemas.microsoft.com/office/drawing/2016/5/13/chartex" xmlns:cx6="http://schemas.microsoft.com/office/drawing/2016/5/12/chartex" xmlns:cx5="http://schemas.microsoft.com/office/drawing/2016/5/11/chartex" xmlns:cx4="http://schemas.microsoft.com/office/drawing/2016/5/10/chartex" xmlns:cx3="http://schemas.microsoft.com/office/drawing/2016/5/9/chartex" xmlns:cx2="http://schemas.microsoft.com/office/drawing/2015/10/21/chartex" xmlns:cx1="http://schemas.microsoft.com/office/drawing/2015/9/8/chartex">
             <w:pict>
               <v:shape w14:anchorId="6AB23AED" id="Cuadro de texto 12" o:spid="_x0000_s1027" type="#_x0000_t202" style="position:absolute;margin-left:-88.3pt;margin-top:15.95pt;width:611.7pt;height:56.05pt;z-index:251660288;visibility:visible;mso-wrap-style:square;mso-width-percent:0;mso-height-percent:0;mso-wrap-distance-left:9pt;mso-wrap-distance-top:0;mso-wrap-distance-right:9pt;mso-wrap-distance-bottom:0;mso-position-horizontal:absolute;mso-position-horizontal-relative:margin;mso-position-vertical:absolute;mso-position-vertical-relative:text;mso-width-percent:0;mso-height-percent:0;mso-width-relative:page;mso-height-relative:page;v-text-anchor:top" o:gfxdata="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" filled="f" fillcolor="#923743" stroked="f">
                 <v:textbox inset="0,0,0,0">
@@ -413,6 +413,9 @@
         </mc:AlternateContent>
       </w:r>
       <w:r>
+        <w:rPr>
+          <w:lang w:val="es-MX" w:eastAsia="es-MX"/>
+        </w:rPr>
         <mc:AlternateContent>
           <mc:Choice Requires="wps">
             <w:drawing>
@@ -488,7 +491,7 @@
               </wp:anchor>
             </w:drawing>
           </mc:Choice>
-          <mc:Fallback>
+          <mc:Fallback xmlns:w16="http://schemas.microsoft.com/office/word/2018/wordml" xmlns:w16cid="http://schemas.microsoft.com/office/word/2016/wordml/cid" xmlns:w16cex="http://schemas.microsoft.com/office/word/2018/wordml/cex" xmlns:am3d="http://schemas.microsoft.com/office/drawing/2017/model3d" xmlns:aink="http://schemas.microsoft.com/office/drawing/2016/ink" xmlns:cx8="http://schemas.microsoft.com/office/drawing/2016/5/14/chartex" xmlns:cx7="http://schemas.microsoft.com/office/drawing/2016/5/13/chartex" xmlns:cx6="http://schemas.microsoft.com/office/drawing/2016/5/12/chartex" xmlns:cx5="http://schemas.microsoft.com/office/drawing/2016/5/11/chartex" xmlns:cx4="http://schemas.microsoft.com/office/drawing/2016/5/10/chartex" xmlns:cx3="http://schemas.microsoft.com/office/drawing/2016/5/9/chartex" xmlns:cx2="http://schemas.microsoft.com/office/drawing/2015/10/21/chartex" xmlns:cx1="http://schemas.microsoft.com/office/drawing/2015/9/8/chartex">
             <w:pict>
               <v:shape w14:anchorId="03C0D966" id="Cuadro de texto 15" o:spid="_x0000_s1028" type="#_x0000_t202" style="position:absolute;margin-left:82.7pt;margin-top:1.15pt;width:133.9pt;height:3.6pt;z-index:251673600;visibility:visible;mso-wrap-style:square;mso-width-percent:0;mso-height-percent:0;mso-wrap-distance-left:9pt;mso-wrap-distance-top:0;mso-wrap-distance-right:9pt;mso-wrap-distance-bottom:0;mso-position-horizontal:right;mso-position-horizontal-relative:margin;mso-position-vertical:absolute;mso-position-vertical-relative:text;mso-width-percent:0;mso-height-percent:0;mso-width-relative:page;mso-height-relative:page;v-text-anchor:top" o:gfxdata="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" fillcolor="#01436a" stroked="f">
                 <v:textbox inset="0,0,0,0">
@@ -507,6 +510,9 @@
         </mc:AlternateContent>
       </w:r>
       <w:r>
+        <w:rPr>
+          <w:lang w:val="es-MX" w:eastAsia="es-MX"/>
+        </w:rPr>
         <mc:AlternateContent>
           <mc:Choice Requires="wps">
             <w:drawing>
@@ -582,7 +588,7 @@
               </wp:anchor>
             </w:drawing>
           </mc:Choice>
-          <mc:Fallback>
+          <mc:Fallback xmlns:w16="http://schemas.microsoft.com/office/word/2018/wordml" xmlns:w16cid="http://schemas.microsoft.com/office/word/2016/wordml/cid" xmlns:w16cex="http://schemas.microsoft.com/office/word/2018/wordml/cex" xmlns:am3d="http://schemas.microsoft.com/office/drawing/2017/model3d" xmlns:aink="http://schemas.microsoft.com/office/drawing/2016/ink" xmlns:cx8="http://schemas.microsoft.com/office/drawing/2016/5/14/chartex" xmlns:cx7="http://schemas.microsoft.com/office/drawing/2016/5/13/chartex" xmlns:cx6="http://schemas.microsoft.com/office/drawing/2016/5/12/chartex" xmlns:cx5="http://schemas.microsoft.com/office/drawing/2016/5/11/chartex" xmlns:cx4="http://schemas.microsoft.com/office/drawing/2016/5/10/chartex" xmlns:cx3="http://schemas.microsoft.com/office/drawing/2016/5/9/chartex" xmlns:cx2="http://schemas.microsoft.com/office/drawing/2015/10/21/chartex" xmlns:cx1="http://schemas.microsoft.com/office/drawing/2015/9/8/chartex">
             <w:pict>
               <v:shape w14:anchorId="1860E1CB" id="Cuadro de texto 14" o:spid="_x0000_s1029" type="#_x0000_t202" style="position:absolute;margin-left:19.55pt;margin-top:1.15pt;width:119.5pt;height:3.6pt;z-index:251672576;visibility:visible;mso-wrap-style:square;mso-width-percent:0;mso-height-percent:0;mso-wrap-distance-left:9pt;mso-wrap-distance-top:0;mso-wrap-distance-right:9pt;mso-wrap-distance-bottom:0;mso-position-horizontal:absolute;mso-position-horizontal-relative:text;mso-position-vertical:absolute;mso-position-vertical-relative:text;mso-width-percent:0;mso-height-percent:0;mso-width-relative:page;mso-height-relative:page;v-text-anchor:top" o:gfxdata="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" fillcolor="#01436a" stroked="f">
                 <v:textbox inset="0,0,0,0">
@@ -604,6 +610,9 @@
     <w:p/>
     <w:p>
       <w:r>
+        <w:rPr>
+          <w:lang w:val="es-MX" w:eastAsia="es-MX"/>
+        </w:rPr>
         <mc:AlternateContent>
           <mc:Choice Requires="wps">
             <w:drawing>
@@ -702,7 +711,7 @@
               </wp:anchor>
             </w:drawing>
           </mc:Choice>
-          <mc:Fallback>
+          <mc:Fallback xmlns:w16="http://schemas.microsoft.com/office/word/2018/wordml" xmlns:w16cid="http://schemas.microsoft.com/office/word/2016/wordml/cid" xmlns:w16cex="http://schemas.microsoft.com/office/word/2018/wordml/cex" xmlns:am3d="http://schemas.microsoft.com/office/drawing/2017/model3d" xmlns:aink="http://schemas.microsoft.com/office/drawing/2016/ink" xmlns:cx8="http://schemas.microsoft.com/office/drawing/2016/5/14/chartex" xmlns:cx7="http://schemas.microsoft.com/office/drawing/2016/5/13/chartex" xmlns:cx6="http://schemas.microsoft.com/office/drawing/2016/5/12/chartex" xmlns:cx5="http://schemas.microsoft.com/office/drawing/2016/5/11/chartex" xmlns:cx4="http://schemas.microsoft.com/office/drawing/2016/5/10/chartex" xmlns:cx3="http://schemas.microsoft.com/office/drawing/2016/5/9/chartex" xmlns:cx2="http://schemas.microsoft.com/office/drawing/2015/10/21/chartex" xmlns:cx1="http://schemas.microsoft.com/office/drawing/2015/9/8/chartex">
             <w:pict>
               <v:shape w14:anchorId="57C2E403" id="Cuadro de texto 13" o:spid="_x0000_s1030" type="#_x0000_t202" style="position:absolute;margin-left:0;margin-top:.1pt;width:396.7pt;height:27.65pt;z-index:251661312;visibility:visible;mso-wrap-style:square;mso-width-percent:0;mso-height-percent:0;mso-wrap-distance-left:9pt;mso-wrap-distance-top:0;mso-wrap-distance-right:9pt;mso-wrap-distance-bottom:0;mso-position-horizontal:center;mso-position-horizontal-relative:margin;mso-position-vertical:absolute;mso-position-vertical-relative:text;mso-width-percent:0;mso-height-percent:0;mso-width-relative:page;mso-height-relative:page;v-text-anchor:top" o:gfxdata="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" filled="f" fillcolor="#923743" stroked="f">
                 <v:textbox inset="0,0,0,0">
@@ -751,6 +760,9 @@
         </w:rPr>
       </w:pPr>
       <w:r>
+        <w:rPr>
+          <w:lang w:val="es-MX" w:eastAsia="es-MX"/>
+        </w:rPr>
         <mc:AlternateContent>
           <mc:Choice Requires="wps">
             <w:drawing>
@@ -849,7 +861,7 @@
               </wp:anchor>
             </w:drawing>
           </mc:Choice>
-          <mc:Fallback>
+          <mc:Fallback xmlns:w16="http://schemas.microsoft.com/office/word/2018/wordml" xmlns:w16cid="http://schemas.microsoft.com/office/word/2016/wordml/cid" xmlns:w16cex="http://schemas.microsoft.com/office/word/2018/wordml/cex" xmlns:am3d="http://schemas.microsoft.com/office/drawing/2017/model3d" xmlns:aink="http://schemas.microsoft.com/office/drawing/2016/ink" xmlns:cx8="http://schemas.microsoft.com/office/drawing/2016/5/14/chartex" xmlns:cx7="http://schemas.microsoft.com/office/drawing/2016/5/13/chartex" xmlns:cx6="http://schemas.microsoft.com/office/drawing/2016/5/12/chartex" xmlns:cx5="http://schemas.microsoft.com/office/drawing/2016/5/11/chartex" xmlns:cx4="http://schemas.microsoft.com/office/drawing/2016/5/10/chartex" xmlns:cx3="http://schemas.microsoft.com/office/drawing/2016/5/9/chartex" xmlns:cx2="http://schemas.microsoft.com/office/drawing/2015/10/21/chartex" xmlns:cx1="http://schemas.microsoft.com/office/drawing/2015/9/8/chartex">
             <w:pict>
               <v:shape w14:anchorId="78262EC7" id="Cuadro de texto 20" o:spid="_x0000_s1031" type="#_x0000_t202" style="position:absolute;left:0;text-align:left;margin-left:220.3pt;margin-top:507.95pt;width:396.7pt;height:27.65pt;z-index:251679744;visibility:visible;mso-wrap-style:square;mso-width-percent:0;mso-height-percent:0;mso-wrap-distance-left:9pt;mso-wrap-distance-top:0;mso-wrap-distance-right:9pt;mso-wrap-distance-bottom:0;mso-position-horizontal:absolute;mso-position-horizontal-relative:margin;mso-position-vertical:absolute;mso-position-vertical-relative:text;mso-width-percent:0;mso-height-percent:0;mso-width-relative:page;mso-height-relative:page;v-text-anchor:top" o:gfxdata="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" filled="f" fillcolor="#923743" stroked="f">
                 <v:textbox inset="0,0,0,0">
@@ -886,6 +898,9 @@
         </mc:AlternateContent>
       </w:r>
       <w:r>
+        <w:rPr>
+          <w:lang w:val="es-MX" w:eastAsia="es-MX"/>
+        </w:rPr>
         <w:drawing>
           <wp:anchor distT="0" distB="0" distL="114300" distR="114300" simplePos="0" relativeHeight="251675648" behindDoc="0" locked="0" layoutInCell="1" allowOverlap="1" wp14:anchorId="042D55CB" wp14:editId="0FB2D18C">
             <wp:simplePos x="0" y="0"/>
@@ -950,6 +965,9 @@
         </w:drawing>
       </w:r>
       <w:r>
+        <w:rPr>
+          <w:lang w:val="es-MX" w:eastAsia="es-MX"/>
+        </w:rPr>
         <mc:AlternateContent>
           <mc:Choice Requires="wps">
             <w:drawing>
@@ -1047,7 +1065,7 @@
               </wp:anchor>
             </w:drawing>
           </mc:Choice>
-          <mc:Fallback>
+          <mc:Fallback xmlns:w16="http://schemas.microsoft.com/office/word/2018/wordml" xmlns:w16cid="http://schemas.microsoft.com/office/word/2016/wordml/cid" xmlns:w16cex="http://schemas.microsoft.com/office/word/2018/wordml/cex" xmlns:am3d="http://schemas.microsoft.com/office/drawing/2017/model3d" xmlns:aink="http://schemas.microsoft.com/office/drawing/2016/ink" xmlns:cx8="http://schemas.microsoft.com/office/drawing/2016/5/14/chartex" xmlns:cx7="http://schemas.microsoft.com/office/drawing/2016/5/13/chartex" xmlns:cx6="http://schemas.microsoft.com/office/drawing/2016/5/12/chartex" xmlns:cx5="http://schemas.microsoft.com/office/drawing/2016/5/11/chartex" xmlns:cx4="http://schemas.microsoft.com/office/drawing/2016/5/10/chartex" xmlns:cx3="http://schemas.microsoft.com/office/drawing/2016/5/9/chartex" xmlns:cx2="http://schemas.microsoft.com/office/drawing/2015/10/21/chartex" xmlns:cx1="http://schemas.microsoft.com/office/drawing/2015/9/8/chartex">
             <w:pict>
               <v:shape w14:anchorId="4F03A5CD" id="Cuadro de texto 10" o:spid="_x0000_s1032" type="#_x0000_t202" style="position:absolute;left:0;text-align:left;margin-left:-72.9pt;margin-top:196.15pt;width:35.15pt;height:350.5pt;z-index:251671552;visibility:visible;mso-wrap-style:square;mso-width-percent:0;mso-height-percent:0;mso-wrap-distance-left:9pt;mso-wrap-distance-top:0;mso-wrap-distance-right:9pt;mso-wrap-distance-bottom:0;mso-position-horizontal:absolute;mso-position-horizontal-relative:margin;mso-position-vertical:absolute;mso-position-vertical-relative:text;mso-width-percent:0;mso-height-percent:0;mso-width-relative:page;mso-height-relative:page;v-text-anchor:top" o:gfxdata="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" filled="f" fillcolor="#923743" stroked="f">
                 <v:textbox style="layout-flow:vertical;mso-layout-flow-alt:bottom-to-top" inset="0,0,0,0">
@@ -1083,6 +1101,9 @@
         </mc:AlternateContent>
       </w:r>
       <w:r>
+        <w:rPr>
+          <w:lang w:val="es-MX" w:eastAsia="es-MX"/>
+        </w:rPr>
         <mc:AlternateContent>
           <mc:Choice Requires="wps">
             <w:drawing>
@@ -1181,7 +1202,7 @@
               </wp:anchor>
             </w:drawing>
           </mc:Choice>
-          <mc:Fallback>
+          <mc:Fallback xmlns:w16="http://schemas.microsoft.com/office/word/2018/wordml" xmlns:w16cid="http://schemas.microsoft.com/office/word/2016/wordml/cid" xmlns:w16cex="http://schemas.microsoft.com/office/word/2018/wordml/cex" xmlns:am3d="http://schemas.microsoft.com/office/drawing/2017/model3d" xmlns:aink="http://schemas.microsoft.com/office/drawing/2016/ink" xmlns:cx8="http://schemas.microsoft.com/office/drawing/2016/5/14/chartex" xmlns:cx7="http://schemas.microsoft.com/office/drawing/2016/5/13/chartex" xmlns:cx6="http://schemas.microsoft.com/office/drawing/2016/5/12/chartex" xmlns:cx5="http://schemas.microsoft.com/office/drawing/2016/5/11/chartex" xmlns:cx4="http://schemas.microsoft.com/office/drawing/2016/5/10/chartex" xmlns:cx3="http://schemas.microsoft.com/office/drawing/2016/5/9/chartex" xmlns:cx2="http://schemas.microsoft.com/office/drawing/2015/10/21/chartex" xmlns:cx1="http://schemas.microsoft.com/office/drawing/2015/9/8/chartex">
             <w:pict>
               <v:shape w14:anchorId="413D9686" id="Cuadro de texto 19" o:spid="_x0000_s1033" type="#_x0000_t202" style="position:absolute;left:0;text-align:left;margin-left:299.55pt;margin-top:580.7pt;width:396.7pt;height:27.65pt;z-index:251677696;visibility:visible;mso-wrap-style:square;mso-width-percent:0;mso-height-percent:0;mso-wrap-distance-left:9pt;mso-wrap-distance-top:0;mso-wrap-distance-right:9pt;mso-wrap-distance-bottom:0;mso-position-horizontal:absolute;mso-position-horizontal-relative:page;mso-position-vertical:absolute;mso-position-vertical-relative:text;mso-width-percent:0;mso-height-percent:0;mso-width-relative:page;mso-height-relative:page;v-text-anchor:top" o:gfxdata="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" filled="f" fillcolor="#923743" stroked="f">
                 <v:textbox inset="0,0,0,0">
@@ -1218,6 +1239,9 @@
         </mc:AlternateContent>
       </w:r>
       <w:r>
+        <w:rPr>
+          <w:lang w:val="es-MX" w:eastAsia="es-MX"/>
+        </w:rPr>
         <w:drawing>
           <wp:anchor distT="0" distB="0" distL="114300" distR="114300" simplePos="0" relativeHeight="251674624" behindDoc="0" locked="0" layoutInCell="1" allowOverlap="1" wp14:anchorId="53AED391" wp14:editId="3C8F7C49">
             <wp:simplePos x="0" y="0"/>
@@ -1384,7 +1408,7 @@
           <w:sz w:val="28"/>
           <w:szCs w:val="28"/>
         </w:rPr>
-        <w:t>(Escribir nombre completo y número de carnet)</w:t>
+        <w:t>Erick Fernando Yac Andrade - 2017210</w:t>
       </w:r>
     </w:p>
     <w:p>
@@ -1407,8 +1431,10 @@
           <w:sz w:val="28"/>
           <w:szCs w:val="28"/>
         </w:rPr>
-        <w:t>(Escribir actividad asignada)</w:t>
-      </w:r>
+        <w:t>Creación de la estructura del proyecto, creación de conexión y creación de los 2 servlets.</w:t>
+      </w:r>
+      <w:bookmarkStart w:id="0" w:name="_GoBack"/>
+      <w:bookmarkEnd w:id="0"/>
     </w:p>
     <w:p>
       <w:pPr>
@@ -1430,15 +1456,7 @@
           <w:sz w:val="28"/>
           <w:szCs w:val="28"/>
         </w:rPr>
-        <w:t xml:space="preserve">Programador # </w:t>
-      </w:r>
-      <w:r>
-        <w:rPr>
-          <w:rFonts w:ascii="Times New Roman" w:hAnsi="Times New Roman" w:cs="Times New Roman"/>
-          <w:sz w:val="28"/>
-          <w:szCs w:val="28"/>
-        </w:rPr>
-        <w:t>2</w:t>
+        <w:t>Programador # 2</w:t>
       </w:r>
     </w:p>
     <w:p>
@@ -1507,15 +1525,7 @@
           <w:sz w:val="28"/>
           <w:szCs w:val="28"/>
         </w:rPr>
-        <w:t xml:space="preserve">Programador # </w:t>
-      </w:r>
-      <w:r>
-        <w:rPr>
-          <w:rFonts w:ascii="Times New Roman" w:hAnsi="Times New Roman" w:cs="Times New Roman"/>
-          <w:sz w:val="28"/>
-          <w:szCs w:val="28"/>
-        </w:rPr>
-        <w:t>2</w:t>
+        <w:t>Programador # 2</w:t>
       </w:r>
     </w:p>
     <w:p>
@@ -1584,15 +1594,7 @@
           <w:sz w:val="28"/>
           <w:szCs w:val="28"/>
         </w:rPr>
-        <w:t xml:space="preserve">Programador # </w:t>
-      </w:r>
-      <w:r>
-        <w:rPr>
-          <w:rFonts w:ascii="Times New Roman" w:hAnsi="Times New Roman" w:cs="Times New Roman"/>
-          <w:sz w:val="28"/>
-          <w:szCs w:val="28"/>
-        </w:rPr>
-        <w:t>4</w:t>
+        <w:t>Programador # 4</w:t>
       </w:r>
     </w:p>
     <w:p>
@@ -1661,15 +1663,7 @@
           <w:sz w:val="28"/>
           <w:szCs w:val="28"/>
         </w:rPr>
-        <w:t xml:space="preserve">Programador # </w:t>
-      </w:r>
-      <w:r>
-        <w:rPr>
-          <w:rFonts w:ascii="Times New Roman" w:hAnsi="Times New Roman" w:cs="Times New Roman"/>
-          <w:sz w:val="28"/>
-          <w:szCs w:val="28"/>
-        </w:rPr>
-        <w:t>5</w:t>
+        <w:t>Programador # 5</w:t>
       </w:r>
     </w:p>
     <w:p>
@@ -1738,15 +1732,7 @@
           <w:sz w:val="28"/>
           <w:szCs w:val="28"/>
         </w:rPr>
-        <w:t xml:space="preserve">Programador # </w:t>
-      </w:r>
-      <w:r>
-        <w:rPr>
-          <w:rFonts w:ascii="Times New Roman" w:hAnsi="Times New Roman" w:cs="Times New Roman"/>
-          <w:sz w:val="28"/>
-          <w:szCs w:val="28"/>
-        </w:rPr>
-        <w:t>6</w:t>
+        <w:t>Programador # 6</w:t>
       </w:r>
     </w:p>
     <w:p>
@@ -1815,15 +1801,7 @@
           <w:sz w:val="28"/>
           <w:szCs w:val="28"/>
         </w:rPr>
-        <w:t xml:space="preserve">Programador # </w:t>
-      </w:r>
-      <w:r>
-        <w:rPr>
-          <w:rFonts w:ascii="Times New Roman" w:hAnsi="Times New Roman" w:cs="Times New Roman"/>
-          <w:sz w:val="28"/>
-          <w:szCs w:val="28"/>
-        </w:rPr>
-        <w:t>7</w:t>
+        <w:t>Programador # 7</w:t>
       </w:r>
     </w:p>
     <w:p>
@@ -1892,15 +1870,7 @@
           <w:sz w:val="28"/>
           <w:szCs w:val="28"/>
         </w:rPr>
-        <w:t xml:space="preserve">Programador # </w:t>
-      </w:r>
-      <w:r>
-        <w:rPr>
-          <w:rFonts w:ascii="Times New Roman" w:hAnsi="Times New Roman" w:cs="Times New Roman"/>
-          <w:sz w:val="28"/>
-          <w:szCs w:val="28"/>
-        </w:rPr>
-        <w:t>8</w:t>
+        <w:t>Programador # 8</w:t>
       </w:r>
     </w:p>
     <w:p>
@@ -1969,15 +1939,7 @@
           <w:sz w:val="28"/>
           <w:szCs w:val="28"/>
         </w:rPr>
-        <w:t xml:space="preserve">Programador # </w:t>
-      </w:r>
-      <w:r>
-        <w:rPr>
-          <w:rFonts w:ascii="Times New Roman" w:hAnsi="Times New Roman" w:cs="Times New Roman"/>
-          <w:sz w:val="28"/>
-          <w:szCs w:val="28"/>
-        </w:rPr>
-        <w:t>9</w:t>
+        <w:t>Programador # 9</w:t>
       </w:r>
     </w:p>
     <w:p>
@@ -2065,7 +2027,7 @@
 </file>
 
 <file path=word/numbering.xml><?xml version="1.0" encoding="utf-8"?>
-<w:numbering xmlns:wpc="http://schemas.microsoft.com/office/word/2010/wordprocessingCanvas" xmlns:cx="http://schemas.microsoft.com/office/drawing/2014/chartex" xmlns:cx1="http://schemas.microsoft.com/office/drawing/2015/9/8/chartex" xmlns:cx2="http://schemas.microsoft.com/office/drawing/2015/10/21/chartex" xmlns:cx3="http://schemas.microsoft.com/office/drawing/2016/5/9/chartex" xmlns:cx4="http://schemas.microsoft.com/office/drawing/2016/5/10/chartex" xmlns:cx5="http://schemas.microsoft.com/office/drawing/2016/5/11/chartex" xmlns:cx6="http://schemas.microsoft.com/office/drawing/2016/5/12/chartex" xmlns:cx7="http://schemas.microsoft.com/office/drawing/2016/5/13/chartex" xmlns:cx8="http://schemas.microsoft.com/office/drawing/2016/5/14/chartex" xmlns:mc="http://schemas.openxmlformats.org/markup-compatibility/2006" xmlns:aink="http://schemas.microsoft.com/office/drawing/2016/ink" xmlns:am3d="http://schemas.microsoft.com/office/drawing/2017/model3d" xmlns:o="urn:schemas-microsoft-com:office:office" xmlns:r="http://schemas.openxmlformats.org/officeDocument/2006/relationships" xmlns:m="http://schemas.openxmlformats.org/officeDocument/2006/math" xmlns:v="urn:schemas-microsoft-com:vml" xmlns:wp14="http://schemas.microsoft.com/office/word/2010/wordprocessingDrawing" xmlns:wp="http://schemas.openxmlformats.org/drawingml/2006/wordprocessingDrawing" xmlns:w10="urn:schemas-microsoft-com:office:word" xmlns:w="http://schemas.openxmlformats.org/wordprocessingml/2006/main" xmlns:w14="http://schemas.microsoft.com/office/word/2010/wordml" xmlns:w15="http://schemas.microsoft.com/office/word/2012/wordml" xmlns:w16cex="http://schemas.microsoft.com/office/word/2018/wordml/cex" xmlns:w16cid="http://schemas.microsoft.com/office/word/2016/wordml/cid" xmlns:w16="http://schemas.microsoft.com/office/word/2018/wordml" xmlns:w16se="http://schemas.microsoft.com/office/word/2015/wordml/symex" xmlns:wpg="http://schemas.microsoft.com/office/word/2010/wordprocessingGroup" xmlns:wpi="http://schemas.microsoft.com/office/word/2010/wordprocessingInk" xmlns:wne="http://schemas.microsoft.com/office/word/2006/wordml" xmlns:wps="http://schemas.microsoft.com/office/word/2010/wordprocessingShape" mc:Ignorable="w14 w15 w16se w16cid w16 w16cex wp14">
+<w:numbering xmlns:wpc="http://schemas.microsoft.com/office/word/2010/wordprocessingCanvas" xmlns:cx="http://schemas.microsoft.com/office/drawing/2014/chartex" xmlns:mc="http://schemas.openxmlformats.org/markup-compatibility/2006" xmlns:o="urn:schemas-microsoft-com:office:office" xmlns:r="http://schemas.openxmlformats.org/officeDocument/2006/relationships" xmlns:m="http://schemas.openxmlformats.org/officeDocument/2006/math" xmlns:v="urn:schemas-microsoft-com:vml" xmlns:wp14="http://schemas.microsoft.com/office/word/2010/wordprocessingDrawing" xmlns:wp="http://schemas.openxmlformats.org/drawingml/2006/wordprocessingDrawing" xmlns:w10="urn:schemas-microsoft-com:office:word" xmlns:w="http://schemas.openxmlformats.org/wordprocessingml/2006/main" xmlns:w14="http://schemas.microsoft.com/office/word/2010/wordml" xmlns:w15="http://schemas.microsoft.com/office/word/2012/wordml" xmlns:w16se="http://schemas.microsoft.com/office/word/2015/wordml/symex" xmlns:wpg="http://schemas.microsoft.com/office/word/2010/wordprocessingGroup" xmlns:wpi="http://schemas.microsoft.com/office/word/2010/wordprocessingInk" xmlns:wne="http://schemas.microsoft.com/office/word/2006/wordml" xmlns:wps="http://schemas.microsoft.com/office/word/2010/wordprocessingShape" mc:Ignorable="w14 w15 w16se wp14">
   <w:abstractNum w:abstractNumId="0" w15:restartNumberingAfterBreak="0">
     <w:nsid w:val="42951966"/>
     <w:multiLevelType w:val="hybridMultilevel"/>
@@ -2186,7 +2148,7 @@
 </file>
 
 <file path=word/styles.xml><?xml version="1.0" encoding="utf-8"?>
-<w:styles xmlns:mc="http://schemas.openxmlformats.org/markup-compatibility/2006" xmlns:r="http://schemas.openxmlformats.org/officeDocument/2006/relationships" xmlns:w="http://schemas.openxmlformats.org/wordprocessingml/2006/main" xmlns:w14="http://schemas.microsoft.com/office/word/2010/wordml" xmlns:w15="http://schemas.microsoft.com/office/word/2012/wordml" xmlns:w16cex="http://schemas.microsoft.com/office/word/2018/wordml/cex" xmlns:w16cid="http://schemas.microsoft.com/office/word/2016/wordml/cid" xmlns:w16="http://schemas.microsoft.com/office/word/2018/wordml" xmlns:w16se="http://schemas.microsoft.com/office/word/2015/wordml/symex" mc:Ignorable="w14 w15 w16se w16cid w16 w16cex">
+<w:styles xmlns:mc="http://schemas.openxmlformats.org/markup-compatibility/2006" xmlns:r="http://schemas.openxmlformats.org/officeDocument/2006/relationships" xmlns:w="http://schemas.openxmlformats.org/wordprocessingml/2006/main" xmlns:w14="http://schemas.microsoft.com/office/word/2010/wordml" xmlns:w15="http://schemas.microsoft.com/office/word/2012/wordml" xmlns:w16se="http://schemas.microsoft.com/office/word/2015/wordml/symex" mc:Ignorable="w14 w15 w16se">
   <w:docDefaults>
     <w:rPrDefault>
       <w:rPr>
@@ -2202,7 +2164,7 @@
       </w:pPr>
     </w:pPrDefault>
   </w:docDefaults>
-  <w:latentStyles w:defLockedState="0" w:defUIPriority="99" w:defSemiHidden="0" w:defUnhideWhenUsed="0" w:defQFormat="0" w:count="376">
+  <w:latentStyles w:defLockedState="0" w:defUIPriority="99" w:defSemiHidden="0" w:defUnhideWhenUsed="0" w:defQFormat="0" w:count="371">
     <w:lsdException w:name="Normal" w:uiPriority="0" w:qFormat="1"/>
     <w:lsdException w:name="heading 1" w:uiPriority="9" w:qFormat="1"/>
     <w:lsdException w:name="heading 2" w:semiHidden="1" w:uiPriority="9" w:unhideWhenUsed="1" w:qFormat="1"/>
@@ -2574,11 +2536,6 @@
     <w:lsdException w:name="List Table 5 Dark Accent 6" w:uiPriority="50"/>
     <w:lsdException w:name="List Table 6 Colorful Accent 6" w:uiPriority="51"/>
     <w:lsdException w:name="List Table 7 Colorful Accent 6" w:uiPriority="52"/>
-    <w:lsdException w:name="Mention" w:semiHidden="1" w:unhideWhenUsed="1"/>
-    <w:lsdException w:name="Smart Hyperlink" w:semiHidden="1" w:unhideWhenUsed="1"/>
-    <w:lsdException w:name="Hashtag" w:semiHidden="1" w:unhideWhenUsed="1"/>
-    <w:lsdException w:name="Unresolved Mention" w:semiHidden="1" w:unhideWhenUsed="1"/>
-    <w:lsdException w:name="Smart Link" w:semiHidden="1" w:unhideWhenUsed="1"/>
   </w:latentStyles>
   <w:style w:type="paragraph" w:default="1" w:styleId="Normal">
     <w:name w:val="Normal"/>

</xml_diff>

<commit_message>
Se agregó programador #3. gvasquez-2017442
</commit_message>
<xml_diff>
--- a/InformacionDesarrolladores.docx
+++ b/InformacionDesarrolladores.docx
@@ -1,6 +1,6 @@
 
 <file path=word/document.xml><?xml version="1.0" encoding="utf-8"?>
-<w:document xmlns:wpc="http://schemas.microsoft.com/office/word/2010/wordprocessingCanvas" xmlns:cx="http://schemas.microsoft.com/office/drawing/2014/chartex" xmlns:mc="http://schemas.openxmlformats.org/markup-compatibility/2006" xmlns:o="urn:schemas-microsoft-com:office:office" xmlns:r="http://schemas.openxmlformats.org/officeDocument/2006/relationships" xmlns:m="http://schemas.openxmlformats.org/officeDocument/2006/math" xmlns:v="urn:schemas-microsoft-com:vml" xmlns:wp14="http://schemas.microsoft.com/office/word/2010/wordprocessingDrawing" xmlns:wp="http://schemas.openxmlformats.org/drawingml/2006/wordprocessingDrawing" xmlns:w10="urn:schemas-microsoft-com:office:word" xmlns:w="http://schemas.openxmlformats.org/wordprocessingml/2006/main" xmlns:w14="http://schemas.microsoft.com/office/word/2010/wordml" xmlns:w15="http://schemas.microsoft.com/office/word/2012/wordml" xmlns:w16se="http://schemas.microsoft.com/office/word/2015/wordml/symex" xmlns:wpg="http://schemas.microsoft.com/office/word/2010/wordprocessingGroup" xmlns:wpi="http://schemas.microsoft.com/office/word/2010/wordprocessingInk" xmlns:wne="http://schemas.microsoft.com/office/word/2006/wordml" xmlns:wps="http://schemas.microsoft.com/office/word/2010/wordprocessingShape" mc:Ignorable="w14 w15 w16se wp14">
+<w:document xmlns:wpc="http://schemas.microsoft.com/office/word/2010/wordprocessingCanvas" xmlns:cx="http://schemas.microsoft.com/office/drawing/2014/chartex" xmlns:cx1="http://schemas.microsoft.com/office/drawing/2015/9/8/chartex" xmlns:cx2="http://schemas.microsoft.com/office/drawing/2015/10/21/chartex" xmlns:cx3="http://schemas.microsoft.com/office/drawing/2016/5/9/chartex" xmlns:cx4="http://schemas.microsoft.com/office/drawing/2016/5/10/chartex" xmlns:cx5="http://schemas.microsoft.com/office/drawing/2016/5/11/chartex" xmlns:cx6="http://schemas.microsoft.com/office/drawing/2016/5/12/chartex" xmlns:cx7="http://schemas.microsoft.com/office/drawing/2016/5/13/chartex" xmlns:cx8="http://schemas.microsoft.com/office/drawing/2016/5/14/chartex" xmlns:mc="http://schemas.openxmlformats.org/markup-compatibility/2006" xmlns:aink="http://schemas.microsoft.com/office/drawing/2016/ink" xmlns:am3d="http://schemas.microsoft.com/office/drawing/2017/model3d" xmlns:o="urn:schemas-microsoft-com:office:office" xmlns:r="http://schemas.openxmlformats.org/officeDocument/2006/relationships" xmlns:m="http://schemas.openxmlformats.org/officeDocument/2006/math" xmlns:v="urn:schemas-microsoft-com:vml" xmlns:wp14="http://schemas.microsoft.com/office/word/2010/wordprocessingDrawing" xmlns:wp="http://schemas.openxmlformats.org/drawingml/2006/wordprocessingDrawing" xmlns:w10="urn:schemas-microsoft-com:office:word" xmlns:w="http://schemas.openxmlformats.org/wordprocessingml/2006/main" xmlns:w14="http://schemas.microsoft.com/office/word/2010/wordml" xmlns:w15="http://schemas.microsoft.com/office/word/2012/wordml" xmlns:w16cex="http://schemas.microsoft.com/office/word/2018/wordml/cex" xmlns:w16cid="http://schemas.microsoft.com/office/word/2016/wordml/cid" xmlns:w16="http://schemas.microsoft.com/office/word/2018/wordml" xmlns:w16sdtdh="http://schemas.microsoft.com/office/word/2020/wordml/sdtdatahash" xmlns:w16se="http://schemas.microsoft.com/office/word/2015/wordml/symex" xmlns:wpg="http://schemas.microsoft.com/office/word/2010/wordprocessingGroup" xmlns:wpi="http://schemas.microsoft.com/office/word/2010/wordprocessingInk" xmlns:wne="http://schemas.microsoft.com/office/word/2006/wordml" xmlns:wps="http://schemas.microsoft.com/office/word/2010/wordprocessingShape" mc:Ignorable="w14 w15 w16se w16cid w16 w16cex w16sdtdh wp14">
   <w:body>
     <w:p>
       <w:r>
@@ -175,7 +175,7 @@
               </wp:anchor>
             </w:drawing>
           </mc:Choice>
-          <mc:Fallback xmlns:w16="http://schemas.microsoft.com/office/word/2018/wordml" xmlns:w16cid="http://schemas.microsoft.com/office/word/2016/wordml/cid" xmlns:w16cex="http://schemas.microsoft.com/office/word/2018/wordml/cex" xmlns:am3d="http://schemas.microsoft.com/office/drawing/2017/model3d" xmlns:aink="http://schemas.microsoft.com/office/drawing/2016/ink" xmlns:cx8="http://schemas.microsoft.com/office/drawing/2016/5/14/chartex" xmlns:cx7="http://schemas.microsoft.com/office/drawing/2016/5/13/chartex" xmlns:cx6="http://schemas.microsoft.com/office/drawing/2016/5/12/chartex" xmlns:cx5="http://schemas.microsoft.com/office/drawing/2016/5/11/chartex" xmlns:cx4="http://schemas.microsoft.com/office/drawing/2016/5/10/chartex" xmlns:cx3="http://schemas.microsoft.com/office/drawing/2016/5/9/chartex" xmlns:cx2="http://schemas.microsoft.com/office/drawing/2015/10/21/chartex" xmlns:cx1="http://schemas.microsoft.com/office/drawing/2015/9/8/chartex">
+          <mc:Fallback>
             <w:pict>
               <v:shapetype w14:anchorId="528B8F42" id="_x0000_t202" coordsize="21600,21600" o:spt="202" path="m,l,21600r21600,l21600,xe">
                 <v:stroke joinstyle="miter"/>
@@ -211,16 +211,7 @@
                           <w:sz w:val="140"/>
                           <w:szCs w:val="140"/>
                         </w:rPr>
-                        <w:t>2</w:t>
-                      </w:r>
-                      <w:r>
-                        <w:rPr>
-                          <w:rFonts w:ascii="Agency FB bold" w:eastAsia="SimSun" w:hAnsi="Agency FB bold" w:cs="Poppins Medium"/>
-                          <w:color w:val="FFFFFF" w:themeColor="background1"/>
-                          <w:sz w:val="140"/>
-                          <w:szCs w:val="140"/>
-                        </w:rPr>
-                        <w:t>1</w:t>
+                        <w:t>21</w:t>
                       </w:r>
                     </w:p>
                   </w:txbxContent>
@@ -356,7 +347,7 @@
               </wp:anchor>
             </w:drawing>
           </mc:Choice>
-          <mc:Fallback xmlns:w16="http://schemas.microsoft.com/office/word/2018/wordml" xmlns:w16cid="http://schemas.microsoft.com/office/word/2016/wordml/cid" xmlns:w16cex="http://schemas.microsoft.com/office/word/2018/wordml/cex" xmlns:am3d="http://schemas.microsoft.com/office/drawing/2017/model3d" xmlns:aink="http://schemas.microsoft.com/office/drawing/2016/ink" xmlns:cx8="http://schemas.microsoft.com/office/drawing/2016/5/14/chartex" xmlns:cx7="http://schemas.microsoft.com/office/drawing/2016/5/13/chartex" xmlns:cx6="http://schemas.microsoft.com/office/drawing/2016/5/12/chartex" xmlns:cx5="http://schemas.microsoft.com/office/drawing/2016/5/11/chartex" xmlns:cx4="http://schemas.microsoft.com/office/drawing/2016/5/10/chartex" xmlns:cx3="http://schemas.microsoft.com/office/drawing/2016/5/9/chartex" xmlns:cx2="http://schemas.microsoft.com/office/drawing/2015/10/21/chartex" xmlns:cx1="http://schemas.microsoft.com/office/drawing/2015/9/8/chartex">
+          <mc:Fallback>
             <w:pict>
               <v:shape w14:anchorId="6AB23AED" id="Cuadro de texto 12" o:spid="_x0000_s1027" type="#_x0000_t202" style="position:absolute;margin-left:-88.3pt;margin-top:15.95pt;width:611.7pt;height:56.05pt;z-index:251660288;visibility:visible;mso-wrap-style:square;mso-width-percent:0;mso-height-percent:0;mso-wrap-distance-left:9pt;mso-wrap-distance-top:0;mso-wrap-distance-right:9pt;mso-wrap-distance-bottom:0;mso-position-horizontal:absolute;mso-position-horizontal-relative:margin;mso-position-vertical:absolute;mso-position-vertical-relative:text;mso-width-percent:0;mso-height-percent:0;mso-width-relative:page;mso-height-relative:page;v-text-anchor:top" o:gfxdata="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" filled="f" fillcolor="#923743" stroked="f">
                 <v:textbox inset="0,0,0,0">
@@ -366,7 +357,7 @@
                         <w:spacing w:line="192" w:lineRule="auto"/>
                         <w:jc w:val="center"/>
                         <w:rPr>
-                          <w:rFonts w:ascii="Agency FB bold" w:eastAsia="SimSun" w:hAnsi="Agency FB bold" w:cs="Poppins Medium"/>
+                          <w:rFonts w:ascii="Agency FB bold" w:eastAsia="SimSun" w:hAnsi="Agency FB bold" w:cs="Poppins Medium" w:hint="eastAsia"/>
                           <w:color w:val="00ADEF"/>
                           <w:sz w:val="96"/>
                           <w:szCs w:val="96"/>
@@ -491,7 +482,7 @@
               </wp:anchor>
             </w:drawing>
           </mc:Choice>
-          <mc:Fallback xmlns:w16="http://schemas.microsoft.com/office/word/2018/wordml" xmlns:w16cid="http://schemas.microsoft.com/office/word/2016/wordml/cid" xmlns:w16cex="http://schemas.microsoft.com/office/word/2018/wordml/cex" xmlns:am3d="http://schemas.microsoft.com/office/drawing/2017/model3d" xmlns:aink="http://schemas.microsoft.com/office/drawing/2016/ink" xmlns:cx8="http://schemas.microsoft.com/office/drawing/2016/5/14/chartex" xmlns:cx7="http://schemas.microsoft.com/office/drawing/2016/5/13/chartex" xmlns:cx6="http://schemas.microsoft.com/office/drawing/2016/5/12/chartex" xmlns:cx5="http://schemas.microsoft.com/office/drawing/2016/5/11/chartex" xmlns:cx4="http://schemas.microsoft.com/office/drawing/2016/5/10/chartex" xmlns:cx3="http://schemas.microsoft.com/office/drawing/2016/5/9/chartex" xmlns:cx2="http://schemas.microsoft.com/office/drawing/2015/10/21/chartex" xmlns:cx1="http://schemas.microsoft.com/office/drawing/2015/9/8/chartex">
+          <mc:Fallback>
             <w:pict>
               <v:shape w14:anchorId="03C0D966" id="Cuadro de texto 15" o:spid="_x0000_s1028" type="#_x0000_t202" style="position:absolute;margin-left:82.7pt;margin-top:1.15pt;width:133.9pt;height:3.6pt;z-index:251673600;visibility:visible;mso-wrap-style:square;mso-width-percent:0;mso-height-percent:0;mso-wrap-distance-left:9pt;mso-wrap-distance-top:0;mso-wrap-distance-right:9pt;mso-wrap-distance-bottom:0;mso-position-horizontal:right;mso-position-horizontal-relative:margin;mso-position-vertical:absolute;mso-position-vertical-relative:text;mso-width-percent:0;mso-height-percent:0;mso-width-relative:page;mso-height-relative:page;v-text-anchor:top" o:gfxdata="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" fillcolor="#01436a" stroked="f">
                 <v:textbox inset="0,0,0,0">
@@ -588,7 +579,7 @@
               </wp:anchor>
             </w:drawing>
           </mc:Choice>
-          <mc:Fallback xmlns:w16="http://schemas.microsoft.com/office/word/2018/wordml" xmlns:w16cid="http://schemas.microsoft.com/office/word/2016/wordml/cid" xmlns:w16cex="http://schemas.microsoft.com/office/word/2018/wordml/cex" xmlns:am3d="http://schemas.microsoft.com/office/drawing/2017/model3d" xmlns:aink="http://schemas.microsoft.com/office/drawing/2016/ink" xmlns:cx8="http://schemas.microsoft.com/office/drawing/2016/5/14/chartex" xmlns:cx7="http://schemas.microsoft.com/office/drawing/2016/5/13/chartex" xmlns:cx6="http://schemas.microsoft.com/office/drawing/2016/5/12/chartex" xmlns:cx5="http://schemas.microsoft.com/office/drawing/2016/5/11/chartex" xmlns:cx4="http://schemas.microsoft.com/office/drawing/2016/5/10/chartex" xmlns:cx3="http://schemas.microsoft.com/office/drawing/2016/5/9/chartex" xmlns:cx2="http://schemas.microsoft.com/office/drawing/2015/10/21/chartex" xmlns:cx1="http://schemas.microsoft.com/office/drawing/2015/9/8/chartex">
+          <mc:Fallback>
             <w:pict>
               <v:shape w14:anchorId="1860E1CB" id="Cuadro de texto 14" o:spid="_x0000_s1029" type="#_x0000_t202" style="position:absolute;margin-left:19.55pt;margin-top:1.15pt;width:119.5pt;height:3.6pt;z-index:251672576;visibility:visible;mso-wrap-style:square;mso-width-percent:0;mso-height-percent:0;mso-wrap-distance-left:9pt;mso-wrap-distance-top:0;mso-wrap-distance-right:9pt;mso-wrap-distance-bottom:0;mso-position-horizontal:absolute;mso-position-horizontal-relative:text;mso-position-vertical:absolute;mso-position-vertical-relative:text;mso-width-percent:0;mso-height-percent:0;mso-width-relative:page;mso-height-relative:page;v-text-anchor:top" o:gfxdata="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" fillcolor="#01436a" stroked="f">
                 <v:textbox inset="0,0,0,0">
@@ -711,7 +702,7 @@
               </wp:anchor>
             </w:drawing>
           </mc:Choice>
-          <mc:Fallback xmlns:w16="http://schemas.microsoft.com/office/word/2018/wordml" xmlns:w16cid="http://schemas.microsoft.com/office/word/2016/wordml/cid" xmlns:w16cex="http://schemas.microsoft.com/office/word/2018/wordml/cex" xmlns:am3d="http://schemas.microsoft.com/office/drawing/2017/model3d" xmlns:aink="http://schemas.microsoft.com/office/drawing/2016/ink" xmlns:cx8="http://schemas.microsoft.com/office/drawing/2016/5/14/chartex" xmlns:cx7="http://schemas.microsoft.com/office/drawing/2016/5/13/chartex" xmlns:cx6="http://schemas.microsoft.com/office/drawing/2016/5/12/chartex" xmlns:cx5="http://schemas.microsoft.com/office/drawing/2016/5/11/chartex" xmlns:cx4="http://schemas.microsoft.com/office/drawing/2016/5/10/chartex" xmlns:cx3="http://schemas.microsoft.com/office/drawing/2016/5/9/chartex" xmlns:cx2="http://schemas.microsoft.com/office/drawing/2015/10/21/chartex" xmlns:cx1="http://schemas.microsoft.com/office/drawing/2015/9/8/chartex">
+          <mc:Fallback>
             <w:pict>
               <v:shape w14:anchorId="57C2E403" id="Cuadro de texto 13" o:spid="_x0000_s1030" type="#_x0000_t202" style="position:absolute;margin-left:0;margin-top:.1pt;width:396.7pt;height:27.65pt;z-index:251661312;visibility:visible;mso-wrap-style:square;mso-width-percent:0;mso-height-percent:0;mso-wrap-distance-left:9pt;mso-wrap-distance-top:0;mso-wrap-distance-right:9pt;mso-wrap-distance-bottom:0;mso-position-horizontal:center;mso-position-horizontal-relative:margin;mso-position-vertical:absolute;mso-position-vertical-relative:text;mso-width-percent:0;mso-height-percent:0;mso-width-relative:page;mso-height-relative:page;v-text-anchor:top" o:gfxdata="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" filled="f" fillcolor="#923743" stroked="f">
                 <v:textbox inset="0,0,0,0">
@@ -861,7 +852,7 @@
               </wp:anchor>
             </w:drawing>
           </mc:Choice>
-          <mc:Fallback xmlns:w16="http://schemas.microsoft.com/office/word/2018/wordml" xmlns:w16cid="http://schemas.microsoft.com/office/word/2016/wordml/cid" xmlns:w16cex="http://schemas.microsoft.com/office/word/2018/wordml/cex" xmlns:am3d="http://schemas.microsoft.com/office/drawing/2017/model3d" xmlns:aink="http://schemas.microsoft.com/office/drawing/2016/ink" xmlns:cx8="http://schemas.microsoft.com/office/drawing/2016/5/14/chartex" xmlns:cx7="http://schemas.microsoft.com/office/drawing/2016/5/13/chartex" xmlns:cx6="http://schemas.microsoft.com/office/drawing/2016/5/12/chartex" xmlns:cx5="http://schemas.microsoft.com/office/drawing/2016/5/11/chartex" xmlns:cx4="http://schemas.microsoft.com/office/drawing/2016/5/10/chartex" xmlns:cx3="http://schemas.microsoft.com/office/drawing/2016/5/9/chartex" xmlns:cx2="http://schemas.microsoft.com/office/drawing/2015/10/21/chartex" xmlns:cx1="http://schemas.microsoft.com/office/drawing/2015/9/8/chartex">
+          <mc:Fallback>
             <w:pict>
               <v:shape w14:anchorId="78262EC7" id="Cuadro de texto 20" o:spid="_x0000_s1031" type="#_x0000_t202" style="position:absolute;left:0;text-align:left;margin-left:220.3pt;margin-top:507.95pt;width:396.7pt;height:27.65pt;z-index:251679744;visibility:visible;mso-wrap-style:square;mso-width-percent:0;mso-height-percent:0;mso-wrap-distance-left:9pt;mso-wrap-distance-top:0;mso-wrap-distance-right:9pt;mso-wrap-distance-bottom:0;mso-position-horizontal:absolute;mso-position-horizontal-relative:margin;mso-position-vertical:absolute;mso-position-vertical-relative:text;mso-width-percent:0;mso-height-percent:0;mso-width-relative:page;mso-height-relative:page;v-text-anchor:top" o:gfxdata="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" filled="f" fillcolor="#923743" stroked="f">
                 <v:textbox inset="0,0,0,0">
@@ -1065,7 +1056,7 @@
               </wp:anchor>
             </w:drawing>
           </mc:Choice>
-          <mc:Fallback xmlns:w16="http://schemas.microsoft.com/office/word/2018/wordml" xmlns:w16cid="http://schemas.microsoft.com/office/word/2016/wordml/cid" xmlns:w16cex="http://schemas.microsoft.com/office/word/2018/wordml/cex" xmlns:am3d="http://schemas.microsoft.com/office/drawing/2017/model3d" xmlns:aink="http://schemas.microsoft.com/office/drawing/2016/ink" xmlns:cx8="http://schemas.microsoft.com/office/drawing/2016/5/14/chartex" xmlns:cx7="http://schemas.microsoft.com/office/drawing/2016/5/13/chartex" xmlns:cx6="http://schemas.microsoft.com/office/drawing/2016/5/12/chartex" xmlns:cx5="http://schemas.microsoft.com/office/drawing/2016/5/11/chartex" xmlns:cx4="http://schemas.microsoft.com/office/drawing/2016/5/10/chartex" xmlns:cx3="http://schemas.microsoft.com/office/drawing/2016/5/9/chartex" xmlns:cx2="http://schemas.microsoft.com/office/drawing/2015/10/21/chartex" xmlns:cx1="http://schemas.microsoft.com/office/drawing/2015/9/8/chartex">
+          <mc:Fallback>
             <w:pict>
               <v:shape w14:anchorId="4F03A5CD" id="Cuadro de texto 10" o:spid="_x0000_s1032" type="#_x0000_t202" style="position:absolute;left:0;text-align:left;margin-left:-72.9pt;margin-top:196.15pt;width:35.15pt;height:350.5pt;z-index:251671552;visibility:visible;mso-wrap-style:square;mso-width-percent:0;mso-height-percent:0;mso-wrap-distance-left:9pt;mso-wrap-distance-top:0;mso-wrap-distance-right:9pt;mso-wrap-distance-bottom:0;mso-position-horizontal:absolute;mso-position-horizontal-relative:margin;mso-position-vertical:absolute;mso-position-vertical-relative:text;mso-width-percent:0;mso-height-percent:0;mso-width-relative:page;mso-height-relative:page;v-text-anchor:top" o:gfxdata="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" filled="f" fillcolor="#923743" stroked="f">
                 <v:textbox style="layout-flow:vertical;mso-layout-flow-alt:bottom-to-top" inset="0,0,0,0">
@@ -1202,7 +1193,7 @@
               </wp:anchor>
             </w:drawing>
           </mc:Choice>
-          <mc:Fallback xmlns:w16="http://schemas.microsoft.com/office/word/2018/wordml" xmlns:w16cid="http://schemas.microsoft.com/office/word/2016/wordml/cid" xmlns:w16cex="http://schemas.microsoft.com/office/word/2018/wordml/cex" xmlns:am3d="http://schemas.microsoft.com/office/drawing/2017/model3d" xmlns:aink="http://schemas.microsoft.com/office/drawing/2016/ink" xmlns:cx8="http://schemas.microsoft.com/office/drawing/2016/5/14/chartex" xmlns:cx7="http://schemas.microsoft.com/office/drawing/2016/5/13/chartex" xmlns:cx6="http://schemas.microsoft.com/office/drawing/2016/5/12/chartex" xmlns:cx5="http://schemas.microsoft.com/office/drawing/2016/5/11/chartex" xmlns:cx4="http://schemas.microsoft.com/office/drawing/2016/5/10/chartex" xmlns:cx3="http://schemas.microsoft.com/office/drawing/2016/5/9/chartex" xmlns:cx2="http://schemas.microsoft.com/office/drawing/2015/10/21/chartex" xmlns:cx1="http://schemas.microsoft.com/office/drawing/2015/9/8/chartex">
+          <mc:Fallback>
             <w:pict>
               <v:shape w14:anchorId="413D9686" id="Cuadro de texto 19" o:spid="_x0000_s1033" type="#_x0000_t202" style="position:absolute;left:0;text-align:left;margin-left:299.55pt;margin-top:580.7pt;width:396.7pt;height:27.65pt;z-index:251677696;visibility:visible;mso-wrap-style:square;mso-width-percent:0;mso-height-percent:0;mso-wrap-distance-left:9pt;mso-wrap-distance-top:0;mso-wrap-distance-right:9pt;mso-wrap-distance-bottom:0;mso-position-horizontal:absolute;mso-position-horizontal-relative:page;mso-position-vertical:absolute;mso-position-vertical-relative:text;mso-width-percent:0;mso-height-percent:0;mso-width-relative:page;mso-height-relative:page;v-text-anchor:top" o:gfxdata="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" filled="f" fillcolor="#923743" stroked="f">
                 <v:textbox inset="0,0,0,0">
@@ -1433,8 +1424,6 @@
         </w:rPr>
         <w:t>Creación de la estructura del proyecto, creación de conexión y creación de los 2 servlets.</w:t>
       </w:r>
-      <w:bookmarkStart w:id="0" w:name="_GoBack"/>
-      <w:bookmarkEnd w:id="0"/>
     </w:p>
     <w:p>
       <w:pPr>
@@ -1525,7 +1514,15 @@
           <w:sz w:val="28"/>
           <w:szCs w:val="28"/>
         </w:rPr>
-        <w:t>Programador # 2</w:t>
+        <w:t xml:space="preserve">Programador # </w:t>
+      </w:r>
+      <w:r>
+        <w:rPr>
+          <w:rFonts w:ascii="Times New Roman" w:hAnsi="Times New Roman" w:cs="Times New Roman"/>
+          <w:sz w:val="28"/>
+          <w:szCs w:val="28"/>
+        </w:rPr>
+        <w:t>3</w:t>
       </w:r>
     </w:p>
     <w:p>
@@ -1548,7 +1545,7 @@
           <w:sz w:val="28"/>
           <w:szCs w:val="28"/>
         </w:rPr>
-        <w:t>(Escribir nombre completo y número de carnet)</w:t>
+        <w:t>Gabriel Fernando Vásquez Reyes - 2017442</w:t>
       </w:r>
     </w:p>
     <w:p>
@@ -1571,7 +1568,7 @@
           <w:sz w:val="28"/>
           <w:szCs w:val="28"/>
         </w:rPr>
-        <w:t>(Escribir actividad asignada)</w:t>
+        <w:t>Modelo de Entidades y 3 vistas (Login, Home y Producto)</w:t>
       </w:r>
     </w:p>
     <w:p>
@@ -2027,7 +2024,7 @@
 </file>
 
 <file path=word/numbering.xml><?xml version="1.0" encoding="utf-8"?>
-<w:numbering xmlns:wpc="http://schemas.microsoft.com/office/word/2010/wordprocessingCanvas" xmlns:cx="http://schemas.microsoft.com/office/drawing/2014/chartex" xmlns:mc="http://schemas.openxmlformats.org/markup-compatibility/2006" xmlns:o="urn:schemas-microsoft-com:office:office" xmlns:r="http://schemas.openxmlformats.org/officeDocument/2006/relationships" xmlns:m="http://schemas.openxmlformats.org/officeDocument/2006/math" xmlns:v="urn:schemas-microsoft-com:vml" xmlns:wp14="http://schemas.microsoft.com/office/word/2010/wordprocessingDrawing" xmlns:wp="http://schemas.openxmlformats.org/drawingml/2006/wordprocessingDrawing" xmlns:w10="urn:schemas-microsoft-com:office:word" xmlns:w="http://schemas.openxmlformats.org/wordprocessingml/2006/main" xmlns:w14="http://schemas.microsoft.com/office/word/2010/wordml" xmlns:w15="http://schemas.microsoft.com/office/word/2012/wordml" xmlns:w16se="http://schemas.microsoft.com/office/word/2015/wordml/symex" xmlns:wpg="http://schemas.microsoft.com/office/word/2010/wordprocessingGroup" xmlns:wpi="http://schemas.microsoft.com/office/word/2010/wordprocessingInk" xmlns:wne="http://schemas.microsoft.com/office/word/2006/wordml" xmlns:wps="http://schemas.microsoft.com/office/word/2010/wordprocessingShape" mc:Ignorable="w14 w15 w16se wp14">
+<w:numbering xmlns:wpc="http://schemas.microsoft.com/office/word/2010/wordprocessingCanvas" xmlns:cx="http://schemas.microsoft.com/office/drawing/2014/chartex" xmlns:cx1="http://schemas.microsoft.com/office/drawing/2015/9/8/chartex" xmlns:cx2="http://schemas.microsoft.com/office/drawing/2015/10/21/chartex" xmlns:cx3="http://schemas.microsoft.com/office/drawing/2016/5/9/chartex" xmlns:cx4="http://schemas.microsoft.com/office/drawing/2016/5/10/chartex" xmlns:cx5="http://schemas.microsoft.com/office/drawing/2016/5/11/chartex" xmlns:cx6="http://schemas.microsoft.com/office/drawing/2016/5/12/chartex" xmlns:cx7="http://schemas.microsoft.com/office/drawing/2016/5/13/chartex" xmlns:cx8="http://schemas.microsoft.com/office/drawing/2016/5/14/chartex" xmlns:mc="http://schemas.openxmlformats.org/markup-compatibility/2006" xmlns:aink="http://schemas.microsoft.com/office/drawing/2016/ink" xmlns:am3d="http://schemas.microsoft.com/office/drawing/2017/model3d" xmlns:o="urn:schemas-microsoft-com:office:office" xmlns:r="http://schemas.openxmlformats.org/officeDocument/2006/relationships" xmlns:m="http://schemas.openxmlformats.org/officeDocument/2006/math" xmlns:v="urn:schemas-microsoft-com:vml" xmlns:wp14="http://schemas.microsoft.com/office/word/2010/wordprocessingDrawing" xmlns:wp="http://schemas.openxmlformats.org/drawingml/2006/wordprocessingDrawing" xmlns:w10="urn:schemas-microsoft-com:office:word" xmlns:w="http://schemas.openxmlformats.org/wordprocessingml/2006/main" xmlns:w14="http://schemas.microsoft.com/office/word/2010/wordml" xmlns:w15="http://schemas.microsoft.com/office/word/2012/wordml" xmlns:w16cex="http://schemas.microsoft.com/office/word/2018/wordml/cex" xmlns:w16cid="http://schemas.microsoft.com/office/word/2016/wordml/cid" xmlns:w16="http://schemas.microsoft.com/office/word/2018/wordml" xmlns:w16sdtdh="http://schemas.microsoft.com/office/word/2020/wordml/sdtdatahash" xmlns:w16se="http://schemas.microsoft.com/office/word/2015/wordml/symex" xmlns:wpg="http://schemas.microsoft.com/office/word/2010/wordprocessingGroup" xmlns:wpi="http://schemas.microsoft.com/office/word/2010/wordprocessingInk" xmlns:wne="http://schemas.microsoft.com/office/word/2006/wordml" xmlns:wps="http://schemas.microsoft.com/office/word/2010/wordprocessingShape" mc:Ignorable="w14 w15 w16se w16cid w16 w16cex w16sdtdh wp14">
   <w:abstractNum w:abstractNumId="0" w15:restartNumberingAfterBreak="0">
     <w:nsid w:val="42951966"/>
     <w:multiLevelType w:val="hybridMultilevel"/>
@@ -2148,7 +2145,7 @@
 </file>
 
 <file path=word/styles.xml><?xml version="1.0" encoding="utf-8"?>
-<w:styles xmlns:mc="http://schemas.openxmlformats.org/markup-compatibility/2006" xmlns:r="http://schemas.openxmlformats.org/officeDocument/2006/relationships" xmlns:w="http://schemas.openxmlformats.org/wordprocessingml/2006/main" xmlns:w14="http://schemas.microsoft.com/office/word/2010/wordml" xmlns:w15="http://schemas.microsoft.com/office/word/2012/wordml" xmlns:w16se="http://schemas.microsoft.com/office/word/2015/wordml/symex" mc:Ignorable="w14 w15 w16se">
+<w:styles xmlns:mc="http://schemas.openxmlformats.org/markup-compatibility/2006" xmlns:r="http://schemas.openxmlformats.org/officeDocument/2006/relationships" xmlns:w="http://schemas.openxmlformats.org/wordprocessingml/2006/main" xmlns:w14="http://schemas.microsoft.com/office/word/2010/wordml" xmlns:w15="http://schemas.microsoft.com/office/word/2012/wordml" xmlns:w16cex="http://schemas.microsoft.com/office/word/2018/wordml/cex" xmlns:w16cid="http://schemas.microsoft.com/office/word/2016/wordml/cid" xmlns:w16="http://schemas.microsoft.com/office/word/2018/wordml" xmlns:w16sdtdh="http://schemas.microsoft.com/office/word/2020/wordml/sdtdatahash" xmlns:w16se="http://schemas.microsoft.com/office/word/2015/wordml/symex" mc:Ignorable="w14 w15 w16se w16cid w16 w16cex w16sdtdh">
   <w:docDefaults>
     <w:rPrDefault>
       <w:rPr>
@@ -2164,7 +2161,7 @@
       </w:pPr>
     </w:pPrDefault>
   </w:docDefaults>
-  <w:latentStyles w:defLockedState="0" w:defUIPriority="99" w:defSemiHidden="0" w:defUnhideWhenUsed="0" w:defQFormat="0" w:count="371">
+  <w:latentStyles w:defLockedState="0" w:defUIPriority="99" w:defSemiHidden="0" w:defUnhideWhenUsed="0" w:defQFormat="0" w:count="376">
     <w:lsdException w:name="Normal" w:uiPriority="0" w:qFormat="1"/>
     <w:lsdException w:name="heading 1" w:uiPriority="9" w:qFormat="1"/>
     <w:lsdException w:name="heading 2" w:semiHidden="1" w:uiPriority="9" w:unhideWhenUsed="1" w:qFormat="1"/>
@@ -2270,7 +2267,6 @@
     <w:lsdException w:name="HTML Sample" w:semiHidden="1" w:unhideWhenUsed="1"/>
     <w:lsdException w:name="HTML Typewriter" w:semiHidden="1" w:unhideWhenUsed="1"/>
     <w:lsdException w:name="HTML Variable" w:semiHidden="1" w:unhideWhenUsed="1"/>
-    <w:lsdException w:name="Normal Table" w:semiHidden="1" w:unhideWhenUsed="1"/>
     <w:lsdException w:name="annotation subject" w:semiHidden="1" w:unhideWhenUsed="1"/>
     <w:lsdException w:name="No List" w:semiHidden="1" w:unhideWhenUsed="1"/>
     <w:lsdException w:name="Outline List 1" w:semiHidden="1" w:unhideWhenUsed="1"/>
@@ -2313,11 +2309,8 @@
     <w:lsdException w:name="Table Contemporary" w:semiHidden="1" w:unhideWhenUsed="1"/>
     <w:lsdException w:name="Table Elegant" w:semiHidden="1" w:unhideWhenUsed="1"/>
     <w:lsdException w:name="Table Professional" w:semiHidden="1" w:unhideWhenUsed="1"/>
-    <w:lsdException w:name="Table Subtle 1" w:semiHidden="1" w:unhideWhenUsed="1"/>
     <w:lsdException w:name="Table Subtle 2" w:semiHidden="1" w:unhideWhenUsed="1"/>
     <w:lsdException w:name="Table Web 1" w:semiHidden="1" w:unhideWhenUsed="1"/>
-    <w:lsdException w:name="Table Web 2" w:semiHidden="1" w:unhideWhenUsed="1"/>
-    <w:lsdException w:name="Table Web 3" w:semiHidden="1" w:unhideWhenUsed="1"/>
     <w:lsdException w:name="Balloon Text" w:semiHidden="1" w:unhideWhenUsed="1"/>
     <w:lsdException w:name="Table Grid" w:uiPriority="39"/>
     <w:lsdException w:name="Table Theme" w:semiHidden="1" w:unhideWhenUsed="1"/>
@@ -2536,6 +2529,11 @@
     <w:lsdException w:name="List Table 5 Dark Accent 6" w:uiPriority="50"/>
     <w:lsdException w:name="List Table 6 Colorful Accent 6" w:uiPriority="51"/>
     <w:lsdException w:name="List Table 7 Colorful Accent 6" w:uiPriority="52"/>
+    <w:lsdException w:name="Mention" w:semiHidden="1" w:unhideWhenUsed="1"/>
+    <w:lsdException w:name="Smart Hyperlink" w:semiHidden="1" w:unhideWhenUsed="1"/>
+    <w:lsdException w:name="Hashtag" w:semiHidden="1" w:unhideWhenUsed="1"/>
+    <w:lsdException w:name="Unresolved Mention" w:semiHidden="1" w:unhideWhenUsed="1"/>
+    <w:lsdException w:name="Smart Link" w:semiHidden="1" w:unhideWhenUsed="1"/>
   </w:latentStyles>
   <w:style w:type="paragraph" w:default="1" w:styleId="Normal">
     <w:name w:val="Normal"/>

</xml_diff>

<commit_message>
Se agregó Programador #2. (rsalvatierra-2017288)
</commit_message>
<xml_diff>
--- a/InformacionDesarrolladores.docx
+++ b/InformacionDesarrolladores.docx
@@ -1468,7 +1468,15 @@
           <w:sz w:val="28"/>
           <w:szCs w:val="28"/>
         </w:rPr>
-        <w:t>(Escribir nombre completo y número de carnet)</w:t>
+        <w:t>Rodrigo Daniel Salvatierra</w:t>
+      </w:r>
+      <w:r>
+        <w:rPr>
+          <w:rFonts w:ascii="Times New Roman" w:hAnsi="Times New Roman" w:cs="Times New Roman"/>
+          <w:sz w:val="28"/>
+          <w:szCs w:val="28"/>
+        </w:rPr>
+        <w:t xml:space="preserve"> Morales - 2017288</w:t>
       </w:r>
     </w:p>
     <w:p>
@@ -1491,7 +1499,7 @@
           <w:sz w:val="28"/>
           <w:szCs w:val="28"/>
         </w:rPr>
-        <w:t>(Escribir actividad asignada)</w:t>
+        <w:t>Creación de Base de datos con insercion de datos de cada entidad</w:t>
       </w:r>
     </w:p>
     <w:p>
@@ -1659,8 +1667,17 @@
           <w:rFonts w:ascii="Times New Roman" w:hAnsi="Times New Roman" w:cs="Times New Roman"/>
           <w:sz w:val="28"/>
           <w:szCs w:val="28"/>
-        </w:rPr>
-        <w:t>Programador # 5</w:t>
+          <w:u w:val="single"/>
+        </w:rPr>
+        <w:t>Programador</w:t>
+      </w:r>
+      <w:r>
+        <w:rPr>
+          <w:rFonts w:ascii="Times New Roman" w:hAnsi="Times New Roman" w:cs="Times New Roman"/>
+          <w:sz w:val="28"/>
+          <w:szCs w:val="28"/>
+        </w:rPr>
+        <w:t xml:space="preserve"> # 5</w:t>
       </w:r>
     </w:p>
     <w:p>
@@ -2267,6 +2284,7 @@
     <w:lsdException w:name="HTML Sample" w:semiHidden="1" w:unhideWhenUsed="1"/>
     <w:lsdException w:name="HTML Typewriter" w:semiHidden="1" w:unhideWhenUsed="1"/>
     <w:lsdException w:name="HTML Variable" w:semiHidden="1" w:unhideWhenUsed="1"/>
+    <w:lsdException w:name="Normal Table" w:semiHidden="1" w:unhideWhenUsed="1"/>
     <w:lsdException w:name="annotation subject" w:semiHidden="1" w:unhideWhenUsed="1"/>
     <w:lsdException w:name="No List" w:semiHidden="1" w:unhideWhenUsed="1"/>
     <w:lsdException w:name="Outline List 1" w:semiHidden="1" w:unhideWhenUsed="1"/>
@@ -2309,8 +2327,11 @@
     <w:lsdException w:name="Table Contemporary" w:semiHidden="1" w:unhideWhenUsed="1"/>
     <w:lsdException w:name="Table Elegant" w:semiHidden="1" w:unhideWhenUsed="1"/>
     <w:lsdException w:name="Table Professional" w:semiHidden="1" w:unhideWhenUsed="1"/>
+    <w:lsdException w:name="Table Subtle 1" w:semiHidden="1" w:unhideWhenUsed="1"/>
     <w:lsdException w:name="Table Subtle 2" w:semiHidden="1" w:unhideWhenUsed="1"/>
     <w:lsdException w:name="Table Web 1" w:semiHidden="1" w:unhideWhenUsed="1"/>
+    <w:lsdException w:name="Table Web 2" w:semiHidden="1" w:unhideWhenUsed="1"/>
+    <w:lsdException w:name="Table Web 3" w:semiHidden="1" w:unhideWhenUsed="1"/>
     <w:lsdException w:name="Balloon Text" w:semiHidden="1" w:unhideWhenUsed="1"/>
     <w:lsdException w:name="Table Grid" w:uiPriority="39"/>
     <w:lsdException w:name="Table Theme" w:semiHidden="1" w:unhideWhenUsed="1"/>

</xml_diff>

<commit_message>
Se agregó programador #4. (rsalguero-2017209)
</commit_message>
<xml_diff>
--- a/InformacionDesarrolladores.docx
+++ b/InformacionDesarrolladores.docx
@@ -1622,7 +1622,7 @@
           <w:sz w:val="28"/>
           <w:szCs w:val="28"/>
         </w:rPr>
-        <w:t>(Escribir nombre completo y número de carnet)</w:t>
+        <w:t>Renato Emmanuel Salguero Guzmán - 2017209</w:t>
       </w:r>
     </w:p>
     <w:p>
@@ -1645,7 +1645,7 @@
           <w:sz w:val="28"/>
           <w:szCs w:val="28"/>
         </w:rPr>
-        <w:t>(Escribir actividad asignada)</w:t>
+        <w:t>Diagrama E.R y 3 vistas (Empleado, Clientes y Nueva Venta)</w:t>
       </w:r>
     </w:p>
     <w:p>

</xml_diff>

<commit_message>
Se agregó programador #9. (hdelacruz-2017473)
</commit_message>
<xml_diff>
--- a/InformacionDesarrolladores.docx
+++ b/InformacionDesarrolladores.docx
@@ -1976,7 +1976,7 @@
           <w:sz w:val="28"/>
           <w:szCs w:val="28"/>
         </w:rPr>
-        <w:t>(Escribir nombre completo y número de carnet)</w:t>
+        <w:t>Humberto Alexander de la Cruz Chanchavac – 2017473</w:t>
       </w:r>
     </w:p>
     <w:p>
@@ -1999,7 +1999,7 @@
           <w:sz w:val="28"/>
           <w:szCs w:val="28"/>
         </w:rPr>
-        <w:t>(Escribir actividad asignada)</w:t>
+        <w:t>Desarrollo de Servlets (Controlador y Validar)</w:t>
       </w:r>
     </w:p>
     <w:p>

</xml_diff>

<commit_message>
Se agrego programador #5.(dsolis-2018306)
</commit_message>
<xml_diff>
--- a/InformacionDesarrolladores.docx
+++ b/InformacionDesarrolladores.docx
@@ -1667,7 +1667,6 @@
           <w:rFonts w:ascii="Times New Roman" w:hAnsi="Times New Roman" w:cs="Times New Roman"/>
           <w:sz w:val="28"/>
           <w:szCs w:val="28"/>
-          <w:u w:val="single"/>
         </w:rPr>
         <w:t>Programador</w:t>
       </w:r>
@@ -1700,7 +1699,7 @@
           <w:sz w:val="28"/>
           <w:szCs w:val="28"/>
         </w:rPr>
-        <w:t>(Escribir nombre completo y número de carnet)</w:t>
+        <w:t>Diego Fernando Solís López - 2018306</w:t>
       </w:r>
     </w:p>
     <w:p>
@@ -1723,7 +1722,7 @@
           <w:sz w:val="28"/>
           <w:szCs w:val="28"/>
         </w:rPr>
-        <w:t>(Escribir actividad asignada)</w:t>
+        <w:t>Modelo Cliente y ClienteDAO.</w:t>
       </w:r>
     </w:p>
     <w:p>

</xml_diff>

<commit_message>
Se agrego el programador #8. (bperez-2017475)
</commit_message>
<xml_diff>
--- a/InformacionDesarrolladores.docx
+++ b/InformacionDesarrolladores.docx
@@ -1,11 +1,11 @@
 
 <file path=word/document.xml><?xml version="1.0" encoding="utf-8"?>
-<w:document xmlns:wpc="http://schemas.microsoft.com/office/word/2010/wordprocessingCanvas" xmlns:cx="http://schemas.microsoft.com/office/drawing/2014/chartex" xmlns:cx1="http://schemas.microsoft.com/office/drawing/2015/9/8/chartex" xmlns:cx2="http://schemas.microsoft.com/office/drawing/2015/10/21/chartex" xmlns:cx3="http://schemas.microsoft.com/office/drawing/2016/5/9/chartex" xmlns:cx4="http://schemas.microsoft.com/office/drawing/2016/5/10/chartex" xmlns:cx5="http://schemas.microsoft.com/office/drawing/2016/5/11/chartex" xmlns:cx6="http://schemas.microsoft.com/office/drawing/2016/5/12/chartex" xmlns:cx7="http://schemas.microsoft.com/office/drawing/2016/5/13/chartex" xmlns:cx8="http://schemas.microsoft.com/office/drawing/2016/5/14/chartex" xmlns:mc="http://schemas.openxmlformats.org/markup-compatibility/2006" xmlns:aink="http://schemas.microsoft.com/office/drawing/2016/ink" xmlns:am3d="http://schemas.microsoft.com/office/drawing/2017/model3d" xmlns:o="urn:schemas-microsoft-com:office:office" xmlns:r="http://schemas.openxmlformats.org/officeDocument/2006/relationships" xmlns:m="http://schemas.openxmlformats.org/officeDocument/2006/math" xmlns:v="urn:schemas-microsoft-com:vml" xmlns:wp14="http://schemas.microsoft.com/office/word/2010/wordprocessingDrawing" xmlns:wp="http://schemas.openxmlformats.org/drawingml/2006/wordprocessingDrawing" xmlns:w10="urn:schemas-microsoft-com:office:word" xmlns:w="http://schemas.openxmlformats.org/wordprocessingml/2006/main" xmlns:w14="http://schemas.microsoft.com/office/word/2010/wordml" xmlns:w15="http://schemas.microsoft.com/office/word/2012/wordml" xmlns:w16cex="http://schemas.microsoft.com/office/word/2018/wordml/cex" xmlns:w16cid="http://schemas.microsoft.com/office/word/2016/wordml/cid" xmlns:w16="http://schemas.microsoft.com/office/word/2018/wordml" xmlns:w16sdtdh="http://schemas.microsoft.com/office/word/2020/wordml/sdtdatahash" xmlns:w16se="http://schemas.microsoft.com/office/word/2015/wordml/symex" xmlns:wpg="http://schemas.microsoft.com/office/word/2010/wordprocessingGroup" xmlns:wpi="http://schemas.microsoft.com/office/word/2010/wordprocessingInk" xmlns:wne="http://schemas.microsoft.com/office/word/2006/wordml" xmlns:wps="http://schemas.microsoft.com/office/word/2010/wordprocessingShape" mc:Ignorable="w14 w15 w16se w16cid w16 w16cex w16sdtdh wp14">
+<w:document xmlns:wpc="http://schemas.microsoft.com/office/word/2010/wordprocessingCanvas" xmlns:mc="http://schemas.openxmlformats.org/markup-compatibility/2006" xmlns:o="urn:schemas-microsoft-com:office:office" xmlns:r="http://schemas.openxmlformats.org/officeDocument/2006/relationships" xmlns:m="http://schemas.openxmlformats.org/officeDocument/2006/math" xmlns:v="urn:schemas-microsoft-com:vml" xmlns:wp14="http://schemas.microsoft.com/office/word/2010/wordprocessingDrawing" xmlns:wp="http://schemas.openxmlformats.org/drawingml/2006/wordprocessingDrawing" xmlns:w10="urn:schemas-microsoft-com:office:word" xmlns:w="http://schemas.openxmlformats.org/wordprocessingml/2006/main" xmlns:w14="http://schemas.microsoft.com/office/word/2010/wordml" xmlns:wpg="http://schemas.microsoft.com/office/word/2010/wordprocessingGroup" xmlns:wpi="http://schemas.microsoft.com/office/word/2010/wordprocessingInk" xmlns:wne="http://schemas.microsoft.com/office/word/2006/wordml" xmlns:wps="http://schemas.microsoft.com/office/word/2010/wordprocessingShape" mc:Ignorable="w14 wp14">
   <w:body>
     <w:p>
       <w:r>
         <w:rPr>
-          <w:lang w:val="es-MX" w:eastAsia="es-MX"/>
+          <w:lang w:val="es-GT" w:eastAsia="es-GT"/>
         </w:rPr>
         <w:drawing>
           <wp:anchor distT="0" distB="0" distL="114300" distR="114300" simplePos="0" relativeHeight="251659264" behindDoc="1" locked="0" layoutInCell="1" allowOverlap="1" wp14:anchorId="5400362A" wp14:editId="59F0CBFC">
@@ -31,7 +31,7 @@
                     <pic:cNvPicPr/>
                   </pic:nvPicPr>
                   <pic:blipFill>
-                    <a:blip r:embed="rId5">
+                    <a:blip r:embed="rId6">
                       <a:extLst>
                         <a:ext uri="{28A0092B-C50C-407E-A947-70E740481C1C}">
                           <a14:useLocalDpi xmlns:a14="http://schemas.microsoft.com/office/drawing/2010/main" val="0"/>
@@ -68,7 +68,7 @@
     <w:p>
       <w:r>
         <w:rPr>
-          <w:lang w:val="es-MX" w:eastAsia="es-MX"/>
+          <w:lang w:val="es-GT" w:eastAsia="es-GT"/>
         </w:rPr>
         <mc:AlternateContent>
           <mc:Choice Requires="wps">
@@ -175,7 +175,7 @@
               </wp:anchor>
             </w:drawing>
           </mc:Choice>
-          <mc:Fallback>
+          <mc:Fallback xmlns:w16se="http://schemas.microsoft.com/office/word/2015/wordml/symex" xmlns:w16sdtdh="http://schemas.microsoft.com/office/word/2020/wordml/sdtdatahash" xmlns:w16="http://schemas.microsoft.com/office/word/2018/wordml" xmlns:w16cid="http://schemas.microsoft.com/office/word/2016/wordml/cid" xmlns:w16cex="http://schemas.microsoft.com/office/word/2018/wordml/cex" xmlns:w15="http://schemas.microsoft.com/office/word/2012/wordml" xmlns:am3d="http://schemas.microsoft.com/office/drawing/2017/model3d" xmlns:aink="http://schemas.microsoft.com/office/drawing/2016/ink" xmlns:cx8="http://schemas.microsoft.com/office/drawing/2016/5/14/chartex" xmlns:cx7="http://schemas.microsoft.com/office/drawing/2016/5/13/chartex" xmlns:cx6="http://schemas.microsoft.com/office/drawing/2016/5/12/chartex" xmlns:cx5="http://schemas.microsoft.com/office/drawing/2016/5/11/chartex" xmlns:cx4="http://schemas.microsoft.com/office/drawing/2016/5/10/chartex" xmlns:cx3="http://schemas.microsoft.com/office/drawing/2016/5/9/chartex" xmlns:cx2="http://schemas.microsoft.com/office/drawing/2015/10/21/chartex" xmlns:cx1="http://schemas.microsoft.com/office/drawing/2015/9/8/chartex" xmlns:cx="http://schemas.microsoft.com/office/drawing/2014/chartex">
             <w:pict>
               <v:shapetype w14:anchorId="528B8F42" id="_x0000_t202" coordsize="21600,21600" o:spt="202" path="m,l,21600r21600,l21600,xe">
                 <v:stroke joinstyle="miter"/>
@@ -227,7 +227,7 @@
     <w:p>
       <w:r>
         <w:rPr>
-          <w:lang w:val="es-MX" w:eastAsia="es-MX"/>
+          <w:lang w:val="es-GT" w:eastAsia="es-GT"/>
         </w:rPr>
         <mc:AlternateContent>
           <mc:Choice Requires="wps">
@@ -347,7 +347,7 @@
               </wp:anchor>
             </w:drawing>
           </mc:Choice>
-          <mc:Fallback>
+          <mc:Fallback xmlns:w16se="http://schemas.microsoft.com/office/word/2015/wordml/symex" xmlns:w16sdtdh="http://schemas.microsoft.com/office/word/2020/wordml/sdtdatahash" xmlns:w16="http://schemas.microsoft.com/office/word/2018/wordml" xmlns:w16cid="http://schemas.microsoft.com/office/word/2016/wordml/cid" xmlns:w16cex="http://schemas.microsoft.com/office/word/2018/wordml/cex" xmlns:w15="http://schemas.microsoft.com/office/word/2012/wordml" xmlns:am3d="http://schemas.microsoft.com/office/drawing/2017/model3d" xmlns:aink="http://schemas.microsoft.com/office/drawing/2016/ink" xmlns:cx8="http://schemas.microsoft.com/office/drawing/2016/5/14/chartex" xmlns:cx7="http://schemas.microsoft.com/office/drawing/2016/5/13/chartex" xmlns:cx6="http://schemas.microsoft.com/office/drawing/2016/5/12/chartex" xmlns:cx5="http://schemas.microsoft.com/office/drawing/2016/5/11/chartex" xmlns:cx4="http://schemas.microsoft.com/office/drawing/2016/5/10/chartex" xmlns:cx3="http://schemas.microsoft.com/office/drawing/2016/5/9/chartex" xmlns:cx2="http://schemas.microsoft.com/office/drawing/2015/10/21/chartex" xmlns:cx1="http://schemas.microsoft.com/office/drawing/2015/9/8/chartex" xmlns:cx="http://schemas.microsoft.com/office/drawing/2014/chartex">
             <w:pict>
               <v:shape w14:anchorId="6AB23AED" id="Cuadro de texto 12" o:spid="_x0000_s1027" type="#_x0000_t202" style="position:absolute;margin-left:-88.3pt;margin-top:15.95pt;width:611.7pt;height:56.05pt;z-index:251660288;visibility:visible;mso-wrap-style:square;mso-width-percent:0;mso-height-percent:0;mso-wrap-distance-left:9pt;mso-wrap-distance-top:0;mso-wrap-distance-right:9pt;mso-wrap-distance-bottom:0;mso-position-horizontal:absolute;mso-position-horizontal-relative:margin;mso-position-vertical:absolute;mso-position-vertical-relative:text;mso-width-percent:0;mso-height-percent:0;mso-width-relative:page;mso-height-relative:page;v-text-anchor:top" o:gfxdata="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" filled="f" fillcolor="#923743" stroked="f">
                 <v:textbox inset="0,0,0,0">
@@ -405,7 +405,7 @@
       </w:r>
       <w:r>
         <w:rPr>
-          <w:lang w:val="es-MX" w:eastAsia="es-MX"/>
+          <w:lang w:val="es-GT" w:eastAsia="es-GT"/>
         </w:rPr>
         <mc:AlternateContent>
           <mc:Choice Requires="wps">
@@ -482,7 +482,7 @@
               </wp:anchor>
             </w:drawing>
           </mc:Choice>
-          <mc:Fallback>
+          <mc:Fallback xmlns:w16se="http://schemas.microsoft.com/office/word/2015/wordml/symex" xmlns:w16sdtdh="http://schemas.microsoft.com/office/word/2020/wordml/sdtdatahash" xmlns:w16="http://schemas.microsoft.com/office/word/2018/wordml" xmlns:w16cid="http://schemas.microsoft.com/office/word/2016/wordml/cid" xmlns:w16cex="http://schemas.microsoft.com/office/word/2018/wordml/cex" xmlns:w15="http://schemas.microsoft.com/office/word/2012/wordml" xmlns:am3d="http://schemas.microsoft.com/office/drawing/2017/model3d" xmlns:aink="http://schemas.microsoft.com/office/drawing/2016/ink" xmlns:cx8="http://schemas.microsoft.com/office/drawing/2016/5/14/chartex" xmlns:cx7="http://schemas.microsoft.com/office/drawing/2016/5/13/chartex" xmlns:cx6="http://schemas.microsoft.com/office/drawing/2016/5/12/chartex" xmlns:cx5="http://schemas.microsoft.com/office/drawing/2016/5/11/chartex" xmlns:cx4="http://schemas.microsoft.com/office/drawing/2016/5/10/chartex" xmlns:cx3="http://schemas.microsoft.com/office/drawing/2016/5/9/chartex" xmlns:cx2="http://schemas.microsoft.com/office/drawing/2015/10/21/chartex" xmlns:cx1="http://schemas.microsoft.com/office/drawing/2015/9/8/chartex" xmlns:cx="http://schemas.microsoft.com/office/drawing/2014/chartex">
             <w:pict>
               <v:shape w14:anchorId="03C0D966" id="Cuadro de texto 15" o:spid="_x0000_s1028" type="#_x0000_t202" style="position:absolute;margin-left:82.7pt;margin-top:1.15pt;width:133.9pt;height:3.6pt;z-index:251673600;visibility:visible;mso-wrap-style:square;mso-width-percent:0;mso-height-percent:0;mso-wrap-distance-left:9pt;mso-wrap-distance-top:0;mso-wrap-distance-right:9pt;mso-wrap-distance-bottom:0;mso-position-horizontal:right;mso-position-horizontal-relative:margin;mso-position-vertical:absolute;mso-position-vertical-relative:text;mso-width-percent:0;mso-height-percent:0;mso-width-relative:page;mso-height-relative:page;v-text-anchor:top" o:gfxdata="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" fillcolor="#01436a" stroked="f">
                 <v:textbox inset="0,0,0,0">
@@ -502,7 +502,7 @@
       </w:r>
       <w:r>
         <w:rPr>
-          <w:lang w:val="es-MX" w:eastAsia="es-MX"/>
+          <w:lang w:val="es-GT" w:eastAsia="es-GT"/>
         </w:rPr>
         <mc:AlternateContent>
           <mc:Choice Requires="wps">
@@ -579,7 +579,7 @@
               </wp:anchor>
             </w:drawing>
           </mc:Choice>
-          <mc:Fallback>
+          <mc:Fallback xmlns:w16se="http://schemas.microsoft.com/office/word/2015/wordml/symex" xmlns:w16sdtdh="http://schemas.microsoft.com/office/word/2020/wordml/sdtdatahash" xmlns:w16="http://schemas.microsoft.com/office/word/2018/wordml" xmlns:w16cid="http://schemas.microsoft.com/office/word/2016/wordml/cid" xmlns:w16cex="http://schemas.microsoft.com/office/word/2018/wordml/cex" xmlns:w15="http://schemas.microsoft.com/office/word/2012/wordml" xmlns:am3d="http://schemas.microsoft.com/office/drawing/2017/model3d" xmlns:aink="http://schemas.microsoft.com/office/drawing/2016/ink" xmlns:cx8="http://schemas.microsoft.com/office/drawing/2016/5/14/chartex" xmlns:cx7="http://schemas.microsoft.com/office/drawing/2016/5/13/chartex" xmlns:cx6="http://schemas.microsoft.com/office/drawing/2016/5/12/chartex" xmlns:cx5="http://schemas.microsoft.com/office/drawing/2016/5/11/chartex" xmlns:cx4="http://schemas.microsoft.com/office/drawing/2016/5/10/chartex" xmlns:cx3="http://schemas.microsoft.com/office/drawing/2016/5/9/chartex" xmlns:cx2="http://schemas.microsoft.com/office/drawing/2015/10/21/chartex" xmlns:cx1="http://schemas.microsoft.com/office/drawing/2015/9/8/chartex" xmlns:cx="http://schemas.microsoft.com/office/drawing/2014/chartex">
             <w:pict>
               <v:shape w14:anchorId="1860E1CB" id="Cuadro de texto 14" o:spid="_x0000_s1029" type="#_x0000_t202" style="position:absolute;margin-left:19.55pt;margin-top:1.15pt;width:119.5pt;height:3.6pt;z-index:251672576;visibility:visible;mso-wrap-style:square;mso-width-percent:0;mso-height-percent:0;mso-wrap-distance-left:9pt;mso-wrap-distance-top:0;mso-wrap-distance-right:9pt;mso-wrap-distance-bottom:0;mso-position-horizontal:absolute;mso-position-horizontal-relative:text;mso-position-vertical:absolute;mso-position-vertical-relative:text;mso-width-percent:0;mso-height-percent:0;mso-width-relative:page;mso-height-relative:page;v-text-anchor:top" o:gfxdata="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" fillcolor="#01436a" stroked="f">
                 <v:textbox inset="0,0,0,0">
@@ -602,7 +602,7 @@
     <w:p>
       <w:r>
         <w:rPr>
-          <w:lang w:val="es-MX" w:eastAsia="es-MX"/>
+          <w:lang w:val="es-GT" w:eastAsia="es-GT"/>
         </w:rPr>
         <mc:AlternateContent>
           <mc:Choice Requires="wps">
@@ -702,7 +702,7 @@
               </wp:anchor>
             </w:drawing>
           </mc:Choice>
-          <mc:Fallback>
+          <mc:Fallback xmlns:w16se="http://schemas.microsoft.com/office/word/2015/wordml/symex" xmlns:w16sdtdh="http://schemas.microsoft.com/office/word/2020/wordml/sdtdatahash" xmlns:w16="http://schemas.microsoft.com/office/word/2018/wordml" xmlns:w16cid="http://schemas.microsoft.com/office/word/2016/wordml/cid" xmlns:w16cex="http://schemas.microsoft.com/office/word/2018/wordml/cex" xmlns:w15="http://schemas.microsoft.com/office/word/2012/wordml" xmlns:am3d="http://schemas.microsoft.com/office/drawing/2017/model3d" xmlns:aink="http://schemas.microsoft.com/office/drawing/2016/ink" xmlns:cx8="http://schemas.microsoft.com/office/drawing/2016/5/14/chartex" xmlns:cx7="http://schemas.microsoft.com/office/drawing/2016/5/13/chartex" xmlns:cx6="http://schemas.microsoft.com/office/drawing/2016/5/12/chartex" xmlns:cx5="http://schemas.microsoft.com/office/drawing/2016/5/11/chartex" xmlns:cx4="http://schemas.microsoft.com/office/drawing/2016/5/10/chartex" xmlns:cx3="http://schemas.microsoft.com/office/drawing/2016/5/9/chartex" xmlns:cx2="http://schemas.microsoft.com/office/drawing/2015/10/21/chartex" xmlns:cx1="http://schemas.microsoft.com/office/drawing/2015/9/8/chartex" xmlns:cx="http://schemas.microsoft.com/office/drawing/2014/chartex">
             <w:pict>
               <v:shape w14:anchorId="57C2E403" id="Cuadro de texto 13" o:spid="_x0000_s1030" type="#_x0000_t202" style="position:absolute;margin-left:0;margin-top:.1pt;width:396.7pt;height:27.65pt;z-index:251661312;visibility:visible;mso-wrap-style:square;mso-width-percent:0;mso-height-percent:0;mso-wrap-distance-left:9pt;mso-wrap-distance-top:0;mso-wrap-distance-right:9pt;mso-wrap-distance-bottom:0;mso-position-horizontal:center;mso-position-horizontal-relative:margin;mso-position-vertical:absolute;mso-position-vertical-relative:text;mso-width-percent:0;mso-height-percent:0;mso-width-relative:page;mso-height-relative:page;v-text-anchor:top" o:gfxdata="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" filled="f" fillcolor="#923743" stroked="f">
                 <v:textbox inset="0,0,0,0">
@@ -752,7 +752,7 @@
       </w:pPr>
       <w:r>
         <w:rPr>
-          <w:lang w:val="es-MX" w:eastAsia="es-MX"/>
+          <w:lang w:val="es-GT" w:eastAsia="es-GT"/>
         </w:rPr>
         <mc:AlternateContent>
           <mc:Choice Requires="wps">
@@ -852,7 +852,7 @@
               </wp:anchor>
             </w:drawing>
           </mc:Choice>
-          <mc:Fallback>
+          <mc:Fallback xmlns:w16se="http://schemas.microsoft.com/office/word/2015/wordml/symex" xmlns:w16sdtdh="http://schemas.microsoft.com/office/word/2020/wordml/sdtdatahash" xmlns:w16="http://schemas.microsoft.com/office/word/2018/wordml" xmlns:w16cid="http://schemas.microsoft.com/office/word/2016/wordml/cid" xmlns:w16cex="http://schemas.microsoft.com/office/word/2018/wordml/cex" xmlns:w15="http://schemas.microsoft.com/office/word/2012/wordml" xmlns:am3d="http://schemas.microsoft.com/office/drawing/2017/model3d" xmlns:aink="http://schemas.microsoft.com/office/drawing/2016/ink" xmlns:cx8="http://schemas.microsoft.com/office/drawing/2016/5/14/chartex" xmlns:cx7="http://schemas.microsoft.com/office/drawing/2016/5/13/chartex" xmlns:cx6="http://schemas.microsoft.com/office/drawing/2016/5/12/chartex" xmlns:cx5="http://schemas.microsoft.com/office/drawing/2016/5/11/chartex" xmlns:cx4="http://schemas.microsoft.com/office/drawing/2016/5/10/chartex" xmlns:cx3="http://schemas.microsoft.com/office/drawing/2016/5/9/chartex" xmlns:cx2="http://schemas.microsoft.com/office/drawing/2015/10/21/chartex" xmlns:cx1="http://schemas.microsoft.com/office/drawing/2015/9/8/chartex" xmlns:cx="http://schemas.microsoft.com/office/drawing/2014/chartex">
             <w:pict>
               <v:shape w14:anchorId="78262EC7" id="Cuadro de texto 20" o:spid="_x0000_s1031" type="#_x0000_t202" style="position:absolute;left:0;text-align:left;margin-left:220.3pt;margin-top:507.95pt;width:396.7pt;height:27.65pt;z-index:251679744;visibility:visible;mso-wrap-style:square;mso-width-percent:0;mso-height-percent:0;mso-wrap-distance-left:9pt;mso-wrap-distance-top:0;mso-wrap-distance-right:9pt;mso-wrap-distance-bottom:0;mso-position-horizontal:absolute;mso-position-horizontal-relative:margin;mso-position-vertical:absolute;mso-position-vertical-relative:text;mso-width-percent:0;mso-height-percent:0;mso-width-relative:page;mso-height-relative:page;v-text-anchor:top" o:gfxdata="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" filled="f" fillcolor="#923743" stroked="f">
                 <v:textbox inset="0,0,0,0">
@@ -890,7 +890,7 @@
       </w:r>
       <w:r>
         <w:rPr>
-          <w:lang w:val="es-MX" w:eastAsia="es-MX"/>
+          <w:lang w:val="es-GT" w:eastAsia="es-GT"/>
         </w:rPr>
         <w:drawing>
           <wp:anchor distT="0" distB="0" distL="114300" distR="114300" simplePos="0" relativeHeight="251675648" behindDoc="0" locked="0" layoutInCell="1" allowOverlap="1" wp14:anchorId="042D55CB" wp14:editId="0FB2D18C">
@@ -918,7 +918,7 @@
                     </pic:cNvPicPr>
                   </pic:nvPicPr>
                   <pic:blipFill>
-                    <a:blip r:embed="rId6" cstate="print">
+                    <a:blip r:embed="rId7" cstate="print">
                       <a:extLst>
                         <a:ext uri="{28A0092B-C50C-407E-A947-70E740481C1C}">
                           <a14:useLocalDpi xmlns:a14="http://schemas.microsoft.com/office/drawing/2010/main" val="0"/>
@@ -957,7 +957,7 @@
       </w:r>
       <w:r>
         <w:rPr>
-          <w:lang w:val="es-MX" w:eastAsia="es-MX"/>
+          <w:lang w:val="es-GT" w:eastAsia="es-GT"/>
         </w:rPr>
         <mc:AlternateContent>
           <mc:Choice Requires="wps">
@@ -1056,7 +1056,7 @@
               </wp:anchor>
             </w:drawing>
           </mc:Choice>
-          <mc:Fallback>
+          <mc:Fallback xmlns:w16se="http://schemas.microsoft.com/office/word/2015/wordml/symex" xmlns:w16sdtdh="http://schemas.microsoft.com/office/word/2020/wordml/sdtdatahash" xmlns:w16="http://schemas.microsoft.com/office/word/2018/wordml" xmlns:w16cid="http://schemas.microsoft.com/office/word/2016/wordml/cid" xmlns:w16cex="http://schemas.microsoft.com/office/word/2018/wordml/cex" xmlns:w15="http://schemas.microsoft.com/office/word/2012/wordml" xmlns:am3d="http://schemas.microsoft.com/office/drawing/2017/model3d" xmlns:aink="http://schemas.microsoft.com/office/drawing/2016/ink" xmlns:cx8="http://schemas.microsoft.com/office/drawing/2016/5/14/chartex" xmlns:cx7="http://schemas.microsoft.com/office/drawing/2016/5/13/chartex" xmlns:cx6="http://schemas.microsoft.com/office/drawing/2016/5/12/chartex" xmlns:cx5="http://schemas.microsoft.com/office/drawing/2016/5/11/chartex" xmlns:cx4="http://schemas.microsoft.com/office/drawing/2016/5/10/chartex" xmlns:cx3="http://schemas.microsoft.com/office/drawing/2016/5/9/chartex" xmlns:cx2="http://schemas.microsoft.com/office/drawing/2015/10/21/chartex" xmlns:cx1="http://schemas.microsoft.com/office/drawing/2015/9/8/chartex" xmlns:cx="http://schemas.microsoft.com/office/drawing/2014/chartex">
             <w:pict>
               <v:shape w14:anchorId="4F03A5CD" id="Cuadro de texto 10" o:spid="_x0000_s1032" type="#_x0000_t202" style="position:absolute;left:0;text-align:left;margin-left:-72.9pt;margin-top:196.15pt;width:35.15pt;height:350.5pt;z-index:251671552;visibility:visible;mso-wrap-style:square;mso-width-percent:0;mso-height-percent:0;mso-wrap-distance-left:9pt;mso-wrap-distance-top:0;mso-wrap-distance-right:9pt;mso-wrap-distance-bottom:0;mso-position-horizontal:absolute;mso-position-horizontal-relative:margin;mso-position-vertical:absolute;mso-position-vertical-relative:text;mso-width-percent:0;mso-height-percent:0;mso-width-relative:page;mso-height-relative:page;v-text-anchor:top" o:gfxdata="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" filled="f" fillcolor="#923743" stroked="f">
                 <v:textbox style="layout-flow:vertical;mso-layout-flow-alt:bottom-to-top" inset="0,0,0,0">
@@ -1093,7 +1093,7 @@
       </w:r>
       <w:r>
         <w:rPr>
-          <w:lang w:val="es-MX" w:eastAsia="es-MX"/>
+          <w:lang w:val="es-GT" w:eastAsia="es-GT"/>
         </w:rPr>
         <mc:AlternateContent>
           <mc:Choice Requires="wps">
@@ -1193,7 +1193,7 @@
               </wp:anchor>
             </w:drawing>
           </mc:Choice>
-          <mc:Fallback>
+          <mc:Fallback xmlns:w16se="http://schemas.microsoft.com/office/word/2015/wordml/symex" xmlns:w16sdtdh="http://schemas.microsoft.com/office/word/2020/wordml/sdtdatahash" xmlns:w16="http://schemas.microsoft.com/office/word/2018/wordml" xmlns:w16cid="http://schemas.microsoft.com/office/word/2016/wordml/cid" xmlns:w16cex="http://schemas.microsoft.com/office/word/2018/wordml/cex" xmlns:w15="http://schemas.microsoft.com/office/word/2012/wordml" xmlns:am3d="http://schemas.microsoft.com/office/drawing/2017/model3d" xmlns:aink="http://schemas.microsoft.com/office/drawing/2016/ink" xmlns:cx8="http://schemas.microsoft.com/office/drawing/2016/5/14/chartex" xmlns:cx7="http://schemas.microsoft.com/office/drawing/2016/5/13/chartex" xmlns:cx6="http://schemas.microsoft.com/office/drawing/2016/5/12/chartex" xmlns:cx5="http://schemas.microsoft.com/office/drawing/2016/5/11/chartex" xmlns:cx4="http://schemas.microsoft.com/office/drawing/2016/5/10/chartex" xmlns:cx3="http://schemas.microsoft.com/office/drawing/2016/5/9/chartex" xmlns:cx2="http://schemas.microsoft.com/office/drawing/2015/10/21/chartex" xmlns:cx1="http://schemas.microsoft.com/office/drawing/2015/9/8/chartex" xmlns:cx="http://schemas.microsoft.com/office/drawing/2014/chartex">
             <w:pict>
               <v:shape w14:anchorId="413D9686" id="Cuadro de texto 19" o:spid="_x0000_s1033" type="#_x0000_t202" style="position:absolute;left:0;text-align:left;margin-left:299.55pt;margin-top:580.7pt;width:396.7pt;height:27.65pt;z-index:251677696;visibility:visible;mso-wrap-style:square;mso-width-percent:0;mso-height-percent:0;mso-wrap-distance-left:9pt;mso-wrap-distance-top:0;mso-wrap-distance-right:9pt;mso-wrap-distance-bottom:0;mso-position-horizontal:absolute;mso-position-horizontal-relative:page;mso-position-vertical:absolute;mso-position-vertical-relative:text;mso-width-percent:0;mso-height-percent:0;mso-width-relative:page;mso-height-relative:page;v-text-anchor:top" o:gfxdata="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" filled="f" fillcolor="#923743" stroked="f">
                 <v:textbox inset="0,0,0,0">
@@ -1231,7 +1231,7 @@
       </w:r>
       <w:r>
         <w:rPr>
-          <w:lang w:val="es-MX" w:eastAsia="es-MX"/>
+          <w:lang w:val="es-GT" w:eastAsia="es-GT"/>
         </w:rPr>
         <w:drawing>
           <wp:anchor distT="0" distB="0" distL="114300" distR="114300" simplePos="0" relativeHeight="251674624" behindDoc="0" locked="0" layoutInCell="1" allowOverlap="1" wp14:anchorId="53AED391" wp14:editId="3C8F7C49">
@@ -1259,7 +1259,7 @@
                     </pic:cNvPicPr>
                   </pic:nvPicPr>
                   <pic:blipFill>
-                    <a:blip r:embed="rId7" cstate="print">
+                    <a:blip r:embed="rId8" cstate="print">
                       <a:extLst>
                         <a:ext uri="{28A0092B-C50C-407E-A947-70E740481C1C}">
                           <a14:useLocalDpi xmlns:a14="http://schemas.microsoft.com/office/drawing/2010/main" val="0"/>
@@ -1906,7 +1906,7 @@
           <w:sz w:val="28"/>
           <w:szCs w:val="28"/>
         </w:rPr>
-        <w:t>(Escribir nombre completo y número de carnet)</w:t>
+        <w:t>Bryan Orlando Pérez Salguero 2017-475</w:t>
       </w:r>
     </w:p>
     <w:p>
@@ -1929,8 +1929,10 @@
           <w:sz w:val="28"/>
           <w:szCs w:val="28"/>
         </w:rPr>
-        <w:t>(Escribir actividad asignada)</w:t>
-      </w:r>
+        <w:t>Modelo Venta y VentaDAO.</w:t>
+      </w:r>
+      <w:bookmarkStart w:id="0" w:name="_GoBack"/>
+      <w:bookmarkEnd w:id="0"/>
     </w:p>
     <w:p>
       <w:pPr>
@@ -2040,8 +2042,8 @@
 </file>
 
 <file path=word/numbering.xml><?xml version="1.0" encoding="utf-8"?>
-<w:numbering xmlns:wpc="http://schemas.microsoft.com/office/word/2010/wordprocessingCanvas" xmlns:cx="http://schemas.microsoft.com/office/drawing/2014/chartex" xmlns:cx1="http://schemas.microsoft.com/office/drawing/2015/9/8/chartex" xmlns:cx2="http://schemas.microsoft.com/office/drawing/2015/10/21/chartex" xmlns:cx3="http://schemas.microsoft.com/office/drawing/2016/5/9/chartex" xmlns:cx4="http://schemas.microsoft.com/office/drawing/2016/5/10/chartex" xmlns:cx5="http://schemas.microsoft.com/office/drawing/2016/5/11/chartex" xmlns:cx6="http://schemas.microsoft.com/office/drawing/2016/5/12/chartex" xmlns:cx7="http://schemas.microsoft.com/office/drawing/2016/5/13/chartex" xmlns:cx8="http://schemas.microsoft.com/office/drawing/2016/5/14/chartex" xmlns:mc="http://schemas.openxmlformats.org/markup-compatibility/2006" xmlns:aink="http://schemas.microsoft.com/office/drawing/2016/ink" xmlns:am3d="http://schemas.microsoft.com/office/drawing/2017/model3d" xmlns:o="urn:schemas-microsoft-com:office:office" xmlns:r="http://schemas.openxmlformats.org/officeDocument/2006/relationships" xmlns:m="http://schemas.openxmlformats.org/officeDocument/2006/math" xmlns:v="urn:schemas-microsoft-com:vml" xmlns:wp14="http://schemas.microsoft.com/office/word/2010/wordprocessingDrawing" xmlns:wp="http://schemas.openxmlformats.org/drawingml/2006/wordprocessingDrawing" xmlns:w10="urn:schemas-microsoft-com:office:word" xmlns:w="http://schemas.openxmlformats.org/wordprocessingml/2006/main" xmlns:w14="http://schemas.microsoft.com/office/word/2010/wordml" xmlns:w15="http://schemas.microsoft.com/office/word/2012/wordml" xmlns:w16cex="http://schemas.microsoft.com/office/word/2018/wordml/cex" xmlns:w16cid="http://schemas.microsoft.com/office/word/2016/wordml/cid" xmlns:w16="http://schemas.microsoft.com/office/word/2018/wordml" xmlns:w16sdtdh="http://schemas.microsoft.com/office/word/2020/wordml/sdtdatahash" xmlns:w16se="http://schemas.microsoft.com/office/word/2015/wordml/symex" xmlns:wpg="http://schemas.microsoft.com/office/word/2010/wordprocessingGroup" xmlns:wpi="http://schemas.microsoft.com/office/word/2010/wordprocessingInk" xmlns:wne="http://schemas.microsoft.com/office/word/2006/wordml" xmlns:wps="http://schemas.microsoft.com/office/word/2010/wordprocessingShape" mc:Ignorable="w14 w15 w16se w16cid w16 w16cex w16sdtdh wp14">
-  <w:abstractNum w:abstractNumId="0" w15:restartNumberingAfterBreak="0">
+<w:numbering xmlns:wpc="http://schemas.microsoft.com/office/word/2010/wordprocessingCanvas" xmlns:mc="http://schemas.openxmlformats.org/markup-compatibility/2006" xmlns:o="urn:schemas-microsoft-com:office:office" xmlns:r="http://schemas.openxmlformats.org/officeDocument/2006/relationships" xmlns:m="http://schemas.openxmlformats.org/officeDocument/2006/math" xmlns:v="urn:schemas-microsoft-com:vml" xmlns:wp14="http://schemas.microsoft.com/office/word/2010/wordprocessingDrawing" xmlns:wp="http://schemas.openxmlformats.org/drawingml/2006/wordprocessingDrawing" xmlns:w10="urn:schemas-microsoft-com:office:word" xmlns:w="http://schemas.openxmlformats.org/wordprocessingml/2006/main" xmlns:w14="http://schemas.microsoft.com/office/word/2010/wordml" xmlns:wpg="http://schemas.microsoft.com/office/word/2010/wordprocessingGroup" xmlns:wpi="http://schemas.microsoft.com/office/word/2010/wordprocessingInk" xmlns:wne="http://schemas.microsoft.com/office/word/2006/wordml" xmlns:wps="http://schemas.microsoft.com/office/word/2010/wordprocessingShape" mc:Ignorable="w14 wp14">
+  <w:abstractNum w:abstractNumId="0">
     <w:nsid w:val="42951966"/>
     <w:multiLevelType w:val="hybridMultilevel"/>
     <w:tmpl w:val="20F6EA4E"/>
@@ -2161,7 +2163,7 @@
 </file>
 
 <file path=word/styles.xml><?xml version="1.0" encoding="utf-8"?>
-<w:styles xmlns:mc="http://schemas.openxmlformats.org/markup-compatibility/2006" xmlns:r="http://schemas.openxmlformats.org/officeDocument/2006/relationships" xmlns:w="http://schemas.openxmlformats.org/wordprocessingml/2006/main" xmlns:w14="http://schemas.microsoft.com/office/word/2010/wordml" xmlns:w15="http://schemas.microsoft.com/office/word/2012/wordml" xmlns:w16cex="http://schemas.microsoft.com/office/word/2018/wordml/cex" xmlns:w16cid="http://schemas.microsoft.com/office/word/2016/wordml/cid" xmlns:w16="http://schemas.microsoft.com/office/word/2018/wordml" xmlns:w16sdtdh="http://schemas.microsoft.com/office/word/2020/wordml/sdtdatahash" xmlns:w16se="http://schemas.microsoft.com/office/word/2015/wordml/symex" mc:Ignorable="w14 w15 w16se w16cid w16 w16cex w16sdtdh">
+<w:styles xmlns:mc="http://schemas.openxmlformats.org/markup-compatibility/2006" xmlns:r="http://schemas.openxmlformats.org/officeDocument/2006/relationships" xmlns:w="http://schemas.openxmlformats.org/wordprocessingml/2006/main" xmlns:w14="http://schemas.microsoft.com/office/word/2010/wordml" mc:Ignorable="w14">
   <w:docDefaults>
     <w:rPrDefault>
       <w:rPr>
@@ -2177,383 +2179,354 @@
       </w:pPr>
     </w:pPrDefault>
   </w:docDefaults>
-  <w:latentStyles w:defLockedState="0" w:defUIPriority="99" w:defSemiHidden="0" w:defUnhideWhenUsed="0" w:defQFormat="0" w:count="376">
-    <w:lsdException w:name="Normal" w:uiPriority="0" w:qFormat="1"/>
-    <w:lsdException w:name="heading 1" w:uiPriority="9" w:qFormat="1"/>
-    <w:lsdException w:name="heading 2" w:semiHidden="1" w:uiPriority="9" w:unhideWhenUsed="1" w:qFormat="1"/>
-    <w:lsdException w:name="heading 3" w:semiHidden="1" w:uiPriority="9" w:unhideWhenUsed="1" w:qFormat="1"/>
-    <w:lsdException w:name="heading 4" w:semiHidden="1" w:uiPriority="9" w:unhideWhenUsed="1" w:qFormat="1"/>
-    <w:lsdException w:name="heading 5" w:semiHidden="1" w:uiPriority="9" w:unhideWhenUsed="1" w:qFormat="1"/>
-    <w:lsdException w:name="heading 6" w:semiHidden="1" w:uiPriority="9" w:unhideWhenUsed="1" w:qFormat="1"/>
-    <w:lsdException w:name="heading 7" w:semiHidden="1" w:uiPriority="9" w:unhideWhenUsed="1" w:qFormat="1"/>
-    <w:lsdException w:name="heading 8" w:semiHidden="1" w:uiPriority="9" w:unhideWhenUsed="1" w:qFormat="1"/>
-    <w:lsdException w:name="heading 9" w:semiHidden="1" w:uiPriority="9" w:unhideWhenUsed="1" w:qFormat="1"/>
-    <w:lsdException w:name="index 1" w:semiHidden="1" w:unhideWhenUsed="1"/>
-    <w:lsdException w:name="index 2" w:semiHidden="1" w:unhideWhenUsed="1"/>
-    <w:lsdException w:name="index 3" w:semiHidden="1" w:unhideWhenUsed="1"/>
-    <w:lsdException w:name="index 4" w:semiHidden="1" w:unhideWhenUsed="1"/>
-    <w:lsdException w:name="index 5" w:semiHidden="1" w:unhideWhenUsed="1"/>
-    <w:lsdException w:name="index 6" w:semiHidden="1" w:unhideWhenUsed="1"/>
-    <w:lsdException w:name="index 7" w:semiHidden="1" w:unhideWhenUsed="1"/>
-    <w:lsdException w:name="index 8" w:semiHidden="1" w:unhideWhenUsed="1"/>
-    <w:lsdException w:name="index 9" w:semiHidden="1" w:unhideWhenUsed="1"/>
-    <w:lsdException w:name="toc 1" w:semiHidden="1" w:uiPriority="39" w:unhideWhenUsed="1"/>
-    <w:lsdException w:name="toc 2" w:semiHidden="1" w:uiPriority="39" w:unhideWhenUsed="1"/>
-    <w:lsdException w:name="toc 3" w:semiHidden="1" w:uiPriority="39" w:unhideWhenUsed="1"/>
-    <w:lsdException w:name="toc 4" w:semiHidden="1" w:uiPriority="39" w:unhideWhenUsed="1"/>
-    <w:lsdException w:name="toc 5" w:semiHidden="1" w:uiPriority="39" w:unhideWhenUsed="1"/>
-    <w:lsdException w:name="toc 6" w:semiHidden="1" w:uiPriority="39" w:unhideWhenUsed="1"/>
-    <w:lsdException w:name="toc 7" w:semiHidden="1" w:uiPriority="39" w:unhideWhenUsed="1"/>
-    <w:lsdException w:name="toc 8" w:semiHidden="1" w:uiPriority="39" w:unhideWhenUsed="1"/>
-    <w:lsdException w:name="toc 9" w:semiHidden="1" w:uiPriority="39" w:unhideWhenUsed="1"/>
-    <w:lsdException w:name="Normal Indent" w:semiHidden="1" w:unhideWhenUsed="1"/>
-    <w:lsdException w:name="footnote text" w:semiHidden="1" w:unhideWhenUsed="1"/>
-    <w:lsdException w:name="annotation text" w:semiHidden="1" w:unhideWhenUsed="1"/>
-    <w:lsdException w:name="header" w:semiHidden="1" w:unhideWhenUsed="1"/>
-    <w:lsdException w:name="footer" w:semiHidden="1" w:unhideWhenUsed="1"/>
-    <w:lsdException w:name="index heading" w:semiHidden="1" w:unhideWhenUsed="1"/>
-    <w:lsdException w:name="caption" w:semiHidden="1" w:uiPriority="35" w:unhideWhenUsed="1" w:qFormat="1"/>
-    <w:lsdException w:name="table of figures" w:semiHidden="1" w:unhideWhenUsed="1"/>
-    <w:lsdException w:name="envelope address" w:semiHidden="1" w:unhideWhenUsed="1"/>
-    <w:lsdException w:name="envelope return" w:semiHidden="1" w:unhideWhenUsed="1"/>
-    <w:lsdException w:name="footnote reference" w:semiHidden="1" w:unhideWhenUsed="1"/>
-    <w:lsdException w:name="annotation reference" w:semiHidden="1" w:unhideWhenUsed="1"/>
-    <w:lsdException w:name="line number" w:semiHidden="1" w:unhideWhenUsed="1"/>
-    <w:lsdException w:name="page number" w:semiHidden="1" w:unhideWhenUsed="1"/>
-    <w:lsdException w:name="endnote reference" w:semiHidden="1" w:unhideWhenUsed="1"/>
-    <w:lsdException w:name="endnote text" w:semiHidden="1" w:unhideWhenUsed="1"/>
-    <w:lsdException w:name="table of authorities" w:semiHidden="1" w:unhideWhenUsed="1"/>
-    <w:lsdException w:name="macro" w:semiHidden="1" w:unhideWhenUsed="1"/>
-    <w:lsdException w:name="toa heading" w:semiHidden="1" w:unhideWhenUsed="1"/>
-    <w:lsdException w:name="List" w:semiHidden="1" w:unhideWhenUsed="1"/>
-    <w:lsdException w:name="List Bullet" w:semiHidden="1" w:unhideWhenUsed="1"/>
-    <w:lsdException w:name="List Number" w:semiHidden="1" w:unhideWhenUsed="1"/>
-    <w:lsdException w:name="List 2" w:semiHidden="1" w:unhideWhenUsed="1"/>
-    <w:lsdException w:name="List 3" w:semiHidden="1" w:unhideWhenUsed="1"/>
-    <w:lsdException w:name="List 4" w:semiHidden="1" w:unhideWhenUsed="1"/>
-    <w:lsdException w:name="List 5" w:semiHidden="1" w:unhideWhenUsed="1"/>
-    <w:lsdException w:name="List Bullet 2" w:semiHidden="1" w:unhideWhenUsed="1"/>
-    <w:lsdException w:name="List Bullet 3" w:semiHidden="1" w:unhideWhenUsed="1"/>
-    <w:lsdException w:name="List Bullet 4" w:semiHidden="1" w:unhideWhenUsed="1"/>
-    <w:lsdException w:name="List Bullet 5" w:semiHidden="1" w:unhideWhenUsed="1"/>
-    <w:lsdException w:name="List Number 2" w:semiHidden="1" w:unhideWhenUsed="1"/>
-    <w:lsdException w:name="List Number 3" w:semiHidden="1" w:unhideWhenUsed="1"/>
-    <w:lsdException w:name="List Number 4" w:semiHidden="1" w:unhideWhenUsed="1"/>
-    <w:lsdException w:name="List Number 5" w:semiHidden="1" w:unhideWhenUsed="1"/>
-    <w:lsdException w:name="Title" w:uiPriority="10" w:qFormat="1"/>
-    <w:lsdException w:name="Closing" w:semiHidden="1" w:unhideWhenUsed="1"/>
-    <w:lsdException w:name="Signature" w:semiHidden="1" w:unhideWhenUsed="1"/>
-    <w:lsdException w:name="Default Paragraph Font" w:semiHidden="1" w:uiPriority="1" w:unhideWhenUsed="1"/>
-    <w:lsdException w:name="Body Text" w:semiHidden="1" w:unhideWhenUsed="1"/>
-    <w:lsdException w:name="Body Text Indent" w:semiHidden="1" w:unhideWhenUsed="1"/>
-    <w:lsdException w:name="List Continue" w:semiHidden="1" w:unhideWhenUsed="1"/>
-    <w:lsdException w:name="List Continue 2" w:semiHidden="1" w:unhideWhenUsed="1"/>
-    <w:lsdException w:name="List Continue 3" w:semiHidden="1" w:unhideWhenUsed="1"/>
-    <w:lsdException w:name="List Continue 4" w:semiHidden="1" w:unhideWhenUsed="1"/>
-    <w:lsdException w:name="List Continue 5" w:semiHidden="1" w:unhideWhenUsed="1"/>
-    <w:lsdException w:name="Message Header" w:semiHidden="1" w:unhideWhenUsed="1"/>
-    <w:lsdException w:name="Subtitle" w:uiPriority="11" w:qFormat="1"/>
-    <w:lsdException w:name="Salutation" w:semiHidden="1" w:unhideWhenUsed="1"/>
-    <w:lsdException w:name="Date" w:semiHidden="1" w:unhideWhenUsed="1"/>
-    <w:lsdException w:name="Body Text First Indent" w:semiHidden="1" w:unhideWhenUsed="1"/>
-    <w:lsdException w:name="Body Text First Indent 2" w:semiHidden="1" w:unhideWhenUsed="1"/>
-    <w:lsdException w:name="Note Heading" w:semiHidden="1" w:unhideWhenUsed="1"/>
-    <w:lsdException w:name="Body Text 2" w:semiHidden="1" w:unhideWhenUsed="1"/>
-    <w:lsdException w:name="Body Text 3" w:semiHidden="1" w:unhideWhenUsed="1"/>
-    <w:lsdException w:name="Body Text Indent 2" w:semiHidden="1" w:unhideWhenUsed="1"/>
-    <w:lsdException w:name="Body Text Indent 3" w:semiHidden="1" w:unhideWhenUsed="1"/>
-    <w:lsdException w:name="Block Text" w:semiHidden="1" w:unhideWhenUsed="1"/>
-    <w:lsdException w:name="Hyperlink" w:semiHidden="1" w:unhideWhenUsed="1"/>
-    <w:lsdException w:name="FollowedHyperlink" w:semiHidden="1" w:unhideWhenUsed="1"/>
-    <w:lsdException w:name="Strong" w:uiPriority="22" w:qFormat="1"/>
-    <w:lsdException w:name="Emphasis" w:uiPriority="20" w:qFormat="1"/>
-    <w:lsdException w:name="Document Map" w:semiHidden="1" w:unhideWhenUsed="1"/>
-    <w:lsdException w:name="Plain Text" w:semiHidden="1" w:unhideWhenUsed="1"/>
-    <w:lsdException w:name="E-mail Signature" w:semiHidden="1" w:unhideWhenUsed="1"/>
-    <w:lsdException w:name="HTML Top of Form" w:semiHidden="1" w:unhideWhenUsed="1"/>
-    <w:lsdException w:name="HTML Bottom of Form" w:semiHidden="1" w:unhideWhenUsed="1"/>
-    <w:lsdException w:name="Normal (Web)" w:semiHidden="1" w:unhideWhenUsed="1"/>
-    <w:lsdException w:name="HTML Acronym" w:semiHidden="1" w:unhideWhenUsed="1"/>
-    <w:lsdException w:name="HTML Address" w:semiHidden="1" w:unhideWhenUsed="1"/>
-    <w:lsdException w:name="HTML Cite" w:semiHidden="1" w:unhideWhenUsed="1"/>
-    <w:lsdException w:name="HTML Code" w:semiHidden="1" w:unhideWhenUsed="1"/>
-    <w:lsdException w:name="HTML Definition" w:semiHidden="1" w:unhideWhenUsed="1"/>
-    <w:lsdException w:name="HTML Keyboard" w:semiHidden="1" w:unhideWhenUsed="1"/>
-    <w:lsdException w:name="HTML Preformatted" w:semiHidden="1" w:unhideWhenUsed="1"/>
-    <w:lsdException w:name="HTML Sample" w:semiHidden="1" w:unhideWhenUsed="1"/>
-    <w:lsdException w:name="HTML Typewriter" w:semiHidden="1" w:unhideWhenUsed="1"/>
-    <w:lsdException w:name="HTML Variable" w:semiHidden="1" w:unhideWhenUsed="1"/>
-    <w:lsdException w:name="Normal Table" w:semiHidden="1" w:unhideWhenUsed="1"/>
-    <w:lsdException w:name="annotation subject" w:semiHidden="1" w:unhideWhenUsed="1"/>
-    <w:lsdException w:name="No List" w:semiHidden="1" w:unhideWhenUsed="1"/>
-    <w:lsdException w:name="Outline List 1" w:semiHidden="1" w:unhideWhenUsed="1"/>
-    <w:lsdException w:name="Outline List 2" w:semiHidden="1" w:unhideWhenUsed="1"/>
-    <w:lsdException w:name="Outline List 3" w:semiHidden="1" w:unhideWhenUsed="1"/>
-    <w:lsdException w:name="Table Simple 1" w:semiHidden="1" w:unhideWhenUsed="1"/>
-    <w:lsdException w:name="Table Simple 2" w:semiHidden="1" w:unhideWhenUsed="1"/>
-    <w:lsdException w:name="Table Simple 3" w:semiHidden="1" w:unhideWhenUsed="1"/>
-    <w:lsdException w:name="Table Classic 1" w:semiHidden="1" w:unhideWhenUsed="1"/>
-    <w:lsdException w:name="Table Classic 2" w:semiHidden="1" w:unhideWhenUsed="1"/>
-    <w:lsdException w:name="Table Classic 3" w:semiHidden="1" w:unhideWhenUsed="1"/>
-    <w:lsdException w:name="Table Classic 4" w:semiHidden="1" w:unhideWhenUsed="1"/>
-    <w:lsdException w:name="Table Colorful 1" w:semiHidden="1" w:unhideWhenUsed="1"/>
-    <w:lsdException w:name="Table Colorful 2" w:semiHidden="1" w:unhideWhenUsed="1"/>
-    <w:lsdException w:name="Table Colorful 3" w:semiHidden="1" w:unhideWhenUsed="1"/>
-    <w:lsdException w:name="Table Columns 1" w:semiHidden="1" w:unhideWhenUsed="1"/>
-    <w:lsdException w:name="Table Columns 2" w:semiHidden="1" w:unhideWhenUsed="1"/>
-    <w:lsdException w:name="Table Columns 3" w:semiHidden="1" w:unhideWhenUsed="1"/>
-    <w:lsdException w:name="Table Columns 4" w:semiHidden="1" w:unhideWhenUsed="1"/>
-    <w:lsdException w:name="Table Columns 5" w:semiHidden="1" w:unhideWhenUsed="1"/>
-    <w:lsdException w:name="Table Grid 1" w:semiHidden="1" w:unhideWhenUsed="1"/>
-    <w:lsdException w:name="Table Grid 2" w:semiHidden="1" w:unhideWhenUsed="1"/>
-    <w:lsdException w:name="Table Grid 3" w:semiHidden="1" w:unhideWhenUsed="1"/>
-    <w:lsdException w:name="Table Grid 4" w:semiHidden="1" w:unhideWhenUsed="1"/>
-    <w:lsdException w:name="Table Grid 5" w:semiHidden="1" w:unhideWhenUsed="1"/>
-    <w:lsdException w:name="Table Grid 6" w:semiHidden="1" w:unhideWhenUsed="1"/>
-    <w:lsdException w:name="Table Grid 7" w:semiHidden="1" w:unhideWhenUsed="1"/>
-    <w:lsdException w:name="Table Grid 8" w:semiHidden="1" w:unhideWhenUsed="1"/>
-    <w:lsdException w:name="Table List 1" w:semiHidden="1" w:unhideWhenUsed="1"/>
-    <w:lsdException w:name="Table List 2" w:semiHidden="1" w:unhideWhenUsed="1"/>
-    <w:lsdException w:name="Table List 3" w:semiHidden="1" w:unhideWhenUsed="1"/>
-    <w:lsdException w:name="Table List 4" w:semiHidden="1" w:unhideWhenUsed="1"/>
-    <w:lsdException w:name="Table List 5" w:semiHidden="1" w:unhideWhenUsed="1"/>
-    <w:lsdException w:name="Table List 6" w:semiHidden="1" w:unhideWhenUsed="1"/>
-    <w:lsdException w:name="Table List 7" w:semiHidden="1" w:unhideWhenUsed="1"/>
-    <w:lsdException w:name="Table List 8" w:semiHidden="1" w:unhideWhenUsed="1"/>
-    <w:lsdException w:name="Table 3D effects 1" w:semiHidden="1" w:unhideWhenUsed="1"/>
-    <w:lsdException w:name="Table 3D effects 2" w:semiHidden="1" w:unhideWhenUsed="1"/>
-    <w:lsdException w:name="Table 3D effects 3" w:semiHidden="1" w:unhideWhenUsed="1"/>
-    <w:lsdException w:name="Table Contemporary" w:semiHidden="1" w:unhideWhenUsed="1"/>
-    <w:lsdException w:name="Table Elegant" w:semiHidden="1" w:unhideWhenUsed="1"/>
-    <w:lsdException w:name="Table Professional" w:semiHidden="1" w:unhideWhenUsed="1"/>
-    <w:lsdException w:name="Table Subtle 1" w:semiHidden="1" w:unhideWhenUsed="1"/>
-    <w:lsdException w:name="Table Subtle 2" w:semiHidden="1" w:unhideWhenUsed="1"/>
-    <w:lsdException w:name="Table Web 1" w:semiHidden="1" w:unhideWhenUsed="1"/>
-    <w:lsdException w:name="Table Web 2" w:semiHidden="1" w:unhideWhenUsed="1"/>
-    <w:lsdException w:name="Table Web 3" w:semiHidden="1" w:unhideWhenUsed="1"/>
-    <w:lsdException w:name="Balloon Text" w:semiHidden="1" w:unhideWhenUsed="1"/>
-    <w:lsdException w:name="Table Grid" w:uiPriority="39"/>
-    <w:lsdException w:name="Table Theme" w:semiHidden="1" w:unhideWhenUsed="1"/>
-    <w:lsdException w:name="Placeholder Text" w:semiHidden="1"/>
-    <w:lsdException w:name="No Spacing" w:uiPriority="1" w:qFormat="1"/>
-    <w:lsdException w:name="Light Shading" w:uiPriority="60"/>
-    <w:lsdException w:name="Light List" w:uiPriority="61"/>
-    <w:lsdException w:name="Light Grid" w:uiPriority="62"/>
-    <w:lsdException w:name="Medium Shading 1" w:uiPriority="63"/>
-    <w:lsdException w:name="Medium Shading 2" w:uiPriority="64"/>
-    <w:lsdException w:name="Medium List 1" w:uiPriority="65"/>
-    <w:lsdException w:name="Medium List 2" w:uiPriority="66"/>
-    <w:lsdException w:name="Medium Grid 1" w:uiPriority="67"/>
-    <w:lsdException w:name="Medium Grid 2" w:uiPriority="68"/>
-    <w:lsdException w:name="Medium Grid 3" w:uiPriority="69"/>
-    <w:lsdException w:name="Dark List" w:uiPriority="70"/>
-    <w:lsdException w:name="Colorful Shading" w:uiPriority="71"/>
-    <w:lsdException w:name="Colorful List" w:uiPriority="72"/>
-    <w:lsdException w:name="Colorful Grid" w:uiPriority="73"/>
-    <w:lsdException w:name="Light Shading Accent 1" w:uiPriority="60"/>
-    <w:lsdException w:name="Light List Accent 1" w:uiPriority="61"/>
-    <w:lsdException w:name="Light Grid Accent 1" w:uiPriority="62"/>
-    <w:lsdException w:name="Medium Shading 1 Accent 1" w:uiPriority="63"/>
-    <w:lsdException w:name="Medium Shading 2 Accent 1" w:uiPriority="64"/>
-    <w:lsdException w:name="Medium List 1 Accent 1" w:uiPriority="65"/>
-    <w:lsdException w:name="Revision" w:semiHidden="1"/>
-    <w:lsdException w:name="List Paragraph" w:uiPriority="34" w:qFormat="1"/>
-    <w:lsdException w:name="Quote" w:uiPriority="29" w:qFormat="1"/>
-    <w:lsdException w:name="Intense Quote" w:uiPriority="30" w:qFormat="1"/>
-    <w:lsdException w:name="Medium List 2 Accent 1" w:uiPriority="66"/>
-    <w:lsdException w:name="Medium Grid 1 Accent 1" w:uiPriority="67"/>
-    <w:lsdException w:name="Medium Grid 2 Accent 1" w:uiPriority="68"/>
-    <w:lsdException w:name="Medium Grid 3 Accent 1" w:uiPriority="69"/>
-    <w:lsdException w:name="Dark List Accent 1" w:uiPriority="70"/>
-    <w:lsdException w:name="Colorful Shading Accent 1" w:uiPriority="71"/>
-    <w:lsdException w:name="Colorful List Accent 1" w:uiPriority="72"/>
-    <w:lsdException w:name="Colorful Grid Accent 1" w:uiPriority="73"/>
-    <w:lsdException w:name="Light Shading Accent 2" w:uiPriority="60"/>
-    <w:lsdException w:name="Light List Accent 2" w:uiPriority="61"/>
-    <w:lsdException w:name="Light Grid Accent 2" w:uiPriority="62"/>
-    <w:lsdException w:name="Medium Shading 1 Accent 2" w:uiPriority="63"/>
-    <w:lsdException w:name="Medium Shading 2 Accent 2" w:uiPriority="64"/>
-    <w:lsdException w:name="Medium List 1 Accent 2" w:uiPriority="65"/>
-    <w:lsdException w:name="Medium List 2 Accent 2" w:uiPriority="66"/>
-    <w:lsdException w:name="Medium Grid 1 Accent 2" w:uiPriority="67"/>
-    <w:lsdException w:name="Medium Grid 2 Accent 2" w:uiPriority="68"/>
-    <w:lsdException w:name="Medium Grid 3 Accent 2" w:uiPriority="69"/>
-    <w:lsdException w:name="Dark List Accent 2" w:uiPriority="70"/>
-    <w:lsdException w:name="Colorful Shading Accent 2" w:uiPriority="71"/>
-    <w:lsdException w:name="Colorful List Accent 2" w:uiPriority="72"/>
-    <w:lsdException w:name="Colorful Grid Accent 2" w:uiPriority="73"/>
-    <w:lsdException w:name="Light Shading Accent 3" w:uiPriority="60"/>
-    <w:lsdException w:name="Light List Accent 3" w:uiPriority="61"/>
-    <w:lsdException w:name="Light Grid Accent 3" w:uiPriority="62"/>
-    <w:lsdException w:name="Medium Shading 1 Accent 3" w:uiPriority="63"/>
-    <w:lsdException w:name="Medium Shading 2 Accent 3" w:uiPriority="64"/>
-    <w:lsdException w:name="Medium List 1 Accent 3" w:uiPriority="65"/>
-    <w:lsdException w:name="Medium List 2 Accent 3" w:uiPriority="66"/>
-    <w:lsdException w:name="Medium Grid 1 Accent 3" w:uiPriority="67"/>
-    <w:lsdException w:name="Medium Grid 2 Accent 3" w:uiPriority="68"/>
-    <w:lsdException w:name="Medium Grid 3 Accent 3" w:uiPriority="69"/>
-    <w:lsdException w:name="Dark List Accent 3" w:uiPriority="70"/>
-    <w:lsdException w:name="Colorful Shading Accent 3" w:uiPriority="71"/>
-    <w:lsdException w:name="Colorful List Accent 3" w:uiPriority="72"/>
-    <w:lsdException w:name="Colorful Grid Accent 3" w:uiPriority="73"/>
-    <w:lsdException w:name="Light Shading Accent 4" w:uiPriority="60"/>
-    <w:lsdException w:name="Light List Accent 4" w:uiPriority="61"/>
-    <w:lsdException w:name="Light Grid Accent 4" w:uiPriority="62"/>
-    <w:lsdException w:name="Medium Shading 1 Accent 4" w:uiPriority="63"/>
-    <w:lsdException w:name="Medium Shading 2 Accent 4" w:uiPriority="64"/>
-    <w:lsdException w:name="Medium List 1 Accent 4" w:uiPriority="65"/>
-    <w:lsdException w:name="Medium List 2 Accent 4" w:uiPriority="66"/>
-    <w:lsdException w:name="Medium Grid 1 Accent 4" w:uiPriority="67"/>
-    <w:lsdException w:name="Medium Grid 2 Accent 4" w:uiPriority="68"/>
-    <w:lsdException w:name="Medium Grid 3 Accent 4" w:uiPriority="69"/>
-    <w:lsdException w:name="Dark List Accent 4" w:uiPriority="70"/>
-    <w:lsdException w:name="Colorful Shading Accent 4" w:uiPriority="71"/>
-    <w:lsdException w:name="Colorful List Accent 4" w:uiPriority="72"/>
-    <w:lsdException w:name="Colorful Grid Accent 4" w:uiPriority="73"/>
-    <w:lsdException w:name="Light Shading Accent 5" w:uiPriority="60"/>
-    <w:lsdException w:name="Light List Accent 5" w:uiPriority="61"/>
-    <w:lsdException w:name="Light Grid Accent 5" w:uiPriority="62"/>
-    <w:lsdException w:name="Medium Shading 1 Accent 5" w:uiPriority="63"/>
-    <w:lsdException w:name="Medium Shading 2 Accent 5" w:uiPriority="64"/>
-    <w:lsdException w:name="Medium List 1 Accent 5" w:uiPriority="65"/>
-    <w:lsdException w:name="Medium List 2 Accent 5" w:uiPriority="66"/>
-    <w:lsdException w:name="Medium Grid 1 Accent 5" w:uiPriority="67"/>
-    <w:lsdException w:name="Medium Grid 2 Accent 5" w:uiPriority="68"/>
-    <w:lsdException w:name="Medium Grid 3 Accent 5" w:uiPriority="69"/>
-    <w:lsdException w:name="Dark List Accent 5" w:uiPriority="70"/>
-    <w:lsdException w:name="Colorful Shading Accent 5" w:uiPriority="71"/>
-    <w:lsdException w:name="Colorful List Accent 5" w:uiPriority="72"/>
-    <w:lsdException w:name="Colorful Grid Accent 5" w:uiPriority="73"/>
-    <w:lsdException w:name="Light Shading Accent 6" w:uiPriority="60"/>
-    <w:lsdException w:name="Light List Accent 6" w:uiPriority="61"/>
-    <w:lsdException w:name="Light Grid Accent 6" w:uiPriority="62"/>
-    <w:lsdException w:name="Medium Shading 1 Accent 6" w:uiPriority="63"/>
-    <w:lsdException w:name="Medium Shading 2 Accent 6" w:uiPriority="64"/>
-    <w:lsdException w:name="Medium List 1 Accent 6" w:uiPriority="65"/>
-    <w:lsdException w:name="Medium List 2 Accent 6" w:uiPriority="66"/>
-    <w:lsdException w:name="Medium Grid 1 Accent 6" w:uiPriority="67"/>
-    <w:lsdException w:name="Medium Grid 2 Accent 6" w:uiPriority="68"/>
-    <w:lsdException w:name="Medium Grid 3 Accent 6" w:uiPriority="69"/>
-    <w:lsdException w:name="Dark List Accent 6" w:uiPriority="70"/>
-    <w:lsdException w:name="Colorful Shading Accent 6" w:uiPriority="71"/>
-    <w:lsdException w:name="Colorful List Accent 6" w:uiPriority="72"/>
-    <w:lsdException w:name="Colorful Grid Accent 6" w:uiPriority="73"/>
-    <w:lsdException w:name="Subtle Emphasis" w:uiPriority="19" w:qFormat="1"/>
-    <w:lsdException w:name="Intense Emphasis" w:uiPriority="21" w:qFormat="1"/>
-    <w:lsdException w:name="Subtle Reference" w:uiPriority="31" w:qFormat="1"/>
-    <w:lsdException w:name="Intense Reference" w:uiPriority="32" w:qFormat="1"/>
-    <w:lsdException w:name="Book Title" w:uiPriority="33" w:qFormat="1"/>
-    <w:lsdException w:name="Bibliography" w:semiHidden="1" w:uiPriority="37" w:unhideWhenUsed="1"/>
-    <w:lsdException w:name="TOC Heading" w:semiHidden="1" w:uiPriority="39" w:unhideWhenUsed="1" w:qFormat="1"/>
-    <w:lsdException w:name="Plain Table 1" w:uiPriority="41"/>
-    <w:lsdException w:name="Plain Table 2" w:uiPriority="42"/>
-    <w:lsdException w:name="Plain Table 3" w:uiPriority="43"/>
-    <w:lsdException w:name="Plain Table 4" w:uiPriority="44"/>
-    <w:lsdException w:name="Plain Table 5" w:uiPriority="45"/>
-    <w:lsdException w:name="Grid Table Light" w:uiPriority="40"/>
-    <w:lsdException w:name="Grid Table 1 Light" w:uiPriority="46"/>
-    <w:lsdException w:name="Grid Table 2" w:uiPriority="47"/>
-    <w:lsdException w:name="Grid Table 3" w:uiPriority="48"/>
-    <w:lsdException w:name="Grid Table 4" w:uiPriority="49"/>
-    <w:lsdException w:name="Grid Table 5 Dark" w:uiPriority="50"/>
-    <w:lsdException w:name="Grid Table 6 Colorful" w:uiPriority="51"/>
-    <w:lsdException w:name="Grid Table 7 Colorful" w:uiPriority="52"/>
-    <w:lsdException w:name="Grid Table 1 Light Accent 1" w:uiPriority="46"/>
-    <w:lsdException w:name="Grid Table 2 Accent 1" w:uiPriority="47"/>
-    <w:lsdException w:name="Grid Table 3 Accent 1" w:uiPriority="48"/>
-    <w:lsdException w:name="Grid Table 4 Accent 1" w:uiPriority="49"/>
-    <w:lsdException w:name="Grid Table 5 Dark Accent 1" w:uiPriority="50"/>
-    <w:lsdException w:name="Grid Table 6 Colorful Accent 1" w:uiPriority="51"/>
-    <w:lsdException w:name="Grid Table 7 Colorful Accent 1" w:uiPriority="52"/>
-    <w:lsdException w:name="Grid Table 1 Light Accent 2" w:uiPriority="46"/>
-    <w:lsdException w:name="Grid Table 2 Accent 2" w:uiPriority="47"/>
-    <w:lsdException w:name="Grid Table 3 Accent 2" w:uiPriority="48"/>
-    <w:lsdException w:name="Grid Table 4 Accent 2" w:uiPriority="49"/>
-    <w:lsdException w:name="Grid Table 5 Dark Accent 2" w:uiPriority="50"/>
-    <w:lsdException w:name="Grid Table 6 Colorful Accent 2" w:uiPriority="51"/>
-    <w:lsdException w:name="Grid Table 7 Colorful Accent 2" w:uiPriority="52"/>
-    <w:lsdException w:name="Grid Table 1 Light Accent 3" w:uiPriority="46"/>
-    <w:lsdException w:name="Grid Table 2 Accent 3" w:uiPriority="47"/>
-    <w:lsdException w:name="Grid Table 3 Accent 3" w:uiPriority="48"/>
-    <w:lsdException w:name="Grid Table 4 Accent 3" w:uiPriority="49"/>
-    <w:lsdException w:name="Grid Table 5 Dark Accent 3" w:uiPriority="50"/>
-    <w:lsdException w:name="Grid Table 6 Colorful Accent 3" w:uiPriority="51"/>
-    <w:lsdException w:name="Grid Table 7 Colorful Accent 3" w:uiPriority="52"/>
-    <w:lsdException w:name="Grid Table 1 Light Accent 4" w:uiPriority="46"/>
-    <w:lsdException w:name="Grid Table 2 Accent 4" w:uiPriority="47"/>
-    <w:lsdException w:name="Grid Table 3 Accent 4" w:uiPriority="48"/>
-    <w:lsdException w:name="Grid Table 4 Accent 4" w:uiPriority="49"/>
-    <w:lsdException w:name="Grid Table 5 Dark Accent 4" w:uiPriority="50"/>
-    <w:lsdException w:name="Grid Table 6 Colorful Accent 4" w:uiPriority="51"/>
-    <w:lsdException w:name="Grid Table 7 Colorful Accent 4" w:uiPriority="52"/>
-    <w:lsdException w:name="Grid Table 1 Light Accent 5" w:uiPriority="46"/>
-    <w:lsdException w:name="Grid Table 2 Accent 5" w:uiPriority="47"/>
-    <w:lsdException w:name="Grid Table 3 Accent 5" w:uiPriority="48"/>
-    <w:lsdException w:name="Grid Table 4 Accent 5" w:uiPriority="49"/>
-    <w:lsdException w:name="Grid Table 5 Dark Accent 5" w:uiPriority="50"/>
-    <w:lsdException w:name="Grid Table 6 Colorful Accent 5" w:uiPriority="51"/>
-    <w:lsdException w:name="Grid Table 7 Colorful Accent 5" w:uiPriority="52"/>
-    <w:lsdException w:name="Grid Table 1 Light Accent 6" w:uiPriority="46"/>
-    <w:lsdException w:name="Grid Table 2 Accent 6" w:uiPriority="47"/>
-    <w:lsdException w:name="Grid Table 3 Accent 6" w:uiPriority="48"/>
-    <w:lsdException w:name="Grid Table 4 Accent 6" w:uiPriority="49"/>
-    <w:lsdException w:name="Grid Table 5 Dark Accent 6" w:uiPriority="50"/>
-    <w:lsdException w:name="Grid Table 6 Colorful Accent 6" w:uiPriority="51"/>
-    <w:lsdException w:name="Grid Table 7 Colorful Accent 6" w:uiPriority="52"/>
-    <w:lsdException w:name="List Table 1 Light" w:uiPriority="46"/>
-    <w:lsdException w:name="List Table 2" w:uiPriority="47"/>
-    <w:lsdException w:name="List Table 3" w:uiPriority="48"/>
-    <w:lsdException w:name="List Table 4" w:uiPriority="49"/>
-    <w:lsdException w:name="List Table 5 Dark" w:uiPriority="50"/>
-    <w:lsdException w:name="List Table 6 Colorful" w:uiPriority="51"/>
-    <w:lsdException w:name="List Table 7 Colorful" w:uiPriority="52"/>
-    <w:lsdException w:name="List Table 1 Light Accent 1" w:uiPriority="46"/>
-    <w:lsdException w:name="List Table 2 Accent 1" w:uiPriority="47"/>
-    <w:lsdException w:name="List Table 3 Accent 1" w:uiPriority="48"/>
-    <w:lsdException w:name="List Table 4 Accent 1" w:uiPriority="49"/>
-    <w:lsdException w:name="List Table 5 Dark Accent 1" w:uiPriority="50"/>
-    <w:lsdException w:name="List Table 6 Colorful Accent 1" w:uiPriority="51"/>
-    <w:lsdException w:name="List Table 7 Colorful Accent 1" w:uiPriority="52"/>
-    <w:lsdException w:name="List Table 1 Light Accent 2" w:uiPriority="46"/>
-    <w:lsdException w:name="List Table 2 Accent 2" w:uiPriority="47"/>
-    <w:lsdException w:name="List Table 3 Accent 2" w:uiPriority="48"/>
-    <w:lsdException w:name="List Table 4 Accent 2" w:uiPriority="49"/>
-    <w:lsdException w:name="List Table 5 Dark Accent 2" w:uiPriority="50"/>
-    <w:lsdException w:name="List Table 6 Colorful Accent 2" w:uiPriority="51"/>
-    <w:lsdException w:name="List Table 7 Colorful Accent 2" w:uiPriority="52"/>
-    <w:lsdException w:name="List Table 1 Light Accent 3" w:uiPriority="46"/>
-    <w:lsdException w:name="List Table 2 Accent 3" w:uiPriority="47"/>
-    <w:lsdException w:name="List Table 3 Accent 3" w:uiPriority="48"/>
-    <w:lsdException w:name="List Table 4 Accent 3" w:uiPriority="49"/>
-    <w:lsdException w:name="List Table 5 Dark Accent 3" w:uiPriority="50"/>
-    <w:lsdException w:name="List Table 6 Colorful Accent 3" w:uiPriority="51"/>
-    <w:lsdException w:name="List Table 7 Colorful Accent 3" w:uiPriority="52"/>
-    <w:lsdException w:name="List Table 1 Light Accent 4" w:uiPriority="46"/>
-    <w:lsdException w:name="List Table 2 Accent 4" w:uiPriority="47"/>
-    <w:lsdException w:name="List Table 3 Accent 4" w:uiPriority="48"/>
-    <w:lsdException w:name="List Table 4 Accent 4" w:uiPriority="49"/>
-    <w:lsdException w:name="List Table 5 Dark Accent 4" w:uiPriority="50"/>
-    <w:lsdException w:name="List Table 6 Colorful Accent 4" w:uiPriority="51"/>
-    <w:lsdException w:name="List Table 7 Colorful Accent 4" w:uiPriority="52"/>
-    <w:lsdException w:name="List Table 1 Light Accent 5" w:uiPriority="46"/>
-    <w:lsdException w:name="List Table 2 Accent 5" w:uiPriority="47"/>
-    <w:lsdException w:name="List Table 3 Accent 5" w:uiPriority="48"/>
-    <w:lsdException w:name="List Table 4 Accent 5" w:uiPriority="49"/>
-    <w:lsdException w:name="List Table 5 Dark Accent 5" w:uiPriority="50"/>
-    <w:lsdException w:name="List Table 6 Colorful Accent 5" w:uiPriority="51"/>
-    <w:lsdException w:name="List Table 7 Colorful Accent 5" w:uiPriority="52"/>
-    <w:lsdException w:name="List Table 1 Light Accent 6" w:uiPriority="46"/>
-    <w:lsdException w:name="List Table 2 Accent 6" w:uiPriority="47"/>
-    <w:lsdException w:name="List Table 3 Accent 6" w:uiPriority="48"/>
-    <w:lsdException w:name="List Table 4 Accent 6" w:uiPriority="49"/>
-    <w:lsdException w:name="List Table 5 Dark Accent 6" w:uiPriority="50"/>
-    <w:lsdException w:name="List Table 6 Colorful Accent 6" w:uiPriority="51"/>
-    <w:lsdException w:name="List Table 7 Colorful Accent 6" w:uiPriority="52"/>
-    <w:lsdException w:name="Mention" w:semiHidden="1" w:unhideWhenUsed="1"/>
-    <w:lsdException w:name="Smart Hyperlink" w:semiHidden="1" w:unhideWhenUsed="1"/>
-    <w:lsdException w:name="Hashtag" w:semiHidden="1" w:unhideWhenUsed="1"/>
-    <w:lsdException w:name="Unresolved Mention" w:semiHidden="1" w:unhideWhenUsed="1"/>
-    <w:lsdException w:name="Smart Link" w:semiHidden="1" w:unhideWhenUsed="1"/>
+  <w:latentStyles w:defLockedState="0" w:defUIPriority="99" w:defSemiHidden="1" w:defUnhideWhenUsed="1" w:defQFormat="0" w:count="267">
+    <w:lsdException w:name="Normal" w:semiHidden="0" w:uiPriority="0" w:unhideWhenUsed="0" w:qFormat="1"/>
+    <w:lsdException w:name="heading 1" w:semiHidden="0" w:uiPriority="9" w:unhideWhenUsed="0" w:qFormat="1"/>
+    <w:lsdException w:name="heading 2" w:uiPriority="9" w:qFormat="1"/>
+    <w:lsdException w:name="heading 3" w:uiPriority="9" w:qFormat="1"/>
+    <w:lsdException w:name="heading 4" w:uiPriority="9" w:qFormat="1"/>
+    <w:lsdException w:name="heading 5" w:uiPriority="9" w:qFormat="1"/>
+    <w:lsdException w:name="heading 6" w:uiPriority="9" w:qFormat="1"/>
+    <w:lsdException w:name="heading 7" w:uiPriority="9" w:qFormat="1"/>
+    <w:lsdException w:name="heading 8" w:uiPriority="9" w:qFormat="1"/>
+    <w:lsdException w:name="heading 9" w:uiPriority="9" w:qFormat="1"/>
+    <w:lsdException w:name="toc 1" w:uiPriority="39"/>
+    <w:lsdException w:name="toc 2" w:uiPriority="39"/>
+    <w:lsdException w:name="toc 3" w:uiPriority="39"/>
+    <w:lsdException w:name="toc 4" w:uiPriority="39"/>
+    <w:lsdException w:name="toc 5" w:uiPriority="39"/>
+    <w:lsdException w:name="toc 6" w:uiPriority="39"/>
+    <w:lsdException w:name="toc 7" w:uiPriority="39"/>
+    <w:lsdException w:name="toc 8" w:uiPriority="39"/>
+    <w:lsdException w:name="toc 9" w:uiPriority="39"/>
+    <w:lsdException w:name="caption" w:uiPriority="35" w:qFormat="1"/>
+    <w:lsdException w:name="Title" w:semiHidden="0" w:uiPriority="10" w:unhideWhenUsed="0" w:qFormat="1"/>
+    <w:lsdException w:name="Default Paragraph Font" w:uiPriority="1"/>
+    <w:lsdException w:name="Subtitle" w:semiHidden="0" w:uiPriority="11" w:unhideWhenUsed="0" w:qFormat="1"/>
+    <w:lsdException w:name="Strong" w:semiHidden="0" w:uiPriority="22" w:unhideWhenUsed="0" w:qFormat="1"/>
+    <w:lsdException w:name="Emphasis" w:semiHidden="0" w:uiPriority="20" w:unhideWhenUsed="0" w:qFormat="1"/>
+    <w:lsdException w:name="Table Grid" w:semiHidden="0" w:uiPriority="39" w:unhideWhenUsed="0"/>
+    <w:lsdException w:name="Placeholder Text" w:unhideWhenUsed="0"/>
+    <w:lsdException w:name="No Spacing" w:semiHidden="0" w:uiPriority="1" w:unhideWhenUsed="0" w:qFormat="1"/>
+    <w:lsdException w:name="Light Shading" w:semiHidden="0" w:uiPriority="60" w:unhideWhenUsed="0"/>
+    <w:lsdException w:name="Light List" w:semiHidden="0" w:uiPriority="61" w:unhideWhenUsed="0"/>
+    <w:lsdException w:name="Light Grid" w:semiHidden="0" w:uiPriority="62" w:unhideWhenUsed="0"/>
+    <w:lsdException w:name="Medium Shading 1" w:semiHidden="0" w:uiPriority="63" w:unhideWhenUsed="0"/>
+    <w:lsdException w:name="Medium Shading 2" w:semiHidden="0" w:uiPriority="64" w:unhideWhenUsed="0"/>
+    <w:lsdException w:name="Medium List 1" w:semiHidden="0" w:uiPriority="65" w:unhideWhenUsed="0"/>
+    <w:lsdException w:name="Medium List 2" w:semiHidden="0" w:uiPriority="66" w:unhideWhenUsed="0"/>
+    <w:lsdException w:name="Medium Grid 1" w:semiHidden="0" w:uiPriority="67" w:unhideWhenUsed="0"/>
+    <w:lsdException w:name="Medium Grid 2" w:semiHidden="0" w:uiPriority="68" w:unhideWhenUsed="0"/>
+    <w:lsdException w:name="Medium Grid 3" w:semiHidden="0" w:uiPriority="69" w:unhideWhenUsed="0"/>
+    <w:lsdException w:name="Dark List" w:semiHidden="0" w:uiPriority="70" w:unhideWhenUsed="0"/>
+    <w:lsdException w:name="Colorful Shading" w:semiHidden="0" w:uiPriority="71" w:unhideWhenUsed="0"/>
+    <w:lsdException w:name="Colorful List" w:semiHidden="0" w:uiPriority="72" w:unhideWhenUsed="0"/>
+    <w:lsdException w:name="Colorful Grid" w:semiHidden="0" w:uiPriority="73" w:unhideWhenUsed="0"/>
+    <w:lsdException w:name="Light Shading Accent 1" w:semiHidden="0" w:uiPriority="60" w:unhideWhenUsed="0"/>
+    <w:lsdException w:name="Light List Accent 1" w:semiHidden="0" w:uiPriority="61" w:unhideWhenUsed="0"/>
+    <w:lsdException w:name="Light Grid Accent 1" w:semiHidden="0" w:uiPriority="62" w:unhideWhenUsed="0"/>
+    <w:lsdException w:name="Medium Shading 1 Accent 1" w:semiHidden="0" w:uiPriority="63" w:unhideWhenUsed="0"/>
+    <w:lsdException w:name="Medium Shading 2 Accent 1" w:semiHidden="0" w:uiPriority="64" w:unhideWhenUsed="0"/>
+    <w:lsdException w:name="Medium List 1 Accent 1" w:semiHidden="0" w:uiPriority="65" w:unhideWhenUsed="0"/>
+    <w:lsdException w:name="Revision" w:unhideWhenUsed="0"/>
+    <w:lsdException w:name="List Paragraph" w:semiHidden="0" w:uiPriority="34" w:unhideWhenUsed="0" w:qFormat="1"/>
+    <w:lsdException w:name="Quote" w:semiHidden="0" w:uiPriority="29" w:unhideWhenUsed="0" w:qFormat="1"/>
+    <w:lsdException w:name="Intense Quote" w:semiHidden="0" w:uiPriority="30" w:unhideWhenUsed="0" w:qFormat="1"/>
+    <w:lsdException w:name="Medium List 2 Accent 1" w:semiHidden="0" w:uiPriority="66" w:unhideWhenUsed="0"/>
+    <w:lsdException w:name="Medium Grid 1 Accent 1" w:semiHidden="0" w:uiPriority="67" w:unhideWhenUsed="0"/>
+    <w:lsdException w:name="Medium Grid 2 Accent 1" w:semiHidden="0" w:uiPriority="68" w:unhideWhenUsed="0"/>
+    <w:lsdException w:name="Medium Grid 3 Accent 1" w:semiHidden="0" w:uiPriority="69" w:unhideWhenUsed="0"/>
+    <w:lsdException w:name="Dark List Accent 1" w:semiHidden="0" w:uiPriority="70" w:unhideWhenUsed="0"/>
+    <w:lsdException w:name="Colorful Shading Accent 1" w:semiHidden="0" w:uiPriority="71" w:unhideWhenUsed="0"/>
+    <w:lsdException w:name="Colorful List Accent 1" w:semiHidden="0" w:uiPriority="72" w:unhideWhenUsed="0"/>
+    <w:lsdException w:name="Colorful Grid Accent 1" w:semiHidden="0" w:uiPriority="73" w:unhideWhenUsed="0"/>
+    <w:lsdException w:name="Light Shading Accent 2" w:semiHidden="0" w:uiPriority="60" w:unhideWhenUsed="0"/>
+    <w:lsdException w:name="Light List Accent 2" w:semiHidden="0" w:uiPriority="61" w:unhideWhenUsed="0"/>
+    <w:lsdException w:name="Light Grid Accent 2" w:semiHidden="0" w:uiPriority="62" w:unhideWhenUsed="0"/>
+    <w:lsdException w:name="Medium Shading 1 Accent 2" w:semiHidden="0" w:uiPriority="63" w:unhideWhenUsed="0"/>
+    <w:lsdException w:name="Medium Shading 2 Accent 2" w:semiHidden="0" w:uiPriority="64" w:unhideWhenUsed="0"/>
+    <w:lsdException w:name="Medium List 1 Accent 2" w:semiHidden="0" w:uiPriority="65" w:unhideWhenUsed="0"/>
+    <w:lsdException w:name="Medium List 2 Accent 2" w:semiHidden="0" w:uiPriority="66" w:unhideWhenUsed="0"/>
+    <w:lsdException w:name="Medium Grid 1 Accent 2" w:semiHidden="0" w:uiPriority="67" w:unhideWhenUsed="0"/>
+    <w:lsdException w:name="Medium Grid 2 Accent 2" w:semiHidden="0" w:uiPriority="68" w:unhideWhenUsed="0"/>
+    <w:lsdException w:name="Medium Grid 3 Accent 2" w:semiHidden="0" w:uiPriority="69" w:unhideWhenUsed="0"/>
+    <w:lsdException w:name="Dark List Accent 2" w:semiHidden="0" w:uiPriority="70" w:unhideWhenUsed="0"/>
+    <w:lsdException w:name="Colorful Shading Accent 2" w:semiHidden="0" w:uiPriority="71" w:unhideWhenUsed="0"/>
+    <w:lsdException w:name="Colorful List Accent 2" w:semiHidden="0" w:uiPriority="72" w:unhideWhenUsed="0"/>
+    <w:lsdException w:name="Colorful Grid Accent 2" w:semiHidden="0" w:uiPriority="73" w:unhideWhenUsed="0"/>
+    <w:lsdException w:name="Light Shading Accent 3" w:semiHidden="0" w:uiPriority="60" w:unhideWhenUsed="0"/>
+    <w:lsdException w:name="Light List Accent 3" w:semiHidden="0" w:uiPriority="61" w:unhideWhenUsed="0"/>
+    <w:lsdException w:name="Light Grid Accent 3" w:semiHidden="0" w:uiPriority="62" w:unhideWhenUsed="0"/>
+    <w:lsdException w:name="Medium Shading 1 Accent 3" w:semiHidden="0" w:uiPriority="63" w:unhideWhenUsed="0"/>
+    <w:lsdException w:name="Medium Shading 2 Accent 3" w:semiHidden="0" w:uiPriority="64" w:unhideWhenUsed="0"/>
+    <w:lsdException w:name="Medium List 1 Accent 3" w:semiHidden="0" w:uiPriority="65" w:unhideWhenUsed="0"/>
+    <w:lsdException w:name="Medium List 2 Accent 3" w:semiHidden="0" w:uiPriority="66" w:unhideWhenUsed="0"/>
+    <w:lsdException w:name="Medium Grid 1 Accent 3" w:semiHidden="0" w:uiPriority="67" w:unhideWhenUsed="0"/>
+    <w:lsdException w:name="Medium Grid 2 Accent 3" w:semiHidden="0" w:uiPriority="68" w:unhideWhenUsed="0"/>
+    <w:lsdException w:name="Medium Grid 3 Accent 3" w:semiHidden="0" w:uiPriority="69" w:unhideWhenUsed="0"/>
+    <w:lsdException w:name="Dark List Accent 3" w:semiHidden="0" w:uiPriority="70" w:unhideWhenUsed="0"/>
+    <w:lsdException w:name="Colorful Shading Accent 3" w:semiHidden="0" w:uiPriority="71" w:unhideWhenUsed="0"/>
+    <w:lsdException w:name="Colorful List Accent 3" w:semiHidden="0" w:uiPriority="72" w:unhideWhenUsed="0"/>
+    <w:lsdException w:name="Colorful Grid Accent 3" w:semiHidden="0" w:uiPriority="73" w:unhideWhenUsed="0"/>
+    <w:lsdException w:name="Light Shading Accent 4" w:semiHidden="0" w:uiPriority="60" w:unhideWhenUsed="0"/>
+    <w:lsdException w:name="Light List Accent 4" w:semiHidden="0" w:uiPriority="61" w:unhideWhenUsed="0"/>
+    <w:lsdException w:name="Light Grid Accent 4" w:semiHidden="0" w:uiPriority="62" w:unhideWhenUsed="0"/>
+    <w:lsdException w:name="Medium Shading 1 Accent 4" w:semiHidden="0" w:uiPriority="63" w:unhideWhenUsed="0"/>
+    <w:lsdException w:name="Medium Shading 2 Accent 4" w:semiHidden="0" w:uiPriority="64" w:unhideWhenUsed="0"/>
+    <w:lsdException w:name="Medium List 1 Accent 4" w:semiHidden="0" w:uiPriority="65" w:unhideWhenUsed="0"/>
+    <w:lsdException w:name="Medium List 2 Accent 4" w:semiHidden="0" w:uiPriority="66" w:unhideWhenUsed="0"/>
+    <w:lsdException w:name="Medium Grid 1 Accent 4" w:semiHidden="0" w:uiPriority="67" w:unhideWhenUsed="0"/>
+    <w:lsdException w:name="Medium Grid 2 Accent 4" w:semiHidden="0" w:uiPriority="68" w:unhideWhenUsed="0"/>
+    <w:lsdException w:name="Medium Grid 3 Accent 4" w:semiHidden="0" w:uiPriority="69" w:unhideWhenUsed="0"/>
+    <w:lsdException w:name="Dark List Accent 4" w:semiHidden="0" w:uiPriority="70" w:unhideWhenUsed="0"/>
+    <w:lsdException w:name="Colorful Shading Accent 4" w:semiHidden="0" w:uiPriority="71" w:unhideWhenUsed="0"/>
+    <w:lsdException w:name="Colorful List Accent 4" w:semiHidden="0" w:uiPriority="72" w:unhideWhenUsed="0"/>
+    <w:lsdException w:name="Colorful Grid Accent 4" w:semiHidden="0" w:uiPriority="73" w:unhideWhenUsed="0"/>
+    <w:lsdException w:name="Light Shading Accent 5" w:semiHidden="0" w:uiPriority="60" w:unhideWhenUsed="0"/>
+    <w:lsdException w:name="Light List Accent 5" w:semiHidden="0" w:uiPriority="61" w:unhideWhenUsed="0"/>
+    <w:lsdException w:name="Light Grid Accent 5" w:semiHidden="0" w:uiPriority="62" w:unhideWhenUsed="0"/>
+    <w:lsdException w:name="Medium Shading 1 Accent 5" w:semiHidden="0" w:uiPriority="63" w:unhideWhenUsed="0"/>
+    <w:lsdException w:name="Medium Shading 2 Accent 5" w:semiHidden="0" w:uiPriority="64" w:unhideWhenUsed="0"/>
+    <w:lsdException w:name="Medium List 1 Accent 5" w:semiHidden="0" w:uiPriority="65" w:unhideWhenUsed="0"/>
+    <w:lsdException w:name="Medium List 2 Accent 5" w:semiHidden="0" w:uiPriority="66" w:unhideWhenUsed="0"/>
+    <w:lsdException w:name="Medium Grid 1 Accent 5" w:semiHidden="0" w:uiPriority="67" w:unhideWhenUsed="0"/>
+    <w:lsdException w:name="Medium Grid 2 Accent 5" w:semiHidden="0" w:uiPriority="68" w:unhideWhenUsed="0"/>
+    <w:lsdException w:name="Medium Grid 3 Accent 5" w:semiHidden="0" w:uiPriority="69" w:unhideWhenUsed="0"/>
+    <w:lsdException w:name="Dark List Accent 5" w:semiHidden="0" w:uiPriority="70" w:unhideWhenUsed="0"/>
+    <w:lsdException w:name="Colorful Shading Accent 5" w:semiHidden="0" w:uiPriority="71" w:unhideWhenUsed="0"/>
+    <w:lsdException w:name="Colorful List Accent 5" w:semiHidden="0" w:uiPriority="72" w:unhideWhenUsed="0"/>
+    <w:lsdException w:name="Colorful Grid Accent 5" w:semiHidden="0" w:uiPriority="73" w:unhideWhenUsed="0"/>
+    <w:lsdException w:name="Light Shading Accent 6" w:semiHidden="0" w:uiPriority="60" w:unhideWhenUsed="0"/>
+    <w:lsdException w:name="Light List Accent 6" w:semiHidden="0" w:uiPriority="61" w:unhideWhenUsed="0"/>
+    <w:lsdException w:name="Light Grid Accent 6" w:semiHidden="0" w:uiPriority="62" w:unhideWhenUsed="0"/>
+    <w:lsdException w:name="Medium Shading 1 Accent 6" w:semiHidden="0" w:uiPriority="63" w:unhideWhenUsed="0"/>
+    <w:lsdException w:name="Medium Shading 2 Accent 6" w:semiHidden="0" w:uiPriority="64" w:unhideWhenUsed="0"/>
+    <w:lsdException w:name="Medium List 1 Accent 6" w:semiHidden="0" w:uiPriority="65" w:unhideWhenUsed="0"/>
+    <w:lsdException w:name="Medium List 2 Accent 6" w:semiHidden="0" w:uiPriority="66" w:unhideWhenUsed="0"/>
+    <w:lsdException w:name="Medium Grid 1 Accent 6" w:semiHidden="0" w:uiPriority="67" w:unhideWhenUsed="0"/>
+    <w:lsdException w:name="Medium Grid 2 Accent 6" w:semiHidden="0" w:uiPriority="68" w:unhideWhenUsed="0"/>
+    <w:lsdException w:name="Medium Grid 3 Accent 6" w:semiHidden="0" w:uiPriority="69" w:unhideWhenUsed="0"/>
+    <w:lsdException w:name="Dark List Accent 6" w:semiHidden="0" w:uiPriority="70" w:unhideWhenUsed="0"/>
+    <w:lsdException w:name="Colorful Shading Accent 6" w:semiHidden="0" w:uiPriority="71" w:unhideWhenUsed="0"/>
+    <w:lsdException w:name="Colorful List Accent 6" w:semiHidden="0" w:uiPriority="72" w:unhideWhenUsed="0"/>
+    <w:lsdException w:name="Colorful Grid Accent 6" w:semiHidden="0" w:uiPriority="73" w:unhideWhenUsed="0"/>
+    <w:lsdException w:name="Subtle Emphasis" w:semiHidden="0" w:uiPriority="19" w:unhideWhenUsed="0" w:qFormat="1"/>
+    <w:lsdException w:name="Intense Emphasis" w:semiHidden="0" w:uiPriority="21" w:unhideWhenUsed="0" w:qFormat="1"/>
+    <w:lsdException w:name="Subtle Reference" w:semiHidden="0" w:uiPriority="31" w:unhideWhenUsed="0" w:qFormat="1"/>
+    <w:lsdException w:name="Intense Reference" w:semiHidden="0" w:uiPriority="32" w:unhideWhenUsed="0" w:qFormat="1"/>
+    <w:lsdException w:name="Book Title" w:semiHidden="0" w:uiPriority="33" w:unhideWhenUsed="0" w:qFormat="1"/>
+    <w:lsdException w:name="Bibliography" w:uiPriority="37"/>
+    <w:lsdException w:name="TOC Heading" w:uiPriority="39" w:qFormat="1"/>
+  </w:latentStyles>
+  <w:style w:type="paragraph" w:default="1" w:styleId="Normal">
+    <w:name w:val="Normal"/>
+    <w:qFormat/>
+    <w:rsid w:val="00BB6FBC"/>
+    <w:pPr>
+      <w:spacing w:after="200" w:line="276" w:lineRule="auto"/>
+    </w:pPr>
+    <w:rPr>
+      <w:rFonts w:eastAsiaTheme="minorEastAsia"/>
+      <w:noProof/>
+      <w:lang w:val="es-419"/>
+    </w:rPr>
+  </w:style>
+  <w:style w:type="character" w:default="1" w:styleId="Fuentedeprrafopredeter">
+    <w:name w:val="Default Paragraph Font"/>
+    <w:uiPriority w:val="1"/>
+    <w:semiHidden/>
+    <w:unhideWhenUsed/>
+  </w:style>
+  <w:style w:type="table" w:default="1" w:styleId="Tablanormal">
+    <w:name w:val="Normal Table"/>
+    <w:uiPriority w:val="99"/>
+    <w:semiHidden/>
+    <w:unhideWhenUsed/>
+    <w:tblPr>
+      <w:tblInd w:w="0" w:type="dxa"/>
+      <w:tblCellMar>
+        <w:top w:w="0" w:type="dxa"/>
+        <w:left w:w="108" w:type="dxa"/>
+        <w:bottom w:w="0" w:type="dxa"/>
+        <w:right w:w="108" w:type="dxa"/>
+      </w:tblCellMar>
+    </w:tblPr>
+  </w:style>
+  <w:style w:type="numbering" w:default="1" w:styleId="Sinlista">
+    <w:name w:val="No List"/>
+    <w:uiPriority w:val="99"/>
+    <w:semiHidden/>
+    <w:unhideWhenUsed/>
+  </w:style>
+  <w:style w:type="paragraph" w:styleId="Prrafodelista">
+    <w:name w:val="List Paragraph"/>
+    <w:basedOn w:val="Normal"/>
+    <w:uiPriority w:val="34"/>
+    <w:qFormat/>
+    <w:rsid w:val="00FD3F2C"/>
+    <w:pPr>
+      <w:ind w:left="720"/>
+      <w:contextualSpacing/>
+    </w:pPr>
+  </w:style>
+</w:styles>
+</file>
+
+<file path=word/stylesWithEffects.xml><?xml version="1.0" encoding="utf-8"?>
+<w:styles xmlns:wpc="http://schemas.microsoft.com/office/word/2010/wordprocessingCanvas" xmlns:mc="http://schemas.openxmlformats.org/markup-compatibility/2006" xmlns:o="urn:schemas-microsoft-com:office:office" xmlns:r="http://schemas.openxmlformats.org/officeDocument/2006/relationships" xmlns:m="http://schemas.openxmlformats.org/officeDocument/2006/math" xmlns:v="urn:schemas-microsoft-com:vml" xmlns:wp14="http://schemas.microsoft.com/office/word/2010/wordprocessingDrawing" xmlns:wp="http://schemas.openxmlformats.org/drawingml/2006/wordprocessingDrawing" xmlns:w10="urn:schemas-microsoft-com:office:word" xmlns:w="http://schemas.openxmlformats.org/wordprocessingml/2006/main" xmlns:w14="http://schemas.microsoft.com/office/word/2010/wordml" xmlns:wpg="http://schemas.microsoft.com/office/word/2010/wordprocessingGroup" xmlns:wpi="http://schemas.microsoft.com/office/word/2010/wordprocessingInk" xmlns:wne="http://schemas.microsoft.com/office/word/2006/wordml" xmlns:wps="http://schemas.microsoft.com/office/word/2010/wordprocessingShape" mc:Ignorable="w14 wp14">
+  <w:docDefaults>
+    <w:rPrDefault>
+      <w:rPr>
+        <w:rFonts w:asciiTheme="minorHAnsi" w:eastAsiaTheme="minorHAnsi" w:hAnsiTheme="minorHAnsi" w:cstheme="minorBidi"/>
+        <w:sz w:val="22"/>
+        <w:szCs w:val="22"/>
+        <w:lang w:val="es-GT" w:eastAsia="en-US" w:bidi="ar-SA"/>
+      </w:rPr>
+    </w:rPrDefault>
+    <w:pPrDefault>
+      <w:pPr>
+        <w:spacing w:after="160" w:line="259" w:lineRule="auto"/>
+      </w:pPr>
+    </w:pPrDefault>
+  </w:docDefaults>
+  <w:latentStyles w:defLockedState="0" w:defUIPriority="99" w:defSemiHidden="1" w:defUnhideWhenUsed="1" w:defQFormat="0" w:count="267">
+    <w:lsdException w:name="Normal" w:semiHidden="0" w:uiPriority="0" w:unhideWhenUsed="0" w:qFormat="1"/>
+    <w:lsdException w:name="heading 1" w:semiHidden="0" w:uiPriority="9" w:unhideWhenUsed="0" w:qFormat="1"/>
+    <w:lsdException w:name="heading 2" w:uiPriority="9" w:qFormat="1"/>
+    <w:lsdException w:name="heading 3" w:uiPriority="9" w:qFormat="1"/>
+    <w:lsdException w:name="heading 4" w:uiPriority="9" w:qFormat="1"/>
+    <w:lsdException w:name="heading 5" w:uiPriority="9" w:qFormat="1"/>
+    <w:lsdException w:name="heading 6" w:uiPriority="9" w:qFormat="1"/>
+    <w:lsdException w:name="heading 7" w:uiPriority="9" w:qFormat="1"/>
+    <w:lsdException w:name="heading 8" w:uiPriority="9" w:qFormat="1"/>
+    <w:lsdException w:name="heading 9" w:uiPriority="9" w:qFormat="1"/>
+    <w:lsdException w:name="toc 1" w:uiPriority="39"/>
+    <w:lsdException w:name="toc 2" w:uiPriority="39"/>
+    <w:lsdException w:name="toc 3" w:uiPriority="39"/>
+    <w:lsdException w:name="toc 4" w:uiPriority="39"/>
+    <w:lsdException w:name="toc 5" w:uiPriority="39"/>
+    <w:lsdException w:name="toc 6" w:uiPriority="39"/>
+    <w:lsdException w:name="toc 7" w:uiPriority="39"/>
+    <w:lsdException w:name="toc 8" w:uiPriority="39"/>
+    <w:lsdException w:name="toc 9" w:uiPriority="39"/>
+    <w:lsdException w:name="caption" w:uiPriority="35" w:qFormat="1"/>
+    <w:lsdException w:name="Title" w:semiHidden="0" w:uiPriority="10" w:unhideWhenUsed="0" w:qFormat="1"/>
+    <w:lsdException w:name="Default Paragraph Font" w:uiPriority="1"/>
+    <w:lsdException w:name="Subtitle" w:semiHidden="0" w:uiPriority="11" w:unhideWhenUsed="0" w:qFormat="1"/>
+    <w:lsdException w:name="Strong" w:semiHidden="0" w:uiPriority="22" w:unhideWhenUsed="0" w:qFormat="1"/>
+    <w:lsdException w:name="Emphasis" w:semiHidden="0" w:uiPriority="20" w:unhideWhenUsed="0" w:qFormat="1"/>
+    <w:lsdException w:name="Table Grid" w:semiHidden="0" w:uiPriority="39" w:unhideWhenUsed="0"/>
+    <w:lsdException w:name="Placeholder Text" w:unhideWhenUsed="0"/>
+    <w:lsdException w:name="No Spacing" w:semiHidden="0" w:uiPriority="1" w:unhideWhenUsed="0" w:qFormat="1"/>
+    <w:lsdException w:name="Light Shading" w:semiHidden="0" w:uiPriority="60" w:unhideWhenUsed="0"/>
+    <w:lsdException w:name="Light List" w:semiHidden="0" w:uiPriority="61" w:unhideWhenUsed="0"/>
+    <w:lsdException w:name="Light Grid" w:semiHidden="0" w:uiPriority="62" w:unhideWhenUsed="0"/>
+    <w:lsdException w:name="Medium Shading 1" w:semiHidden="0" w:uiPriority="63" w:unhideWhenUsed="0"/>
+    <w:lsdException w:name="Medium Shading 2" w:semiHidden="0" w:uiPriority="64" w:unhideWhenUsed="0"/>
+    <w:lsdException w:name="Medium List 1" w:semiHidden="0" w:uiPriority="65" w:unhideWhenUsed="0"/>
+    <w:lsdException w:name="Medium List 2" w:semiHidden="0" w:uiPriority="66" w:unhideWhenUsed="0"/>
+    <w:lsdException w:name="Medium Grid 1" w:semiHidden="0" w:uiPriority="67" w:unhideWhenUsed="0"/>
+    <w:lsdException w:name="Medium Grid 2" w:semiHidden="0" w:uiPriority="68" w:unhideWhenUsed="0"/>
+    <w:lsdException w:name="Medium Grid 3" w:semiHidden="0" w:uiPriority="69" w:unhideWhenUsed="0"/>
+    <w:lsdException w:name="Dark List" w:semiHidden="0" w:uiPriority="70" w:unhideWhenUsed="0"/>
+    <w:lsdException w:name="Colorful Shading" w:semiHidden="0" w:uiPriority="71" w:unhideWhenUsed="0"/>
+    <w:lsdException w:name="Colorful List" w:semiHidden="0" w:uiPriority="72" w:unhideWhenUsed="0"/>
+    <w:lsdException w:name="Colorful Grid" w:semiHidden="0" w:uiPriority="73" w:unhideWhenUsed="0"/>
+    <w:lsdException w:name="Light Shading Accent 1" w:semiHidden="0" w:uiPriority="60" w:unhideWhenUsed="0"/>
+    <w:lsdException w:name="Light List Accent 1" w:semiHidden="0" w:uiPriority="61" w:unhideWhenUsed="0"/>
+    <w:lsdException w:name="Light Grid Accent 1" w:semiHidden="0" w:uiPriority="62" w:unhideWhenUsed="0"/>
+    <w:lsdException w:name="Medium Shading 1 Accent 1" w:semiHidden="0" w:uiPriority="63" w:unhideWhenUsed="0"/>
+    <w:lsdException w:name="Medium Shading 2 Accent 1" w:semiHidden="0" w:uiPriority="64" w:unhideWhenUsed="0"/>
+    <w:lsdException w:name="Medium List 1 Accent 1" w:semiHidden="0" w:uiPriority="65" w:unhideWhenUsed="0"/>
+    <w:lsdException w:name="Revision" w:unhideWhenUsed="0"/>
+    <w:lsdException w:name="List Paragraph" w:semiHidden="0" w:uiPriority="34" w:unhideWhenUsed="0" w:qFormat="1"/>
+    <w:lsdException w:name="Quote" w:semiHidden="0" w:uiPriority="29" w:unhideWhenUsed="0" w:qFormat="1"/>
+    <w:lsdException w:name="Intense Quote" w:semiHidden="0" w:uiPriority="30" w:unhideWhenUsed="0" w:qFormat="1"/>
+    <w:lsdException w:name="Medium List 2 Accent 1" w:semiHidden="0" w:uiPriority="66" w:unhideWhenUsed="0"/>
+    <w:lsdException w:name="Medium Grid 1 Accent 1" w:semiHidden="0" w:uiPriority="67" w:unhideWhenUsed="0"/>
+    <w:lsdException w:name="Medium Grid 2 Accent 1" w:semiHidden="0" w:uiPriority="68" w:unhideWhenUsed="0"/>
+    <w:lsdException w:name="Medium Grid 3 Accent 1" w:semiHidden="0" w:uiPriority="69" w:unhideWhenUsed="0"/>
+    <w:lsdException w:name="Dark List Accent 1" w:semiHidden="0" w:uiPriority="70" w:unhideWhenUsed="0"/>
+    <w:lsdException w:name="Colorful Shading Accent 1" w:semiHidden="0" w:uiPriority="71" w:unhideWhenUsed="0"/>
+    <w:lsdException w:name="Colorful List Accent 1" w:semiHidden="0" w:uiPriority="72" w:unhideWhenUsed="0"/>
+    <w:lsdException w:name="Colorful Grid Accent 1" w:semiHidden="0" w:uiPriority="73" w:unhideWhenUsed="0"/>
+    <w:lsdException w:name="Light Shading Accent 2" w:semiHidden="0" w:uiPriority="60" w:unhideWhenUsed="0"/>
+    <w:lsdException w:name="Light List Accent 2" w:semiHidden="0" w:uiPriority="61" w:unhideWhenUsed="0"/>
+    <w:lsdException w:name="Light Grid Accent 2" w:semiHidden="0" w:uiPriority="62" w:unhideWhenUsed="0"/>
+    <w:lsdException w:name="Medium Shading 1 Accent 2" w:semiHidden="0" w:uiPriority="63" w:unhideWhenUsed="0"/>
+    <w:lsdException w:name="Medium Shading 2 Accent 2" w:semiHidden="0" w:uiPriority="64" w:unhideWhenUsed="0"/>
+    <w:lsdException w:name="Medium List 1 Accent 2" w:semiHidden="0" w:uiPriority="65" w:unhideWhenUsed="0"/>
+    <w:lsdException w:name="Medium List 2 Accent 2" w:semiHidden="0" w:uiPriority="66" w:unhideWhenUsed="0"/>
+    <w:lsdException w:name="Medium Grid 1 Accent 2" w:semiHidden="0" w:uiPriority="67" w:unhideWhenUsed="0"/>
+    <w:lsdException w:name="Medium Grid 2 Accent 2" w:semiHidden="0" w:uiPriority="68" w:unhideWhenUsed="0"/>
+    <w:lsdException w:name="Medium Grid 3 Accent 2" w:semiHidden="0" w:uiPriority="69" w:unhideWhenUsed="0"/>
+    <w:lsdException w:name="Dark List Accent 2" w:semiHidden="0" w:uiPriority="70" w:unhideWhenUsed="0"/>
+    <w:lsdException w:name="Colorful Shading Accent 2" w:semiHidden="0" w:uiPriority="71" w:unhideWhenUsed="0"/>
+    <w:lsdException w:name="Colorful List Accent 2" w:semiHidden="0" w:uiPriority="72" w:unhideWhenUsed="0"/>
+    <w:lsdException w:name="Colorful Grid Accent 2" w:semiHidden="0" w:uiPriority="73" w:unhideWhenUsed="0"/>
+    <w:lsdException w:name="Light Shading Accent 3" w:semiHidden="0" w:uiPriority="60" w:unhideWhenUsed="0"/>
+    <w:lsdException w:name="Light List Accent 3" w:semiHidden="0" w:uiPriority="61" w:unhideWhenUsed="0"/>
+    <w:lsdException w:name="Light Grid Accent 3" w:semiHidden="0" w:uiPriority="62" w:unhideWhenUsed="0"/>
+    <w:lsdException w:name="Medium Shading 1 Accent 3" w:semiHidden="0" w:uiPriority="63" w:unhideWhenUsed="0"/>
+    <w:lsdException w:name="Medium Shading 2 Accent 3" w:semiHidden="0" w:uiPriority="64" w:unhideWhenUsed="0"/>
+    <w:lsdException w:name="Medium List 1 Accent 3" w:semiHidden="0" w:uiPriority="65" w:unhideWhenUsed="0"/>
+    <w:lsdException w:name="Medium List 2 Accent 3" w:semiHidden="0" w:uiPriority="66" w:unhideWhenUsed="0"/>
+    <w:lsdException w:name="Medium Grid 1 Accent 3" w:semiHidden="0" w:uiPriority="67" w:unhideWhenUsed="0"/>
+    <w:lsdException w:name="Medium Grid 2 Accent 3" w:semiHidden="0" w:uiPriority="68" w:unhideWhenUsed="0"/>
+    <w:lsdException w:name="Medium Grid 3 Accent 3" w:semiHidden="0" w:uiPriority="69" w:unhideWhenUsed="0"/>
+    <w:lsdException w:name="Dark List Accent 3" w:semiHidden="0" w:uiPriority="70" w:unhideWhenUsed="0"/>
+    <w:lsdException w:name="Colorful Shading Accent 3" w:semiHidden="0" w:uiPriority="71" w:unhideWhenUsed="0"/>
+    <w:lsdException w:name="Colorful List Accent 3" w:semiHidden="0" w:uiPriority="72" w:unhideWhenUsed="0"/>
+    <w:lsdException w:name="Colorful Grid Accent 3" w:semiHidden="0" w:uiPriority="73" w:unhideWhenUsed="0"/>
+    <w:lsdException w:name="Light Shading Accent 4" w:semiHidden="0" w:uiPriority="60" w:unhideWhenUsed="0"/>
+    <w:lsdException w:name="Light List Accent 4" w:semiHidden="0" w:uiPriority="61" w:unhideWhenUsed="0"/>
+    <w:lsdException w:name="Light Grid Accent 4" w:semiHidden="0" w:uiPriority="62" w:unhideWhenUsed="0"/>
+    <w:lsdException w:name="Medium Shading 1 Accent 4" w:semiHidden="0" w:uiPriority="63" w:unhideWhenUsed="0"/>
+    <w:lsdException w:name="Medium Shading 2 Accent 4" w:semiHidden="0" w:uiPriority="64" w:unhideWhenUsed="0"/>
+    <w:lsdException w:name="Medium List 1 Accent 4" w:semiHidden="0" w:uiPriority="65" w:unhideWhenUsed="0"/>
+    <w:lsdException w:name="Medium List 2 Accent 4" w:semiHidden="0" w:uiPriority="66" w:unhideWhenUsed="0"/>
+    <w:lsdException w:name="Medium Grid 1 Accent 4" w:semiHidden="0" w:uiPriority="67" w:unhideWhenUsed="0"/>
+    <w:lsdException w:name="Medium Grid 2 Accent 4" w:semiHidden="0" w:uiPriority="68" w:unhideWhenUsed="0"/>
+    <w:lsdException w:name="Medium Grid 3 Accent 4" w:semiHidden="0" w:uiPriority="69" w:unhideWhenUsed="0"/>
+    <w:lsdException w:name="Dark List Accent 4" w:semiHidden="0" w:uiPriority="70" w:unhideWhenUsed="0"/>
+    <w:lsdException w:name="Colorful Shading Accent 4" w:semiHidden="0" w:uiPriority="71" w:unhideWhenUsed="0"/>
+    <w:lsdException w:name="Colorful List Accent 4" w:semiHidden="0" w:uiPriority="72" w:unhideWhenUsed="0"/>
+    <w:lsdException w:name="Colorful Grid Accent 4" w:semiHidden="0" w:uiPriority="73" w:unhideWhenUsed="0"/>
+    <w:lsdException w:name="Light Shading Accent 5" w:semiHidden="0" w:uiPriority="60" w:unhideWhenUsed="0"/>
+    <w:lsdException w:name="Light List Accent 5" w:semiHidden="0" w:uiPriority="61" w:unhideWhenUsed="0"/>
+    <w:lsdException w:name="Light Grid Accent 5" w:semiHidden="0" w:uiPriority="62" w:unhideWhenUsed="0"/>
+    <w:lsdException w:name="Medium Shading 1 Accent 5" w:semiHidden="0" w:uiPriority="63" w:unhideWhenUsed="0"/>
+    <w:lsdException w:name="Medium Shading 2 Accent 5" w:semiHidden="0" w:uiPriority="64" w:unhideWhenUsed="0"/>
+    <w:lsdException w:name="Medium List 1 Accent 5" w:semiHidden="0" w:uiPriority="65" w:unhideWhenUsed="0"/>
+    <w:lsdException w:name="Medium List 2 Accent 5" w:semiHidden="0" w:uiPriority="66" w:unhideWhenUsed="0"/>
+    <w:lsdException w:name="Medium Grid 1 Accent 5" w:semiHidden="0" w:uiPriority="67" w:unhideWhenUsed="0"/>
+    <w:lsdException w:name="Medium Grid 2 Accent 5" w:semiHidden="0" w:uiPriority="68" w:unhideWhenUsed="0"/>
+    <w:lsdException w:name="Medium Grid 3 Accent 5" w:semiHidden="0" w:uiPriority="69" w:unhideWhenUsed="0"/>
+    <w:lsdException w:name="Dark List Accent 5" w:semiHidden="0" w:uiPriority="70" w:unhideWhenUsed="0"/>
+    <w:lsdException w:name="Colorful Shading Accent 5" w:semiHidden="0" w:uiPriority="71" w:unhideWhenUsed="0"/>
+    <w:lsdException w:name="Colorful List Accent 5" w:semiHidden="0" w:uiPriority="72" w:unhideWhenUsed="0"/>
+    <w:lsdException w:name="Colorful Grid Accent 5" w:semiHidden="0" w:uiPriority="73" w:unhideWhenUsed="0"/>
+    <w:lsdException w:name="Light Shading Accent 6" w:semiHidden="0" w:uiPriority="60" w:unhideWhenUsed="0"/>
+    <w:lsdException w:name="Light List Accent 6" w:semiHidden="0" w:uiPriority="61" w:unhideWhenUsed="0"/>
+    <w:lsdException w:name="Light Grid Accent 6" w:semiHidden="0" w:uiPriority="62" w:unhideWhenUsed="0"/>
+    <w:lsdException w:name="Medium Shading 1 Accent 6" w:semiHidden="0" w:uiPriority="63" w:unhideWhenUsed="0"/>
+    <w:lsdException w:name="Medium Shading 2 Accent 6" w:semiHidden="0" w:uiPriority="64" w:unhideWhenUsed="0"/>
+    <w:lsdException w:name="Medium List 1 Accent 6" w:semiHidden="0" w:uiPriority="65" w:unhideWhenUsed="0"/>
+    <w:lsdException w:name="Medium List 2 Accent 6" w:semiHidden="0" w:uiPriority="66" w:unhideWhenUsed="0"/>
+    <w:lsdException w:name="Medium Grid 1 Accent 6" w:semiHidden="0" w:uiPriority="67" w:unhideWhenUsed="0"/>
+    <w:lsdException w:name="Medium Grid 2 Accent 6" w:semiHidden="0" w:uiPriority="68" w:unhideWhenUsed="0"/>
+    <w:lsdException w:name="Medium Grid 3 Accent 6" w:semiHidden="0" w:uiPriority="69" w:unhideWhenUsed="0"/>
+    <w:lsdException w:name="Dark List Accent 6" w:semiHidden="0" w:uiPriority="70" w:unhideWhenUsed="0"/>
+    <w:lsdException w:name="Colorful Shading Accent 6" w:semiHidden="0" w:uiPriority="71" w:unhideWhenUsed="0"/>
+    <w:lsdException w:name="Colorful List Accent 6" w:semiHidden="0" w:uiPriority="72" w:unhideWhenUsed="0"/>
+    <w:lsdException w:name="Colorful Grid Accent 6" w:semiHidden="0" w:uiPriority="73" w:unhideWhenUsed="0"/>
+    <w:lsdException w:name="Subtle Emphasis" w:semiHidden="0" w:uiPriority="19" w:unhideWhenUsed="0" w:qFormat="1"/>
+    <w:lsdException w:name="Intense Emphasis" w:semiHidden="0" w:uiPriority="21" w:unhideWhenUsed="0" w:qFormat="1"/>
+    <w:lsdException w:name="Subtle Reference" w:semiHidden="0" w:uiPriority="31" w:unhideWhenUsed="0" w:qFormat="1"/>
+    <w:lsdException w:name="Intense Reference" w:semiHidden="0" w:uiPriority="32" w:unhideWhenUsed="0" w:qFormat="1"/>
+    <w:lsdException w:name="Book Title" w:semiHidden="0" w:uiPriority="33" w:unhideWhenUsed="0" w:qFormat="1"/>
+    <w:lsdException w:name="Bibliography" w:uiPriority="37"/>
+    <w:lsdException w:name="TOC Heading" w:uiPriority="39" w:qFormat="1"/>
   </w:latentStyles>
   <w:style w:type="paragraph" w:default="1" w:styleId="Normal">
     <w:name w:val="Normal"/>
@@ -2898,7 +2871,7 @@
   <a:extraClrSchemeLst/>
   <a:extLst>
     <a:ext uri="{05A4C25C-085E-4340-85A3-A5531E510DB2}">
-      <thm15:themeFamily xmlns:thm15="http://schemas.microsoft.com/office/thememl/2012/main" name="Office Theme" id="{62F939B6-93AF-4DB8-9C6B-D6C7DFDC589F}" vid="{4A3C46E8-61CC-4603-A589-7422A47A8E4A}"/>
+      <thm15:themeFamily xmlns:thm15="http://schemas.microsoft.com/office/thememl/2012/main" xmlns="" name="Office Theme" id="{62F939B6-93AF-4DB8-9C6B-D6C7DFDC589F}" vid="{4A3C46E8-61CC-4603-A589-7422A47A8E4A}"/>
     </a:ext>
   </a:extLst>
 </a:theme>

</xml_diff>

<commit_message>
Se agregó el programador #6. (kvelasquez-2016188)
</commit_message>
<xml_diff>
--- a/InformacionDesarrolladores.docx
+++ b/InformacionDesarrolladores.docx
@@ -1,6 +1,6 @@
 
 <file path=word/document.xml><?xml version="1.0" encoding="utf-8"?>
-<w:document xmlns:wpc="http://schemas.microsoft.com/office/word/2010/wordprocessingCanvas" xmlns:mc="http://schemas.openxmlformats.org/markup-compatibility/2006" xmlns:o="urn:schemas-microsoft-com:office:office" xmlns:r="http://schemas.openxmlformats.org/officeDocument/2006/relationships" xmlns:m="http://schemas.openxmlformats.org/officeDocument/2006/math" xmlns:v="urn:schemas-microsoft-com:vml" xmlns:wp14="http://schemas.microsoft.com/office/word/2010/wordprocessingDrawing" xmlns:wp="http://schemas.openxmlformats.org/drawingml/2006/wordprocessingDrawing" xmlns:w10="urn:schemas-microsoft-com:office:word" xmlns:w="http://schemas.openxmlformats.org/wordprocessingml/2006/main" xmlns:w14="http://schemas.microsoft.com/office/word/2010/wordml" xmlns:wpg="http://schemas.microsoft.com/office/word/2010/wordprocessingGroup" xmlns:wpi="http://schemas.microsoft.com/office/word/2010/wordprocessingInk" xmlns:wne="http://schemas.microsoft.com/office/word/2006/wordml" xmlns:wps="http://schemas.microsoft.com/office/word/2010/wordprocessingShape" mc:Ignorable="w14 wp14">
+<w:document xmlns:wpc="http://schemas.microsoft.com/office/word/2010/wordprocessingCanvas" xmlns:cx="http://schemas.microsoft.com/office/drawing/2014/chartex" xmlns:cx1="http://schemas.microsoft.com/office/drawing/2015/9/8/chartex" xmlns:cx2="http://schemas.microsoft.com/office/drawing/2015/10/21/chartex" xmlns:cx3="http://schemas.microsoft.com/office/drawing/2016/5/9/chartex" xmlns:cx4="http://schemas.microsoft.com/office/drawing/2016/5/10/chartex" xmlns:cx5="http://schemas.microsoft.com/office/drawing/2016/5/11/chartex" xmlns:cx6="http://schemas.microsoft.com/office/drawing/2016/5/12/chartex" xmlns:cx7="http://schemas.microsoft.com/office/drawing/2016/5/13/chartex" xmlns:cx8="http://schemas.microsoft.com/office/drawing/2016/5/14/chartex" xmlns:mc="http://schemas.openxmlformats.org/markup-compatibility/2006" xmlns:aink="http://schemas.microsoft.com/office/drawing/2016/ink" xmlns:am3d="http://schemas.microsoft.com/office/drawing/2017/model3d" xmlns:o="urn:schemas-microsoft-com:office:office" xmlns:r="http://schemas.openxmlformats.org/officeDocument/2006/relationships" xmlns:m="http://schemas.openxmlformats.org/officeDocument/2006/math" xmlns:v="urn:schemas-microsoft-com:vml" xmlns:wp14="http://schemas.microsoft.com/office/word/2010/wordprocessingDrawing" xmlns:wp="http://schemas.openxmlformats.org/drawingml/2006/wordprocessingDrawing" xmlns:w10="urn:schemas-microsoft-com:office:word" xmlns:w="http://schemas.openxmlformats.org/wordprocessingml/2006/main" xmlns:w14="http://schemas.microsoft.com/office/word/2010/wordml" xmlns:w15="http://schemas.microsoft.com/office/word/2012/wordml" xmlns:w16cex="http://schemas.microsoft.com/office/word/2018/wordml/cex" xmlns:w16cid="http://schemas.microsoft.com/office/word/2016/wordml/cid" xmlns:w16="http://schemas.microsoft.com/office/word/2018/wordml" xmlns:w16sdtdh="http://schemas.microsoft.com/office/word/2020/wordml/sdtdatahash" xmlns:w16se="http://schemas.microsoft.com/office/word/2015/wordml/symex" xmlns:wpg="http://schemas.microsoft.com/office/word/2010/wordprocessingGroup" xmlns:wpi="http://schemas.microsoft.com/office/word/2010/wordprocessingInk" xmlns:wne="http://schemas.microsoft.com/office/word/2006/wordml" xmlns:wps="http://schemas.microsoft.com/office/word/2010/wordprocessingShape" mc:Ignorable="w14 w15 w16se w16cid w16 w16cex w16sdtdh wp14">
   <w:body>
     <w:p>
       <w:r>
@@ -31,7 +31,7 @@
                     <pic:cNvPicPr/>
                   </pic:nvPicPr>
                   <pic:blipFill>
-                    <a:blip r:embed="rId6">
+                    <a:blip r:embed="rId5">
                       <a:extLst>
                         <a:ext uri="{28A0092B-C50C-407E-A947-70E740481C1C}">
                           <a14:useLocalDpi xmlns:a14="http://schemas.microsoft.com/office/drawing/2010/main" val="0"/>
@@ -175,7 +175,7 @@
               </wp:anchor>
             </w:drawing>
           </mc:Choice>
-          <mc:Fallback xmlns:w16se="http://schemas.microsoft.com/office/word/2015/wordml/symex" xmlns:w16sdtdh="http://schemas.microsoft.com/office/word/2020/wordml/sdtdatahash" xmlns:w16="http://schemas.microsoft.com/office/word/2018/wordml" xmlns:w16cid="http://schemas.microsoft.com/office/word/2016/wordml/cid" xmlns:w16cex="http://schemas.microsoft.com/office/word/2018/wordml/cex" xmlns:w15="http://schemas.microsoft.com/office/word/2012/wordml" xmlns:am3d="http://schemas.microsoft.com/office/drawing/2017/model3d" xmlns:aink="http://schemas.microsoft.com/office/drawing/2016/ink" xmlns:cx8="http://schemas.microsoft.com/office/drawing/2016/5/14/chartex" xmlns:cx7="http://schemas.microsoft.com/office/drawing/2016/5/13/chartex" xmlns:cx6="http://schemas.microsoft.com/office/drawing/2016/5/12/chartex" xmlns:cx5="http://schemas.microsoft.com/office/drawing/2016/5/11/chartex" xmlns:cx4="http://schemas.microsoft.com/office/drawing/2016/5/10/chartex" xmlns:cx3="http://schemas.microsoft.com/office/drawing/2016/5/9/chartex" xmlns:cx2="http://schemas.microsoft.com/office/drawing/2015/10/21/chartex" xmlns:cx1="http://schemas.microsoft.com/office/drawing/2015/9/8/chartex" xmlns:cx="http://schemas.microsoft.com/office/drawing/2014/chartex">
+          <mc:Fallback>
             <w:pict>
               <v:shapetype w14:anchorId="528B8F42" id="_x0000_t202" coordsize="21600,21600" o:spt="202" path="m,l,21600r21600,l21600,xe">
                 <v:stroke joinstyle="miter"/>
@@ -347,7 +347,7 @@
               </wp:anchor>
             </w:drawing>
           </mc:Choice>
-          <mc:Fallback xmlns:w16se="http://schemas.microsoft.com/office/word/2015/wordml/symex" xmlns:w16sdtdh="http://schemas.microsoft.com/office/word/2020/wordml/sdtdatahash" xmlns:w16="http://schemas.microsoft.com/office/word/2018/wordml" xmlns:w16cid="http://schemas.microsoft.com/office/word/2016/wordml/cid" xmlns:w16cex="http://schemas.microsoft.com/office/word/2018/wordml/cex" xmlns:w15="http://schemas.microsoft.com/office/word/2012/wordml" xmlns:am3d="http://schemas.microsoft.com/office/drawing/2017/model3d" xmlns:aink="http://schemas.microsoft.com/office/drawing/2016/ink" xmlns:cx8="http://schemas.microsoft.com/office/drawing/2016/5/14/chartex" xmlns:cx7="http://schemas.microsoft.com/office/drawing/2016/5/13/chartex" xmlns:cx6="http://schemas.microsoft.com/office/drawing/2016/5/12/chartex" xmlns:cx5="http://schemas.microsoft.com/office/drawing/2016/5/11/chartex" xmlns:cx4="http://schemas.microsoft.com/office/drawing/2016/5/10/chartex" xmlns:cx3="http://schemas.microsoft.com/office/drawing/2016/5/9/chartex" xmlns:cx2="http://schemas.microsoft.com/office/drawing/2015/10/21/chartex" xmlns:cx1="http://schemas.microsoft.com/office/drawing/2015/9/8/chartex" xmlns:cx="http://schemas.microsoft.com/office/drawing/2014/chartex">
+          <mc:Fallback>
             <w:pict>
               <v:shape w14:anchorId="6AB23AED" id="Cuadro de texto 12" o:spid="_x0000_s1027" type="#_x0000_t202" style="position:absolute;margin-left:-88.3pt;margin-top:15.95pt;width:611.7pt;height:56.05pt;z-index:251660288;visibility:visible;mso-wrap-style:square;mso-width-percent:0;mso-height-percent:0;mso-wrap-distance-left:9pt;mso-wrap-distance-top:0;mso-wrap-distance-right:9pt;mso-wrap-distance-bottom:0;mso-position-horizontal:absolute;mso-position-horizontal-relative:margin;mso-position-vertical:absolute;mso-position-vertical-relative:text;mso-width-percent:0;mso-height-percent:0;mso-width-relative:page;mso-height-relative:page;v-text-anchor:top" o:gfxdata="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" filled="f" fillcolor="#923743" stroked="f">
                 <v:textbox inset="0,0,0,0">
@@ -482,7 +482,7 @@
               </wp:anchor>
             </w:drawing>
           </mc:Choice>
-          <mc:Fallback xmlns:w16se="http://schemas.microsoft.com/office/word/2015/wordml/symex" xmlns:w16sdtdh="http://schemas.microsoft.com/office/word/2020/wordml/sdtdatahash" xmlns:w16="http://schemas.microsoft.com/office/word/2018/wordml" xmlns:w16cid="http://schemas.microsoft.com/office/word/2016/wordml/cid" xmlns:w16cex="http://schemas.microsoft.com/office/word/2018/wordml/cex" xmlns:w15="http://schemas.microsoft.com/office/word/2012/wordml" xmlns:am3d="http://schemas.microsoft.com/office/drawing/2017/model3d" xmlns:aink="http://schemas.microsoft.com/office/drawing/2016/ink" xmlns:cx8="http://schemas.microsoft.com/office/drawing/2016/5/14/chartex" xmlns:cx7="http://schemas.microsoft.com/office/drawing/2016/5/13/chartex" xmlns:cx6="http://schemas.microsoft.com/office/drawing/2016/5/12/chartex" xmlns:cx5="http://schemas.microsoft.com/office/drawing/2016/5/11/chartex" xmlns:cx4="http://schemas.microsoft.com/office/drawing/2016/5/10/chartex" xmlns:cx3="http://schemas.microsoft.com/office/drawing/2016/5/9/chartex" xmlns:cx2="http://schemas.microsoft.com/office/drawing/2015/10/21/chartex" xmlns:cx1="http://schemas.microsoft.com/office/drawing/2015/9/8/chartex" xmlns:cx="http://schemas.microsoft.com/office/drawing/2014/chartex">
+          <mc:Fallback>
             <w:pict>
               <v:shape w14:anchorId="03C0D966" id="Cuadro de texto 15" o:spid="_x0000_s1028" type="#_x0000_t202" style="position:absolute;margin-left:82.7pt;margin-top:1.15pt;width:133.9pt;height:3.6pt;z-index:251673600;visibility:visible;mso-wrap-style:square;mso-width-percent:0;mso-height-percent:0;mso-wrap-distance-left:9pt;mso-wrap-distance-top:0;mso-wrap-distance-right:9pt;mso-wrap-distance-bottom:0;mso-position-horizontal:right;mso-position-horizontal-relative:margin;mso-position-vertical:absolute;mso-position-vertical-relative:text;mso-width-percent:0;mso-height-percent:0;mso-width-relative:page;mso-height-relative:page;v-text-anchor:top" o:gfxdata="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" fillcolor="#01436a" stroked="f">
                 <v:textbox inset="0,0,0,0">
@@ -579,7 +579,7 @@
               </wp:anchor>
             </w:drawing>
           </mc:Choice>
-          <mc:Fallback xmlns:w16se="http://schemas.microsoft.com/office/word/2015/wordml/symex" xmlns:w16sdtdh="http://schemas.microsoft.com/office/word/2020/wordml/sdtdatahash" xmlns:w16="http://schemas.microsoft.com/office/word/2018/wordml" xmlns:w16cid="http://schemas.microsoft.com/office/word/2016/wordml/cid" xmlns:w16cex="http://schemas.microsoft.com/office/word/2018/wordml/cex" xmlns:w15="http://schemas.microsoft.com/office/word/2012/wordml" xmlns:am3d="http://schemas.microsoft.com/office/drawing/2017/model3d" xmlns:aink="http://schemas.microsoft.com/office/drawing/2016/ink" xmlns:cx8="http://schemas.microsoft.com/office/drawing/2016/5/14/chartex" xmlns:cx7="http://schemas.microsoft.com/office/drawing/2016/5/13/chartex" xmlns:cx6="http://schemas.microsoft.com/office/drawing/2016/5/12/chartex" xmlns:cx5="http://schemas.microsoft.com/office/drawing/2016/5/11/chartex" xmlns:cx4="http://schemas.microsoft.com/office/drawing/2016/5/10/chartex" xmlns:cx3="http://schemas.microsoft.com/office/drawing/2016/5/9/chartex" xmlns:cx2="http://schemas.microsoft.com/office/drawing/2015/10/21/chartex" xmlns:cx1="http://schemas.microsoft.com/office/drawing/2015/9/8/chartex" xmlns:cx="http://schemas.microsoft.com/office/drawing/2014/chartex">
+          <mc:Fallback>
             <w:pict>
               <v:shape w14:anchorId="1860E1CB" id="Cuadro de texto 14" o:spid="_x0000_s1029" type="#_x0000_t202" style="position:absolute;margin-left:19.55pt;margin-top:1.15pt;width:119.5pt;height:3.6pt;z-index:251672576;visibility:visible;mso-wrap-style:square;mso-width-percent:0;mso-height-percent:0;mso-wrap-distance-left:9pt;mso-wrap-distance-top:0;mso-wrap-distance-right:9pt;mso-wrap-distance-bottom:0;mso-position-horizontal:absolute;mso-position-horizontal-relative:text;mso-position-vertical:absolute;mso-position-vertical-relative:text;mso-width-percent:0;mso-height-percent:0;mso-width-relative:page;mso-height-relative:page;v-text-anchor:top" o:gfxdata="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" fillcolor="#01436a" stroked="f">
                 <v:textbox inset="0,0,0,0">
@@ -702,7 +702,7 @@
               </wp:anchor>
             </w:drawing>
           </mc:Choice>
-          <mc:Fallback xmlns:w16se="http://schemas.microsoft.com/office/word/2015/wordml/symex" xmlns:w16sdtdh="http://schemas.microsoft.com/office/word/2020/wordml/sdtdatahash" xmlns:w16="http://schemas.microsoft.com/office/word/2018/wordml" xmlns:w16cid="http://schemas.microsoft.com/office/word/2016/wordml/cid" xmlns:w16cex="http://schemas.microsoft.com/office/word/2018/wordml/cex" xmlns:w15="http://schemas.microsoft.com/office/word/2012/wordml" xmlns:am3d="http://schemas.microsoft.com/office/drawing/2017/model3d" xmlns:aink="http://schemas.microsoft.com/office/drawing/2016/ink" xmlns:cx8="http://schemas.microsoft.com/office/drawing/2016/5/14/chartex" xmlns:cx7="http://schemas.microsoft.com/office/drawing/2016/5/13/chartex" xmlns:cx6="http://schemas.microsoft.com/office/drawing/2016/5/12/chartex" xmlns:cx5="http://schemas.microsoft.com/office/drawing/2016/5/11/chartex" xmlns:cx4="http://schemas.microsoft.com/office/drawing/2016/5/10/chartex" xmlns:cx3="http://schemas.microsoft.com/office/drawing/2016/5/9/chartex" xmlns:cx2="http://schemas.microsoft.com/office/drawing/2015/10/21/chartex" xmlns:cx1="http://schemas.microsoft.com/office/drawing/2015/9/8/chartex" xmlns:cx="http://schemas.microsoft.com/office/drawing/2014/chartex">
+          <mc:Fallback>
             <w:pict>
               <v:shape w14:anchorId="57C2E403" id="Cuadro de texto 13" o:spid="_x0000_s1030" type="#_x0000_t202" style="position:absolute;margin-left:0;margin-top:.1pt;width:396.7pt;height:27.65pt;z-index:251661312;visibility:visible;mso-wrap-style:square;mso-width-percent:0;mso-height-percent:0;mso-wrap-distance-left:9pt;mso-wrap-distance-top:0;mso-wrap-distance-right:9pt;mso-wrap-distance-bottom:0;mso-position-horizontal:center;mso-position-horizontal-relative:margin;mso-position-vertical:absolute;mso-position-vertical-relative:text;mso-width-percent:0;mso-height-percent:0;mso-width-relative:page;mso-height-relative:page;v-text-anchor:top" o:gfxdata="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" filled="f" fillcolor="#923743" stroked="f">
                 <v:textbox inset="0,0,0,0">
@@ -852,7 +852,7 @@
               </wp:anchor>
             </w:drawing>
           </mc:Choice>
-          <mc:Fallback xmlns:w16se="http://schemas.microsoft.com/office/word/2015/wordml/symex" xmlns:w16sdtdh="http://schemas.microsoft.com/office/word/2020/wordml/sdtdatahash" xmlns:w16="http://schemas.microsoft.com/office/word/2018/wordml" xmlns:w16cid="http://schemas.microsoft.com/office/word/2016/wordml/cid" xmlns:w16cex="http://schemas.microsoft.com/office/word/2018/wordml/cex" xmlns:w15="http://schemas.microsoft.com/office/word/2012/wordml" xmlns:am3d="http://schemas.microsoft.com/office/drawing/2017/model3d" xmlns:aink="http://schemas.microsoft.com/office/drawing/2016/ink" xmlns:cx8="http://schemas.microsoft.com/office/drawing/2016/5/14/chartex" xmlns:cx7="http://schemas.microsoft.com/office/drawing/2016/5/13/chartex" xmlns:cx6="http://schemas.microsoft.com/office/drawing/2016/5/12/chartex" xmlns:cx5="http://schemas.microsoft.com/office/drawing/2016/5/11/chartex" xmlns:cx4="http://schemas.microsoft.com/office/drawing/2016/5/10/chartex" xmlns:cx3="http://schemas.microsoft.com/office/drawing/2016/5/9/chartex" xmlns:cx2="http://schemas.microsoft.com/office/drawing/2015/10/21/chartex" xmlns:cx1="http://schemas.microsoft.com/office/drawing/2015/9/8/chartex" xmlns:cx="http://schemas.microsoft.com/office/drawing/2014/chartex">
+          <mc:Fallback>
             <w:pict>
               <v:shape w14:anchorId="78262EC7" id="Cuadro de texto 20" o:spid="_x0000_s1031" type="#_x0000_t202" style="position:absolute;left:0;text-align:left;margin-left:220.3pt;margin-top:507.95pt;width:396.7pt;height:27.65pt;z-index:251679744;visibility:visible;mso-wrap-style:square;mso-width-percent:0;mso-height-percent:0;mso-wrap-distance-left:9pt;mso-wrap-distance-top:0;mso-wrap-distance-right:9pt;mso-wrap-distance-bottom:0;mso-position-horizontal:absolute;mso-position-horizontal-relative:margin;mso-position-vertical:absolute;mso-position-vertical-relative:text;mso-width-percent:0;mso-height-percent:0;mso-width-relative:page;mso-height-relative:page;v-text-anchor:top" o:gfxdata="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" filled="f" fillcolor="#923743" stroked="f">
                 <v:textbox inset="0,0,0,0">
@@ -918,7 +918,7 @@
                     </pic:cNvPicPr>
                   </pic:nvPicPr>
                   <pic:blipFill>
-                    <a:blip r:embed="rId7" cstate="print">
+                    <a:blip r:embed="rId6" cstate="print">
                       <a:extLst>
                         <a:ext uri="{28A0092B-C50C-407E-A947-70E740481C1C}">
                           <a14:useLocalDpi xmlns:a14="http://schemas.microsoft.com/office/drawing/2010/main" val="0"/>
@@ -1056,7 +1056,7 @@
               </wp:anchor>
             </w:drawing>
           </mc:Choice>
-          <mc:Fallback xmlns:w16se="http://schemas.microsoft.com/office/word/2015/wordml/symex" xmlns:w16sdtdh="http://schemas.microsoft.com/office/word/2020/wordml/sdtdatahash" xmlns:w16="http://schemas.microsoft.com/office/word/2018/wordml" xmlns:w16cid="http://schemas.microsoft.com/office/word/2016/wordml/cid" xmlns:w16cex="http://schemas.microsoft.com/office/word/2018/wordml/cex" xmlns:w15="http://schemas.microsoft.com/office/word/2012/wordml" xmlns:am3d="http://schemas.microsoft.com/office/drawing/2017/model3d" xmlns:aink="http://schemas.microsoft.com/office/drawing/2016/ink" xmlns:cx8="http://schemas.microsoft.com/office/drawing/2016/5/14/chartex" xmlns:cx7="http://schemas.microsoft.com/office/drawing/2016/5/13/chartex" xmlns:cx6="http://schemas.microsoft.com/office/drawing/2016/5/12/chartex" xmlns:cx5="http://schemas.microsoft.com/office/drawing/2016/5/11/chartex" xmlns:cx4="http://schemas.microsoft.com/office/drawing/2016/5/10/chartex" xmlns:cx3="http://schemas.microsoft.com/office/drawing/2016/5/9/chartex" xmlns:cx2="http://schemas.microsoft.com/office/drawing/2015/10/21/chartex" xmlns:cx1="http://schemas.microsoft.com/office/drawing/2015/9/8/chartex" xmlns:cx="http://schemas.microsoft.com/office/drawing/2014/chartex">
+          <mc:Fallback>
             <w:pict>
               <v:shape w14:anchorId="4F03A5CD" id="Cuadro de texto 10" o:spid="_x0000_s1032" type="#_x0000_t202" style="position:absolute;left:0;text-align:left;margin-left:-72.9pt;margin-top:196.15pt;width:35.15pt;height:350.5pt;z-index:251671552;visibility:visible;mso-wrap-style:square;mso-width-percent:0;mso-height-percent:0;mso-wrap-distance-left:9pt;mso-wrap-distance-top:0;mso-wrap-distance-right:9pt;mso-wrap-distance-bottom:0;mso-position-horizontal:absolute;mso-position-horizontal-relative:margin;mso-position-vertical:absolute;mso-position-vertical-relative:text;mso-width-percent:0;mso-height-percent:0;mso-width-relative:page;mso-height-relative:page;v-text-anchor:top" o:gfxdata="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" filled="f" fillcolor="#923743" stroked="f">
                 <v:textbox style="layout-flow:vertical;mso-layout-flow-alt:bottom-to-top" inset="0,0,0,0">
@@ -1193,7 +1193,7 @@
               </wp:anchor>
             </w:drawing>
           </mc:Choice>
-          <mc:Fallback xmlns:w16se="http://schemas.microsoft.com/office/word/2015/wordml/symex" xmlns:w16sdtdh="http://schemas.microsoft.com/office/word/2020/wordml/sdtdatahash" xmlns:w16="http://schemas.microsoft.com/office/word/2018/wordml" xmlns:w16cid="http://schemas.microsoft.com/office/word/2016/wordml/cid" xmlns:w16cex="http://schemas.microsoft.com/office/word/2018/wordml/cex" xmlns:w15="http://schemas.microsoft.com/office/word/2012/wordml" xmlns:am3d="http://schemas.microsoft.com/office/drawing/2017/model3d" xmlns:aink="http://schemas.microsoft.com/office/drawing/2016/ink" xmlns:cx8="http://schemas.microsoft.com/office/drawing/2016/5/14/chartex" xmlns:cx7="http://schemas.microsoft.com/office/drawing/2016/5/13/chartex" xmlns:cx6="http://schemas.microsoft.com/office/drawing/2016/5/12/chartex" xmlns:cx5="http://schemas.microsoft.com/office/drawing/2016/5/11/chartex" xmlns:cx4="http://schemas.microsoft.com/office/drawing/2016/5/10/chartex" xmlns:cx3="http://schemas.microsoft.com/office/drawing/2016/5/9/chartex" xmlns:cx2="http://schemas.microsoft.com/office/drawing/2015/10/21/chartex" xmlns:cx1="http://schemas.microsoft.com/office/drawing/2015/9/8/chartex" xmlns:cx="http://schemas.microsoft.com/office/drawing/2014/chartex">
+          <mc:Fallback>
             <w:pict>
               <v:shape w14:anchorId="413D9686" id="Cuadro de texto 19" o:spid="_x0000_s1033" type="#_x0000_t202" style="position:absolute;left:0;text-align:left;margin-left:299.55pt;margin-top:580.7pt;width:396.7pt;height:27.65pt;z-index:251677696;visibility:visible;mso-wrap-style:square;mso-width-percent:0;mso-height-percent:0;mso-wrap-distance-left:9pt;mso-wrap-distance-top:0;mso-wrap-distance-right:9pt;mso-wrap-distance-bottom:0;mso-position-horizontal:absolute;mso-position-horizontal-relative:page;mso-position-vertical:absolute;mso-position-vertical-relative:text;mso-width-percent:0;mso-height-percent:0;mso-width-relative:page;mso-height-relative:page;v-text-anchor:top" o:gfxdata="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" filled="f" fillcolor="#923743" stroked="f">
                 <v:textbox inset="0,0,0,0">
@@ -1259,7 +1259,7 @@
                     </pic:cNvPicPr>
                   </pic:nvPicPr>
                   <pic:blipFill>
-                    <a:blip r:embed="rId8" cstate="print">
+                    <a:blip r:embed="rId7" cstate="print">
                       <a:extLst>
                         <a:ext uri="{28A0092B-C50C-407E-A947-70E740481C1C}">
                           <a14:useLocalDpi xmlns:a14="http://schemas.microsoft.com/office/drawing/2010/main" val="0"/>
@@ -1768,7 +1768,7 @@
           <w:sz w:val="28"/>
           <w:szCs w:val="28"/>
         </w:rPr>
-        <w:t>(Escribir nombre completo y número de carnet)</w:t>
+        <w:t>Keneth Abraham Velásquez Batz 2016-188</w:t>
       </w:r>
     </w:p>
     <w:p>
@@ -1791,7 +1791,7 @@
           <w:sz w:val="28"/>
           <w:szCs w:val="28"/>
         </w:rPr>
-        <w:t>(Escribir actividad asignada)</w:t>
+        <w:t>Modelo Empleado y EmpleadoDAO</w:t>
       </w:r>
     </w:p>
     <w:p>
@@ -1931,8 +1931,6 @@
         </w:rPr>
         <w:t>Modelo Venta y VentaDAO.</w:t>
       </w:r>
-      <w:bookmarkStart w:id="0" w:name="_GoBack"/>
-      <w:bookmarkEnd w:id="0"/>
     </w:p>
     <w:p>
       <w:pPr>
@@ -2042,8 +2040,8 @@
 </file>
 
 <file path=word/numbering.xml><?xml version="1.0" encoding="utf-8"?>
-<w:numbering xmlns:wpc="http://schemas.microsoft.com/office/word/2010/wordprocessingCanvas" xmlns:mc="http://schemas.openxmlformats.org/markup-compatibility/2006" xmlns:o="urn:schemas-microsoft-com:office:office" xmlns:r="http://schemas.openxmlformats.org/officeDocument/2006/relationships" xmlns:m="http://schemas.openxmlformats.org/officeDocument/2006/math" xmlns:v="urn:schemas-microsoft-com:vml" xmlns:wp14="http://schemas.microsoft.com/office/word/2010/wordprocessingDrawing" xmlns:wp="http://schemas.openxmlformats.org/drawingml/2006/wordprocessingDrawing" xmlns:w10="urn:schemas-microsoft-com:office:word" xmlns:w="http://schemas.openxmlformats.org/wordprocessingml/2006/main" xmlns:w14="http://schemas.microsoft.com/office/word/2010/wordml" xmlns:wpg="http://schemas.microsoft.com/office/word/2010/wordprocessingGroup" xmlns:wpi="http://schemas.microsoft.com/office/word/2010/wordprocessingInk" xmlns:wne="http://schemas.microsoft.com/office/word/2006/wordml" xmlns:wps="http://schemas.microsoft.com/office/word/2010/wordprocessingShape" mc:Ignorable="w14 wp14">
-  <w:abstractNum w:abstractNumId="0">
+<w:numbering xmlns:wpc="http://schemas.microsoft.com/office/word/2010/wordprocessingCanvas" xmlns:cx="http://schemas.microsoft.com/office/drawing/2014/chartex" xmlns:cx1="http://schemas.microsoft.com/office/drawing/2015/9/8/chartex" xmlns:cx2="http://schemas.microsoft.com/office/drawing/2015/10/21/chartex" xmlns:cx3="http://schemas.microsoft.com/office/drawing/2016/5/9/chartex" xmlns:cx4="http://schemas.microsoft.com/office/drawing/2016/5/10/chartex" xmlns:cx5="http://schemas.microsoft.com/office/drawing/2016/5/11/chartex" xmlns:cx6="http://schemas.microsoft.com/office/drawing/2016/5/12/chartex" xmlns:cx7="http://schemas.microsoft.com/office/drawing/2016/5/13/chartex" xmlns:cx8="http://schemas.microsoft.com/office/drawing/2016/5/14/chartex" xmlns:mc="http://schemas.openxmlformats.org/markup-compatibility/2006" xmlns:aink="http://schemas.microsoft.com/office/drawing/2016/ink" xmlns:am3d="http://schemas.microsoft.com/office/drawing/2017/model3d" xmlns:o="urn:schemas-microsoft-com:office:office" xmlns:r="http://schemas.openxmlformats.org/officeDocument/2006/relationships" xmlns:m="http://schemas.openxmlformats.org/officeDocument/2006/math" xmlns:v="urn:schemas-microsoft-com:vml" xmlns:wp14="http://schemas.microsoft.com/office/word/2010/wordprocessingDrawing" xmlns:wp="http://schemas.openxmlformats.org/drawingml/2006/wordprocessingDrawing" xmlns:w10="urn:schemas-microsoft-com:office:word" xmlns:w="http://schemas.openxmlformats.org/wordprocessingml/2006/main" xmlns:w14="http://schemas.microsoft.com/office/word/2010/wordml" xmlns:w15="http://schemas.microsoft.com/office/word/2012/wordml" xmlns:w16cex="http://schemas.microsoft.com/office/word/2018/wordml/cex" xmlns:w16cid="http://schemas.microsoft.com/office/word/2016/wordml/cid" xmlns:w16="http://schemas.microsoft.com/office/word/2018/wordml" xmlns:w16sdtdh="http://schemas.microsoft.com/office/word/2020/wordml/sdtdatahash" xmlns:w16se="http://schemas.microsoft.com/office/word/2015/wordml/symex" xmlns:wpg="http://schemas.microsoft.com/office/word/2010/wordprocessingGroup" xmlns:wpi="http://schemas.microsoft.com/office/word/2010/wordprocessingInk" xmlns:wne="http://schemas.microsoft.com/office/word/2006/wordml" xmlns:wps="http://schemas.microsoft.com/office/word/2010/wordprocessingShape" mc:Ignorable="w14 w15 w16se w16cid w16 w16cex w16sdtdh wp14">
+  <w:abstractNum w:abstractNumId="0" w15:restartNumberingAfterBreak="0">
     <w:nsid w:val="42951966"/>
     <w:multiLevelType w:val="hybridMultilevel"/>
     <w:tmpl w:val="20F6EA4E"/>
@@ -2163,7 +2161,7 @@
 </file>
 
 <file path=word/styles.xml><?xml version="1.0" encoding="utf-8"?>
-<w:styles xmlns:mc="http://schemas.openxmlformats.org/markup-compatibility/2006" xmlns:r="http://schemas.openxmlformats.org/officeDocument/2006/relationships" xmlns:w="http://schemas.openxmlformats.org/wordprocessingml/2006/main" xmlns:w14="http://schemas.microsoft.com/office/word/2010/wordml" mc:Ignorable="w14">
+<w:styles xmlns:mc="http://schemas.openxmlformats.org/markup-compatibility/2006" xmlns:r="http://schemas.openxmlformats.org/officeDocument/2006/relationships" xmlns:w="http://schemas.openxmlformats.org/wordprocessingml/2006/main" xmlns:w14="http://schemas.microsoft.com/office/word/2010/wordml" xmlns:w15="http://schemas.microsoft.com/office/word/2012/wordml" xmlns:w16cex="http://schemas.microsoft.com/office/word/2018/wordml/cex" xmlns:w16cid="http://schemas.microsoft.com/office/word/2016/wordml/cid" xmlns:w16="http://schemas.microsoft.com/office/word/2018/wordml" xmlns:w16sdtdh="http://schemas.microsoft.com/office/word/2020/wordml/sdtdatahash" xmlns:w16se="http://schemas.microsoft.com/office/word/2015/wordml/symex" mc:Ignorable="w14 w15 w16se w16cid w16 w16cex w16sdtdh">
   <w:docDefaults>
     <w:rPrDefault>
       <w:rPr>
@@ -2179,354 +2177,383 @@
       </w:pPr>
     </w:pPrDefault>
   </w:docDefaults>
-  <w:latentStyles w:defLockedState="0" w:defUIPriority="99" w:defSemiHidden="1" w:defUnhideWhenUsed="1" w:defQFormat="0" w:count="267">
-    <w:lsdException w:name="Normal" w:semiHidden="0" w:uiPriority="0" w:unhideWhenUsed="0" w:qFormat="1"/>
-    <w:lsdException w:name="heading 1" w:semiHidden="0" w:uiPriority="9" w:unhideWhenUsed="0" w:qFormat="1"/>
-    <w:lsdException w:name="heading 2" w:uiPriority="9" w:qFormat="1"/>
-    <w:lsdException w:name="heading 3" w:uiPriority="9" w:qFormat="1"/>
-    <w:lsdException w:name="heading 4" w:uiPriority="9" w:qFormat="1"/>
-    <w:lsdException w:name="heading 5" w:uiPriority="9" w:qFormat="1"/>
-    <w:lsdException w:name="heading 6" w:uiPriority="9" w:qFormat="1"/>
-    <w:lsdException w:name="heading 7" w:uiPriority="9" w:qFormat="1"/>
-    <w:lsdException w:name="heading 8" w:uiPriority="9" w:qFormat="1"/>
-    <w:lsdException w:name="heading 9" w:uiPriority="9" w:qFormat="1"/>
-    <w:lsdException w:name="toc 1" w:uiPriority="39"/>
-    <w:lsdException w:name="toc 2" w:uiPriority="39"/>
-    <w:lsdException w:name="toc 3" w:uiPriority="39"/>
-    <w:lsdException w:name="toc 4" w:uiPriority="39"/>
-    <w:lsdException w:name="toc 5" w:uiPriority="39"/>
-    <w:lsdException w:name="toc 6" w:uiPriority="39"/>
-    <w:lsdException w:name="toc 7" w:uiPriority="39"/>
-    <w:lsdException w:name="toc 8" w:uiPriority="39"/>
-    <w:lsdException w:name="toc 9" w:uiPriority="39"/>
-    <w:lsdException w:name="caption" w:uiPriority="35" w:qFormat="1"/>
-    <w:lsdException w:name="Title" w:semiHidden="0" w:uiPriority="10" w:unhideWhenUsed="0" w:qFormat="1"/>
-    <w:lsdException w:name="Default Paragraph Font" w:uiPriority="1"/>
-    <w:lsdException w:name="Subtitle" w:semiHidden="0" w:uiPriority="11" w:unhideWhenUsed="0" w:qFormat="1"/>
-    <w:lsdException w:name="Strong" w:semiHidden="0" w:uiPriority="22" w:unhideWhenUsed="0" w:qFormat="1"/>
-    <w:lsdException w:name="Emphasis" w:semiHidden="0" w:uiPriority="20" w:unhideWhenUsed="0" w:qFormat="1"/>
-    <w:lsdException w:name="Table Grid" w:semiHidden="0" w:uiPriority="39" w:unhideWhenUsed="0"/>
-    <w:lsdException w:name="Placeholder Text" w:unhideWhenUsed="0"/>
-    <w:lsdException w:name="No Spacing" w:semiHidden="0" w:uiPriority="1" w:unhideWhenUsed="0" w:qFormat="1"/>
-    <w:lsdException w:name="Light Shading" w:semiHidden="0" w:uiPriority="60" w:unhideWhenUsed="0"/>
-    <w:lsdException w:name="Light List" w:semiHidden="0" w:uiPriority="61" w:unhideWhenUsed="0"/>
-    <w:lsdException w:name="Light Grid" w:semiHidden="0" w:uiPriority="62" w:unhideWhenUsed="0"/>
-    <w:lsdException w:name="Medium Shading 1" w:semiHidden="0" w:uiPriority="63" w:unhideWhenUsed="0"/>
-    <w:lsdException w:name="Medium Shading 2" w:semiHidden="0" w:uiPriority="64" w:unhideWhenUsed="0"/>
-    <w:lsdException w:name="Medium List 1" w:semiHidden="0" w:uiPriority="65" w:unhideWhenUsed="0"/>
-    <w:lsdException w:name="Medium List 2" w:semiHidden="0" w:uiPriority="66" w:unhideWhenUsed="0"/>
-    <w:lsdException w:name="Medium Grid 1" w:semiHidden="0" w:uiPriority="67" w:unhideWhenUsed="0"/>
-    <w:lsdException w:name="Medium Grid 2" w:semiHidden="0" w:uiPriority="68" w:unhideWhenUsed="0"/>
-    <w:lsdException w:name="Medium Grid 3" w:semiHidden="0" w:uiPriority="69" w:unhideWhenUsed="0"/>
-    <w:lsdException w:name="Dark List" w:semiHidden="0" w:uiPriority="70" w:unhideWhenUsed="0"/>
-    <w:lsdException w:name="Colorful Shading" w:semiHidden="0" w:uiPriority="71" w:unhideWhenUsed="0"/>
-    <w:lsdException w:name="Colorful List" w:semiHidden="0" w:uiPriority="72" w:unhideWhenUsed="0"/>
-    <w:lsdException w:name="Colorful Grid" w:semiHidden="0" w:uiPriority="73" w:unhideWhenUsed="0"/>
-    <w:lsdException w:name="Light Shading Accent 1" w:semiHidden="0" w:uiPriority="60" w:unhideWhenUsed="0"/>
-    <w:lsdException w:name="Light List Accent 1" w:semiHidden="0" w:uiPriority="61" w:unhideWhenUsed="0"/>
-    <w:lsdException w:name="Light Grid Accent 1" w:semiHidden="0" w:uiPriority="62" w:unhideWhenUsed="0"/>
-    <w:lsdException w:name="Medium Shading 1 Accent 1" w:semiHidden="0" w:uiPriority="63" w:unhideWhenUsed="0"/>
-    <w:lsdException w:name="Medium Shading 2 Accent 1" w:semiHidden="0" w:uiPriority="64" w:unhideWhenUsed="0"/>
-    <w:lsdException w:name="Medium List 1 Accent 1" w:semiHidden="0" w:uiPriority="65" w:unhideWhenUsed="0"/>
-    <w:lsdException w:name="Revision" w:unhideWhenUsed="0"/>
-    <w:lsdException w:name="List Paragraph" w:semiHidden="0" w:uiPriority="34" w:unhideWhenUsed="0" w:qFormat="1"/>
-    <w:lsdException w:name="Quote" w:semiHidden="0" w:uiPriority="29" w:unhideWhenUsed="0" w:qFormat="1"/>
-    <w:lsdException w:name="Intense Quote" w:semiHidden="0" w:uiPriority="30" w:unhideWhenUsed="0" w:qFormat="1"/>
-    <w:lsdException w:name="Medium List 2 Accent 1" w:semiHidden="0" w:uiPriority="66" w:unhideWhenUsed="0"/>
-    <w:lsdException w:name="Medium Grid 1 Accent 1" w:semiHidden="0" w:uiPriority="67" w:unhideWhenUsed="0"/>
-    <w:lsdException w:name="Medium Grid 2 Accent 1" w:semiHidden="0" w:uiPriority="68" w:unhideWhenUsed="0"/>
-    <w:lsdException w:name="Medium Grid 3 Accent 1" w:semiHidden="0" w:uiPriority="69" w:unhideWhenUsed="0"/>
-    <w:lsdException w:name="Dark List Accent 1" w:semiHidden="0" w:uiPriority="70" w:unhideWhenUsed="0"/>
-    <w:lsdException w:name="Colorful Shading Accent 1" w:semiHidden="0" w:uiPriority="71" w:unhideWhenUsed="0"/>
-    <w:lsdException w:name="Colorful List Accent 1" w:semiHidden="0" w:uiPriority="72" w:unhideWhenUsed="0"/>
-    <w:lsdException w:name="Colorful Grid Accent 1" w:semiHidden="0" w:uiPriority="73" w:unhideWhenUsed="0"/>
-    <w:lsdException w:name="Light Shading Accent 2" w:semiHidden="0" w:uiPriority="60" w:unhideWhenUsed="0"/>
-    <w:lsdException w:name="Light List Accent 2" w:semiHidden="0" w:uiPriority="61" w:unhideWhenUsed="0"/>
-    <w:lsdException w:name="Light Grid Accent 2" w:semiHidden="0" w:uiPriority="62" w:unhideWhenUsed="0"/>
-    <w:lsdException w:name="Medium Shading 1 Accent 2" w:semiHidden="0" w:uiPriority="63" w:unhideWhenUsed="0"/>
-    <w:lsdException w:name="Medium Shading 2 Accent 2" w:semiHidden="0" w:uiPriority="64" w:unhideWhenUsed="0"/>
-    <w:lsdException w:name="Medium List 1 Accent 2" w:semiHidden="0" w:uiPriority="65" w:unhideWhenUsed="0"/>
-    <w:lsdException w:name="Medium List 2 Accent 2" w:semiHidden="0" w:uiPriority="66" w:unhideWhenUsed="0"/>
-    <w:lsdException w:name="Medium Grid 1 Accent 2" w:semiHidden="0" w:uiPriority="67" w:unhideWhenUsed="0"/>
-    <w:lsdException w:name="Medium Grid 2 Accent 2" w:semiHidden="0" w:uiPriority="68" w:unhideWhenUsed="0"/>
-    <w:lsdException w:name="Medium Grid 3 Accent 2" w:semiHidden="0" w:uiPriority="69" w:unhideWhenUsed="0"/>
-    <w:lsdException w:name="Dark List Accent 2" w:semiHidden="0" w:uiPriority="70" w:unhideWhenUsed="0"/>
-    <w:lsdException w:name="Colorful Shading Accent 2" w:semiHidden="0" w:uiPriority="71" w:unhideWhenUsed="0"/>
-    <w:lsdException w:name="Colorful List Accent 2" w:semiHidden="0" w:uiPriority="72" w:unhideWhenUsed="0"/>
-    <w:lsdException w:name="Colorful Grid Accent 2" w:semiHidden="0" w:uiPriority="73" w:unhideWhenUsed="0"/>
-    <w:lsdException w:name="Light Shading Accent 3" w:semiHidden="0" w:uiPriority="60" w:unhideWhenUsed="0"/>
-    <w:lsdException w:name="Light List Accent 3" w:semiHidden="0" w:uiPriority="61" w:unhideWhenUsed="0"/>
-    <w:lsdException w:name="Light Grid Accent 3" w:semiHidden="0" w:uiPriority="62" w:unhideWhenUsed="0"/>
-    <w:lsdException w:name="Medium Shading 1 Accent 3" w:semiHidden="0" w:uiPriority="63" w:unhideWhenUsed="0"/>
-    <w:lsdException w:name="Medium Shading 2 Accent 3" w:semiHidden="0" w:uiPriority="64" w:unhideWhenUsed="0"/>
-    <w:lsdException w:name="Medium List 1 Accent 3" w:semiHidden="0" w:uiPriority="65" w:unhideWhenUsed="0"/>
-    <w:lsdException w:name="Medium List 2 Accent 3" w:semiHidden="0" w:uiPriority="66" w:unhideWhenUsed="0"/>
-    <w:lsdException w:name="Medium Grid 1 Accent 3" w:semiHidden="0" w:uiPriority="67" w:unhideWhenUsed="0"/>
-    <w:lsdException w:name="Medium Grid 2 Accent 3" w:semiHidden="0" w:uiPriority="68" w:unhideWhenUsed="0"/>
-    <w:lsdException w:name="Medium Grid 3 Accent 3" w:semiHidden="0" w:uiPriority="69" w:unhideWhenUsed="0"/>
-    <w:lsdException w:name="Dark List Accent 3" w:semiHidden="0" w:uiPriority="70" w:unhideWhenUsed="0"/>
-    <w:lsdException w:name="Colorful Shading Accent 3" w:semiHidden="0" w:uiPriority="71" w:unhideWhenUsed="0"/>
-    <w:lsdException w:name="Colorful List Accent 3" w:semiHidden="0" w:uiPriority="72" w:unhideWhenUsed="0"/>
-    <w:lsdException w:name="Colorful Grid Accent 3" w:semiHidden="0" w:uiPriority="73" w:unhideWhenUsed="0"/>
-    <w:lsdException w:name="Light Shading Accent 4" w:semiHidden="0" w:uiPriority="60" w:unhideWhenUsed="0"/>
-    <w:lsdException w:name="Light List Accent 4" w:semiHidden="0" w:uiPriority="61" w:unhideWhenUsed="0"/>
-    <w:lsdException w:name="Light Grid Accent 4" w:semiHidden="0" w:uiPriority="62" w:unhideWhenUsed="0"/>
-    <w:lsdException w:name="Medium Shading 1 Accent 4" w:semiHidden="0" w:uiPriority="63" w:unhideWhenUsed="0"/>
-    <w:lsdException w:name="Medium Shading 2 Accent 4" w:semiHidden="0" w:uiPriority="64" w:unhideWhenUsed="0"/>
-    <w:lsdException w:name="Medium List 1 Accent 4" w:semiHidden="0" w:uiPriority="65" w:unhideWhenUsed="0"/>
-    <w:lsdException w:name="Medium List 2 Accent 4" w:semiHidden="0" w:uiPriority="66" w:unhideWhenUsed="0"/>
-    <w:lsdException w:name="Medium Grid 1 Accent 4" w:semiHidden="0" w:uiPriority="67" w:unhideWhenUsed="0"/>
-    <w:lsdException w:name="Medium Grid 2 Accent 4" w:semiHidden="0" w:uiPriority="68" w:unhideWhenUsed="0"/>
-    <w:lsdException w:name="Medium Grid 3 Accent 4" w:semiHidden="0" w:uiPriority="69" w:unhideWhenUsed="0"/>
-    <w:lsdException w:name="Dark List Accent 4" w:semiHidden="0" w:uiPriority="70" w:unhideWhenUsed="0"/>
-    <w:lsdException w:name="Colorful Shading Accent 4" w:semiHidden="0" w:uiPriority="71" w:unhideWhenUsed="0"/>
-    <w:lsdException w:name="Colorful List Accent 4" w:semiHidden="0" w:uiPriority="72" w:unhideWhenUsed="0"/>
-    <w:lsdException w:name="Colorful Grid Accent 4" w:semiHidden="0" w:uiPriority="73" w:unhideWhenUsed="0"/>
-    <w:lsdException w:name="Light Shading Accent 5" w:semiHidden="0" w:uiPriority="60" w:unhideWhenUsed="0"/>
-    <w:lsdException w:name="Light List Accent 5" w:semiHidden="0" w:uiPriority="61" w:unhideWhenUsed="0"/>
-    <w:lsdException w:name="Light Grid Accent 5" w:semiHidden="0" w:uiPriority="62" w:unhideWhenUsed="0"/>
-    <w:lsdException w:name="Medium Shading 1 Accent 5" w:semiHidden="0" w:uiPriority="63" w:unhideWhenUsed="0"/>
-    <w:lsdException w:name="Medium Shading 2 Accent 5" w:semiHidden="0" w:uiPriority="64" w:unhideWhenUsed="0"/>
-    <w:lsdException w:name="Medium List 1 Accent 5" w:semiHidden="0" w:uiPriority="65" w:unhideWhenUsed="0"/>
-    <w:lsdException w:name="Medium List 2 Accent 5" w:semiHidden="0" w:uiPriority="66" w:unhideWhenUsed="0"/>
-    <w:lsdException w:name="Medium Grid 1 Accent 5" w:semiHidden="0" w:uiPriority="67" w:unhideWhenUsed="0"/>
-    <w:lsdException w:name="Medium Grid 2 Accent 5" w:semiHidden="0" w:uiPriority="68" w:unhideWhenUsed="0"/>
-    <w:lsdException w:name="Medium Grid 3 Accent 5" w:semiHidden="0" w:uiPriority="69" w:unhideWhenUsed="0"/>
-    <w:lsdException w:name="Dark List Accent 5" w:semiHidden="0" w:uiPriority="70" w:unhideWhenUsed="0"/>
-    <w:lsdException w:name="Colorful Shading Accent 5" w:semiHidden="0" w:uiPriority="71" w:unhideWhenUsed="0"/>
-    <w:lsdException w:name="Colorful List Accent 5" w:semiHidden="0" w:uiPriority="72" w:unhideWhenUsed="0"/>
-    <w:lsdException w:name="Colorful Grid Accent 5" w:semiHidden="0" w:uiPriority="73" w:unhideWhenUsed="0"/>
-    <w:lsdException w:name="Light Shading Accent 6" w:semiHidden="0" w:uiPriority="60" w:unhideWhenUsed="0"/>
-    <w:lsdException w:name="Light List Accent 6" w:semiHidden="0" w:uiPriority="61" w:unhideWhenUsed="0"/>
-    <w:lsdException w:name="Light Grid Accent 6" w:semiHidden="0" w:uiPriority="62" w:unhideWhenUsed="0"/>
-    <w:lsdException w:name="Medium Shading 1 Accent 6" w:semiHidden="0" w:uiPriority="63" w:unhideWhenUsed="0"/>
-    <w:lsdException w:name="Medium Shading 2 Accent 6" w:semiHidden="0" w:uiPriority="64" w:unhideWhenUsed="0"/>
-    <w:lsdException w:name="Medium List 1 Accent 6" w:semiHidden="0" w:uiPriority="65" w:unhideWhenUsed="0"/>
-    <w:lsdException w:name="Medium List 2 Accent 6" w:semiHidden="0" w:uiPriority="66" w:unhideWhenUsed="0"/>
-    <w:lsdException w:name="Medium Grid 1 Accent 6" w:semiHidden="0" w:uiPriority="67" w:unhideWhenUsed="0"/>
-    <w:lsdException w:name="Medium Grid 2 Accent 6" w:semiHidden="0" w:uiPriority="68" w:unhideWhenUsed="0"/>
-    <w:lsdException w:name="Medium Grid 3 Accent 6" w:semiHidden="0" w:uiPriority="69" w:unhideWhenUsed="0"/>
-    <w:lsdException w:name="Dark List Accent 6" w:semiHidden="0" w:uiPriority="70" w:unhideWhenUsed="0"/>
-    <w:lsdException w:name="Colorful Shading Accent 6" w:semiHidden="0" w:uiPriority="71" w:unhideWhenUsed="0"/>
-    <w:lsdException w:name="Colorful List Accent 6" w:semiHidden="0" w:uiPriority="72" w:unhideWhenUsed="0"/>
-    <w:lsdException w:name="Colorful Grid Accent 6" w:semiHidden="0" w:uiPriority="73" w:unhideWhenUsed="0"/>
-    <w:lsdException w:name="Subtle Emphasis" w:semiHidden="0" w:uiPriority="19" w:unhideWhenUsed="0" w:qFormat="1"/>
-    <w:lsdException w:name="Intense Emphasis" w:semiHidden="0" w:uiPriority="21" w:unhideWhenUsed="0" w:qFormat="1"/>
-    <w:lsdException w:name="Subtle Reference" w:semiHidden="0" w:uiPriority="31" w:unhideWhenUsed="0" w:qFormat="1"/>
-    <w:lsdException w:name="Intense Reference" w:semiHidden="0" w:uiPriority="32" w:unhideWhenUsed="0" w:qFormat="1"/>
-    <w:lsdException w:name="Book Title" w:semiHidden="0" w:uiPriority="33" w:unhideWhenUsed="0" w:qFormat="1"/>
-    <w:lsdException w:name="Bibliography" w:uiPriority="37"/>
-    <w:lsdException w:name="TOC Heading" w:uiPriority="39" w:qFormat="1"/>
-  </w:latentStyles>
-  <w:style w:type="paragraph" w:default="1" w:styleId="Normal">
-    <w:name w:val="Normal"/>
-    <w:qFormat/>
-    <w:rsid w:val="00BB6FBC"/>
-    <w:pPr>
-      <w:spacing w:after="200" w:line="276" w:lineRule="auto"/>
-    </w:pPr>
-    <w:rPr>
-      <w:rFonts w:eastAsiaTheme="minorEastAsia"/>
-      <w:noProof/>
-      <w:lang w:val="es-419"/>
-    </w:rPr>
-  </w:style>
-  <w:style w:type="character" w:default="1" w:styleId="Fuentedeprrafopredeter">
-    <w:name w:val="Default Paragraph Font"/>
-    <w:uiPriority w:val="1"/>
-    <w:semiHidden/>
-    <w:unhideWhenUsed/>
-  </w:style>
-  <w:style w:type="table" w:default="1" w:styleId="Tablanormal">
-    <w:name w:val="Normal Table"/>
-    <w:uiPriority w:val="99"/>
-    <w:semiHidden/>
-    <w:unhideWhenUsed/>
-    <w:tblPr>
-      <w:tblInd w:w="0" w:type="dxa"/>
-      <w:tblCellMar>
-        <w:top w:w="0" w:type="dxa"/>
-        <w:left w:w="108" w:type="dxa"/>
-        <w:bottom w:w="0" w:type="dxa"/>
-        <w:right w:w="108" w:type="dxa"/>
-      </w:tblCellMar>
-    </w:tblPr>
-  </w:style>
-  <w:style w:type="numbering" w:default="1" w:styleId="Sinlista">
-    <w:name w:val="No List"/>
-    <w:uiPriority w:val="99"/>
-    <w:semiHidden/>
-    <w:unhideWhenUsed/>
-  </w:style>
-  <w:style w:type="paragraph" w:styleId="Prrafodelista">
-    <w:name w:val="List Paragraph"/>
-    <w:basedOn w:val="Normal"/>
-    <w:uiPriority w:val="34"/>
-    <w:qFormat/>
-    <w:rsid w:val="00FD3F2C"/>
-    <w:pPr>
-      <w:ind w:left="720"/>
-      <w:contextualSpacing/>
-    </w:pPr>
-  </w:style>
-</w:styles>
-</file>
-
-<file path=word/stylesWithEffects.xml><?xml version="1.0" encoding="utf-8"?>
-<w:styles xmlns:wpc="http://schemas.microsoft.com/office/word/2010/wordprocessingCanvas" xmlns:mc="http://schemas.openxmlformats.org/markup-compatibility/2006" xmlns:o="urn:schemas-microsoft-com:office:office" xmlns:r="http://schemas.openxmlformats.org/officeDocument/2006/relationships" xmlns:m="http://schemas.openxmlformats.org/officeDocument/2006/math" xmlns:v="urn:schemas-microsoft-com:vml" xmlns:wp14="http://schemas.microsoft.com/office/word/2010/wordprocessingDrawing" xmlns:wp="http://schemas.openxmlformats.org/drawingml/2006/wordprocessingDrawing" xmlns:w10="urn:schemas-microsoft-com:office:word" xmlns:w="http://schemas.openxmlformats.org/wordprocessingml/2006/main" xmlns:w14="http://schemas.microsoft.com/office/word/2010/wordml" xmlns:wpg="http://schemas.microsoft.com/office/word/2010/wordprocessingGroup" xmlns:wpi="http://schemas.microsoft.com/office/word/2010/wordprocessingInk" xmlns:wne="http://schemas.microsoft.com/office/word/2006/wordml" xmlns:wps="http://schemas.microsoft.com/office/word/2010/wordprocessingShape" mc:Ignorable="w14 wp14">
-  <w:docDefaults>
-    <w:rPrDefault>
-      <w:rPr>
-        <w:rFonts w:asciiTheme="minorHAnsi" w:eastAsiaTheme="minorHAnsi" w:hAnsiTheme="minorHAnsi" w:cstheme="minorBidi"/>
-        <w:sz w:val="22"/>
-        <w:szCs w:val="22"/>
-        <w:lang w:val="es-GT" w:eastAsia="en-US" w:bidi="ar-SA"/>
-      </w:rPr>
-    </w:rPrDefault>
-    <w:pPrDefault>
-      <w:pPr>
-        <w:spacing w:after="160" w:line="259" w:lineRule="auto"/>
-      </w:pPr>
-    </w:pPrDefault>
-  </w:docDefaults>
-  <w:latentStyles w:defLockedState="0" w:defUIPriority="99" w:defSemiHidden="1" w:defUnhideWhenUsed="1" w:defQFormat="0" w:count="267">
-    <w:lsdException w:name="Normal" w:semiHidden="0" w:uiPriority="0" w:unhideWhenUsed="0" w:qFormat="1"/>
-    <w:lsdException w:name="heading 1" w:semiHidden="0" w:uiPriority="9" w:unhideWhenUsed="0" w:qFormat="1"/>
-    <w:lsdException w:name="heading 2" w:uiPriority="9" w:qFormat="1"/>
-    <w:lsdException w:name="heading 3" w:uiPriority="9" w:qFormat="1"/>
-    <w:lsdException w:name="heading 4" w:uiPriority="9" w:qFormat="1"/>
-    <w:lsdException w:name="heading 5" w:uiPriority="9" w:qFormat="1"/>
-    <w:lsdException w:name="heading 6" w:uiPriority="9" w:qFormat="1"/>
-    <w:lsdException w:name="heading 7" w:uiPriority="9" w:qFormat="1"/>
-    <w:lsdException w:name="heading 8" w:uiPriority="9" w:qFormat="1"/>
-    <w:lsdException w:name="heading 9" w:uiPriority="9" w:qFormat="1"/>
-    <w:lsdException w:name="toc 1" w:uiPriority="39"/>
-    <w:lsdException w:name="toc 2" w:uiPriority="39"/>
-    <w:lsdException w:name="toc 3" w:uiPriority="39"/>
-    <w:lsdException w:name="toc 4" w:uiPriority="39"/>
-    <w:lsdException w:name="toc 5" w:uiPriority="39"/>
-    <w:lsdException w:name="toc 6" w:uiPriority="39"/>
-    <w:lsdException w:name="toc 7" w:uiPriority="39"/>
-    <w:lsdException w:name="toc 8" w:uiPriority="39"/>
-    <w:lsdException w:name="toc 9" w:uiPriority="39"/>
-    <w:lsdException w:name="caption" w:uiPriority="35" w:qFormat="1"/>
-    <w:lsdException w:name="Title" w:semiHidden="0" w:uiPriority="10" w:unhideWhenUsed="0" w:qFormat="1"/>
-    <w:lsdException w:name="Default Paragraph Font" w:uiPriority="1"/>
-    <w:lsdException w:name="Subtitle" w:semiHidden="0" w:uiPriority="11" w:unhideWhenUsed="0" w:qFormat="1"/>
-    <w:lsdException w:name="Strong" w:semiHidden="0" w:uiPriority="22" w:unhideWhenUsed="0" w:qFormat="1"/>
-    <w:lsdException w:name="Emphasis" w:semiHidden="0" w:uiPriority="20" w:unhideWhenUsed="0" w:qFormat="1"/>
-    <w:lsdException w:name="Table Grid" w:semiHidden="0" w:uiPriority="39" w:unhideWhenUsed="0"/>
-    <w:lsdException w:name="Placeholder Text" w:unhideWhenUsed="0"/>
-    <w:lsdException w:name="No Spacing" w:semiHidden="0" w:uiPriority="1" w:unhideWhenUsed="0" w:qFormat="1"/>
-    <w:lsdException w:name="Light Shading" w:semiHidden="0" w:uiPriority="60" w:unhideWhenUsed="0"/>
-    <w:lsdException w:name="Light List" w:semiHidden="0" w:uiPriority="61" w:unhideWhenUsed="0"/>
-    <w:lsdException w:name="Light Grid" w:semiHidden="0" w:uiPriority="62" w:unhideWhenUsed="0"/>
-    <w:lsdException w:name="Medium Shading 1" w:semiHidden="0" w:uiPriority="63" w:unhideWhenUsed="0"/>
-    <w:lsdException w:name="Medium Shading 2" w:semiHidden="0" w:uiPriority="64" w:unhideWhenUsed="0"/>
-    <w:lsdException w:name="Medium List 1" w:semiHidden="0" w:uiPriority="65" w:unhideWhenUsed="0"/>
-    <w:lsdException w:name="Medium List 2" w:semiHidden="0" w:uiPriority="66" w:unhideWhenUsed="0"/>
-    <w:lsdException w:name="Medium Grid 1" w:semiHidden="0" w:uiPriority="67" w:unhideWhenUsed="0"/>
-    <w:lsdException w:name="Medium Grid 2" w:semiHidden="0" w:uiPriority="68" w:unhideWhenUsed="0"/>
-    <w:lsdException w:name="Medium Grid 3" w:semiHidden="0" w:uiPriority="69" w:unhideWhenUsed="0"/>
-    <w:lsdException w:name="Dark List" w:semiHidden="0" w:uiPriority="70" w:unhideWhenUsed="0"/>
-    <w:lsdException w:name="Colorful Shading" w:semiHidden="0" w:uiPriority="71" w:unhideWhenUsed="0"/>
-    <w:lsdException w:name="Colorful List" w:semiHidden="0" w:uiPriority="72" w:unhideWhenUsed="0"/>
-    <w:lsdException w:name="Colorful Grid" w:semiHidden="0" w:uiPriority="73" w:unhideWhenUsed="0"/>
-    <w:lsdException w:name="Light Shading Accent 1" w:semiHidden="0" w:uiPriority="60" w:unhideWhenUsed="0"/>
-    <w:lsdException w:name="Light List Accent 1" w:semiHidden="0" w:uiPriority="61" w:unhideWhenUsed="0"/>
-    <w:lsdException w:name="Light Grid Accent 1" w:semiHidden="0" w:uiPriority="62" w:unhideWhenUsed="0"/>
-    <w:lsdException w:name="Medium Shading 1 Accent 1" w:semiHidden="0" w:uiPriority="63" w:unhideWhenUsed="0"/>
-    <w:lsdException w:name="Medium Shading 2 Accent 1" w:semiHidden="0" w:uiPriority="64" w:unhideWhenUsed="0"/>
-    <w:lsdException w:name="Medium List 1 Accent 1" w:semiHidden="0" w:uiPriority="65" w:unhideWhenUsed="0"/>
-    <w:lsdException w:name="Revision" w:unhideWhenUsed="0"/>
-    <w:lsdException w:name="List Paragraph" w:semiHidden="0" w:uiPriority="34" w:unhideWhenUsed="0" w:qFormat="1"/>
-    <w:lsdException w:name="Quote" w:semiHidden="0" w:uiPriority="29" w:unhideWhenUsed="0" w:qFormat="1"/>
-    <w:lsdException w:name="Intense Quote" w:semiHidden="0" w:uiPriority="30" w:unhideWhenUsed="0" w:qFormat="1"/>
-    <w:lsdException w:name="Medium List 2 Accent 1" w:semiHidden="0" w:uiPriority="66" w:unhideWhenUsed="0"/>
-    <w:lsdException w:name="Medium Grid 1 Accent 1" w:semiHidden="0" w:uiPriority="67" w:unhideWhenUsed="0"/>
-    <w:lsdException w:name="Medium Grid 2 Accent 1" w:semiHidden="0" w:uiPriority="68" w:unhideWhenUsed="0"/>
-    <w:lsdException w:name="Medium Grid 3 Accent 1" w:semiHidden="0" w:uiPriority="69" w:unhideWhenUsed="0"/>
-    <w:lsdException w:name="Dark List Accent 1" w:semiHidden="0" w:uiPriority="70" w:unhideWhenUsed="0"/>
-    <w:lsdException w:name="Colorful Shading Accent 1" w:semiHidden="0" w:uiPriority="71" w:unhideWhenUsed="0"/>
-    <w:lsdException w:name="Colorful List Accent 1" w:semiHidden="0" w:uiPriority="72" w:unhideWhenUsed="0"/>
-    <w:lsdException w:name="Colorful Grid Accent 1" w:semiHidden="0" w:uiPriority="73" w:unhideWhenUsed="0"/>
-    <w:lsdException w:name="Light Shading Accent 2" w:semiHidden="0" w:uiPriority="60" w:unhideWhenUsed="0"/>
-    <w:lsdException w:name="Light List Accent 2" w:semiHidden="0" w:uiPriority="61" w:unhideWhenUsed="0"/>
-    <w:lsdException w:name="Light Grid Accent 2" w:semiHidden="0" w:uiPriority="62" w:unhideWhenUsed="0"/>
-    <w:lsdException w:name="Medium Shading 1 Accent 2" w:semiHidden="0" w:uiPriority="63" w:unhideWhenUsed="0"/>
-    <w:lsdException w:name="Medium Shading 2 Accent 2" w:semiHidden="0" w:uiPriority="64" w:unhideWhenUsed="0"/>
-    <w:lsdException w:name="Medium List 1 Accent 2" w:semiHidden="0" w:uiPriority="65" w:unhideWhenUsed="0"/>
-    <w:lsdException w:name="Medium List 2 Accent 2" w:semiHidden="0" w:uiPriority="66" w:unhideWhenUsed="0"/>
-    <w:lsdException w:name="Medium Grid 1 Accent 2" w:semiHidden="0" w:uiPriority="67" w:unhideWhenUsed="0"/>
-    <w:lsdException w:name="Medium Grid 2 Accent 2" w:semiHidden="0" w:uiPriority="68" w:unhideWhenUsed="0"/>
-    <w:lsdException w:name="Medium Grid 3 Accent 2" w:semiHidden="0" w:uiPriority="69" w:unhideWhenUsed="0"/>
-    <w:lsdException w:name="Dark List Accent 2" w:semiHidden="0" w:uiPriority="70" w:unhideWhenUsed="0"/>
-    <w:lsdException w:name="Colorful Shading Accent 2" w:semiHidden="0" w:uiPriority="71" w:unhideWhenUsed="0"/>
-    <w:lsdException w:name="Colorful List Accent 2" w:semiHidden="0" w:uiPriority="72" w:unhideWhenUsed="0"/>
-    <w:lsdException w:name="Colorful Grid Accent 2" w:semiHidden="0" w:uiPriority="73" w:unhideWhenUsed="0"/>
-    <w:lsdException w:name="Light Shading Accent 3" w:semiHidden="0" w:uiPriority="60" w:unhideWhenUsed="0"/>
-    <w:lsdException w:name="Light List Accent 3" w:semiHidden="0" w:uiPriority="61" w:unhideWhenUsed="0"/>
-    <w:lsdException w:name="Light Grid Accent 3" w:semiHidden="0" w:uiPriority="62" w:unhideWhenUsed="0"/>
-    <w:lsdException w:name="Medium Shading 1 Accent 3" w:semiHidden="0" w:uiPriority="63" w:unhideWhenUsed="0"/>
-    <w:lsdException w:name="Medium Shading 2 Accent 3" w:semiHidden="0" w:uiPriority="64" w:unhideWhenUsed="0"/>
-    <w:lsdException w:name="Medium List 1 Accent 3" w:semiHidden="0" w:uiPriority="65" w:unhideWhenUsed="0"/>
-    <w:lsdException w:name="Medium List 2 Accent 3" w:semiHidden="0" w:uiPriority="66" w:unhideWhenUsed="0"/>
-    <w:lsdException w:name="Medium Grid 1 Accent 3" w:semiHidden="0" w:uiPriority="67" w:unhideWhenUsed="0"/>
-    <w:lsdException w:name="Medium Grid 2 Accent 3" w:semiHidden="0" w:uiPriority="68" w:unhideWhenUsed="0"/>
-    <w:lsdException w:name="Medium Grid 3 Accent 3" w:semiHidden="0" w:uiPriority="69" w:unhideWhenUsed="0"/>
-    <w:lsdException w:name="Dark List Accent 3" w:semiHidden="0" w:uiPriority="70" w:unhideWhenUsed="0"/>
-    <w:lsdException w:name="Colorful Shading Accent 3" w:semiHidden="0" w:uiPriority="71" w:unhideWhenUsed="0"/>
-    <w:lsdException w:name="Colorful List Accent 3" w:semiHidden="0" w:uiPriority="72" w:unhideWhenUsed="0"/>
-    <w:lsdException w:name="Colorful Grid Accent 3" w:semiHidden="0" w:uiPriority="73" w:unhideWhenUsed="0"/>
-    <w:lsdException w:name="Light Shading Accent 4" w:semiHidden="0" w:uiPriority="60" w:unhideWhenUsed="0"/>
-    <w:lsdException w:name="Light List Accent 4" w:semiHidden="0" w:uiPriority="61" w:unhideWhenUsed="0"/>
-    <w:lsdException w:name="Light Grid Accent 4" w:semiHidden="0" w:uiPriority="62" w:unhideWhenUsed="0"/>
-    <w:lsdException w:name="Medium Shading 1 Accent 4" w:semiHidden="0" w:uiPriority="63" w:unhideWhenUsed="0"/>
-    <w:lsdException w:name="Medium Shading 2 Accent 4" w:semiHidden="0" w:uiPriority="64" w:unhideWhenUsed="0"/>
-    <w:lsdException w:name="Medium List 1 Accent 4" w:semiHidden="0" w:uiPriority="65" w:unhideWhenUsed="0"/>
-    <w:lsdException w:name="Medium List 2 Accent 4" w:semiHidden="0" w:uiPriority="66" w:unhideWhenUsed="0"/>
-    <w:lsdException w:name="Medium Grid 1 Accent 4" w:semiHidden="0" w:uiPriority="67" w:unhideWhenUsed="0"/>
-    <w:lsdException w:name="Medium Grid 2 Accent 4" w:semiHidden="0" w:uiPriority="68" w:unhideWhenUsed="0"/>
-    <w:lsdException w:name="Medium Grid 3 Accent 4" w:semiHidden="0" w:uiPriority="69" w:unhideWhenUsed="0"/>
-    <w:lsdException w:name="Dark List Accent 4" w:semiHidden="0" w:uiPriority="70" w:unhideWhenUsed="0"/>
-    <w:lsdException w:name="Colorful Shading Accent 4" w:semiHidden="0" w:uiPriority="71" w:unhideWhenUsed="0"/>
-    <w:lsdException w:name="Colorful List Accent 4" w:semiHidden="0" w:uiPriority="72" w:unhideWhenUsed="0"/>
-    <w:lsdException w:name="Colorful Grid Accent 4" w:semiHidden="0" w:uiPriority="73" w:unhideWhenUsed="0"/>
-    <w:lsdException w:name="Light Shading Accent 5" w:semiHidden="0" w:uiPriority="60" w:unhideWhenUsed="0"/>
-    <w:lsdException w:name="Light List Accent 5" w:semiHidden="0" w:uiPriority="61" w:unhideWhenUsed="0"/>
-    <w:lsdException w:name="Light Grid Accent 5" w:semiHidden="0" w:uiPriority="62" w:unhideWhenUsed="0"/>
-    <w:lsdException w:name="Medium Shading 1 Accent 5" w:semiHidden="0" w:uiPriority="63" w:unhideWhenUsed="0"/>
-    <w:lsdException w:name="Medium Shading 2 Accent 5" w:semiHidden="0" w:uiPriority="64" w:unhideWhenUsed="0"/>
-    <w:lsdException w:name="Medium List 1 Accent 5" w:semiHidden="0" w:uiPriority="65" w:unhideWhenUsed="0"/>
-    <w:lsdException w:name="Medium List 2 Accent 5" w:semiHidden="0" w:uiPriority="66" w:unhideWhenUsed="0"/>
-    <w:lsdException w:name="Medium Grid 1 Accent 5" w:semiHidden="0" w:uiPriority="67" w:unhideWhenUsed="0"/>
-    <w:lsdException w:name="Medium Grid 2 Accent 5" w:semiHidden="0" w:uiPriority="68" w:unhideWhenUsed="0"/>
-    <w:lsdException w:name="Medium Grid 3 Accent 5" w:semiHidden="0" w:uiPriority="69" w:unhideWhenUsed="0"/>
-    <w:lsdException w:name="Dark List Accent 5" w:semiHidden="0" w:uiPriority="70" w:unhideWhenUsed="0"/>
-    <w:lsdException w:name="Colorful Shading Accent 5" w:semiHidden="0" w:uiPriority="71" w:unhideWhenUsed="0"/>
-    <w:lsdException w:name="Colorful List Accent 5" w:semiHidden="0" w:uiPriority="72" w:unhideWhenUsed="0"/>
-    <w:lsdException w:name="Colorful Grid Accent 5" w:semiHidden="0" w:uiPriority="73" w:unhideWhenUsed="0"/>
-    <w:lsdException w:name="Light Shading Accent 6" w:semiHidden="0" w:uiPriority="60" w:unhideWhenUsed="0"/>
-    <w:lsdException w:name="Light List Accent 6" w:semiHidden="0" w:uiPriority="61" w:unhideWhenUsed="0"/>
-    <w:lsdException w:name="Light Grid Accent 6" w:semiHidden="0" w:uiPriority="62" w:unhideWhenUsed="0"/>
-    <w:lsdException w:name="Medium Shading 1 Accent 6" w:semiHidden="0" w:uiPriority="63" w:unhideWhenUsed="0"/>
-    <w:lsdException w:name="Medium Shading 2 Accent 6" w:semiHidden="0" w:uiPriority="64" w:unhideWhenUsed="0"/>
-    <w:lsdException w:name="Medium List 1 Accent 6" w:semiHidden="0" w:uiPriority="65" w:unhideWhenUsed="0"/>
-    <w:lsdException w:name="Medium List 2 Accent 6" w:semiHidden="0" w:uiPriority="66" w:unhideWhenUsed="0"/>
-    <w:lsdException w:name="Medium Grid 1 Accent 6" w:semiHidden="0" w:uiPriority="67" w:unhideWhenUsed="0"/>
-    <w:lsdException w:name="Medium Grid 2 Accent 6" w:semiHidden="0" w:uiPriority="68" w:unhideWhenUsed="0"/>
-    <w:lsdException w:name="Medium Grid 3 Accent 6" w:semiHidden="0" w:uiPriority="69" w:unhideWhenUsed="0"/>
-    <w:lsdException w:name="Dark List Accent 6" w:semiHidden="0" w:uiPriority="70" w:unhideWhenUsed="0"/>
-    <w:lsdException w:name="Colorful Shading Accent 6" w:semiHidden="0" w:uiPriority="71" w:unhideWhenUsed="0"/>
-    <w:lsdException w:name="Colorful List Accent 6" w:semiHidden="0" w:uiPriority="72" w:unhideWhenUsed="0"/>
-    <w:lsdException w:name="Colorful Grid Accent 6" w:semiHidden="0" w:uiPriority="73" w:unhideWhenUsed="0"/>
-    <w:lsdException w:name="Subtle Emphasis" w:semiHidden="0" w:uiPriority="19" w:unhideWhenUsed="0" w:qFormat="1"/>
-    <w:lsdException w:name="Intense Emphasis" w:semiHidden="0" w:uiPriority="21" w:unhideWhenUsed="0" w:qFormat="1"/>
-    <w:lsdException w:name="Subtle Reference" w:semiHidden="0" w:uiPriority="31" w:unhideWhenUsed="0" w:qFormat="1"/>
-    <w:lsdException w:name="Intense Reference" w:semiHidden="0" w:uiPriority="32" w:unhideWhenUsed="0" w:qFormat="1"/>
-    <w:lsdException w:name="Book Title" w:semiHidden="0" w:uiPriority="33" w:unhideWhenUsed="0" w:qFormat="1"/>
-    <w:lsdException w:name="Bibliography" w:uiPriority="37"/>
-    <w:lsdException w:name="TOC Heading" w:uiPriority="39" w:qFormat="1"/>
+  <w:latentStyles w:defLockedState="0" w:defUIPriority="99" w:defSemiHidden="0" w:defUnhideWhenUsed="0" w:defQFormat="0" w:count="376">
+    <w:lsdException w:name="Normal" w:uiPriority="0" w:qFormat="1"/>
+    <w:lsdException w:name="heading 1" w:uiPriority="9" w:qFormat="1"/>
+    <w:lsdException w:name="heading 2" w:semiHidden="1" w:uiPriority="9" w:unhideWhenUsed="1" w:qFormat="1"/>
+    <w:lsdException w:name="heading 3" w:semiHidden="1" w:uiPriority="9" w:unhideWhenUsed="1" w:qFormat="1"/>
+    <w:lsdException w:name="heading 4" w:semiHidden="1" w:uiPriority="9" w:unhideWhenUsed="1" w:qFormat="1"/>
+    <w:lsdException w:name="heading 5" w:semiHidden="1" w:uiPriority="9" w:unhideWhenUsed="1" w:qFormat="1"/>
+    <w:lsdException w:name="heading 6" w:semiHidden="1" w:uiPriority="9" w:unhideWhenUsed="1" w:qFormat="1"/>
+    <w:lsdException w:name="heading 7" w:semiHidden="1" w:uiPriority="9" w:unhideWhenUsed="1" w:qFormat="1"/>
+    <w:lsdException w:name="heading 8" w:semiHidden="1" w:uiPriority="9" w:unhideWhenUsed="1" w:qFormat="1"/>
+    <w:lsdException w:name="heading 9" w:semiHidden="1" w:uiPriority="9" w:unhideWhenUsed="1" w:qFormat="1"/>
+    <w:lsdException w:name="index 1" w:semiHidden="1" w:unhideWhenUsed="1"/>
+    <w:lsdException w:name="index 2" w:semiHidden="1" w:unhideWhenUsed="1"/>
+    <w:lsdException w:name="index 3" w:semiHidden="1" w:unhideWhenUsed="1"/>
+    <w:lsdException w:name="index 4" w:semiHidden="1" w:unhideWhenUsed="1"/>
+    <w:lsdException w:name="index 5" w:semiHidden="1" w:unhideWhenUsed="1"/>
+    <w:lsdException w:name="index 6" w:semiHidden="1" w:unhideWhenUsed="1"/>
+    <w:lsdException w:name="index 7" w:semiHidden="1" w:unhideWhenUsed="1"/>
+    <w:lsdException w:name="index 8" w:semiHidden="1" w:unhideWhenUsed="1"/>
+    <w:lsdException w:name="index 9" w:semiHidden="1" w:unhideWhenUsed="1"/>
+    <w:lsdException w:name="toc 1" w:semiHidden="1" w:uiPriority="39" w:unhideWhenUsed="1"/>
+    <w:lsdException w:name="toc 2" w:semiHidden="1" w:uiPriority="39" w:unhideWhenUsed="1"/>
+    <w:lsdException w:name="toc 3" w:semiHidden="1" w:uiPriority="39" w:unhideWhenUsed="1"/>
+    <w:lsdException w:name="toc 4" w:semiHidden="1" w:uiPriority="39" w:unhideWhenUsed="1"/>
+    <w:lsdException w:name="toc 5" w:semiHidden="1" w:uiPriority="39" w:unhideWhenUsed="1"/>
+    <w:lsdException w:name="toc 6" w:semiHidden="1" w:uiPriority="39" w:unhideWhenUsed="1"/>
+    <w:lsdException w:name="toc 7" w:semiHidden="1" w:uiPriority="39" w:unhideWhenUsed="1"/>
+    <w:lsdException w:name="toc 8" w:semiHidden="1" w:uiPriority="39" w:unhideWhenUsed="1"/>
+    <w:lsdException w:name="toc 9" w:semiHidden="1" w:uiPriority="39" w:unhideWhenUsed="1"/>
+    <w:lsdException w:name="Normal Indent" w:semiHidden="1" w:unhideWhenUsed="1"/>
+    <w:lsdException w:name="footnote text" w:semiHidden="1" w:unhideWhenUsed="1"/>
+    <w:lsdException w:name="annotation text" w:semiHidden="1" w:unhideWhenUsed="1"/>
+    <w:lsdException w:name="header" w:semiHidden="1" w:unhideWhenUsed="1"/>
+    <w:lsdException w:name="footer" w:semiHidden="1" w:unhideWhenUsed="1"/>
+    <w:lsdException w:name="index heading" w:semiHidden="1" w:unhideWhenUsed="1"/>
+    <w:lsdException w:name="caption" w:semiHidden="1" w:uiPriority="35" w:unhideWhenUsed="1" w:qFormat="1"/>
+    <w:lsdException w:name="table of figures" w:semiHidden="1" w:unhideWhenUsed="1"/>
+    <w:lsdException w:name="envelope address" w:semiHidden="1" w:unhideWhenUsed="1"/>
+    <w:lsdException w:name="envelope return" w:semiHidden="1" w:unhideWhenUsed="1"/>
+    <w:lsdException w:name="footnote reference" w:semiHidden="1" w:unhideWhenUsed="1"/>
+    <w:lsdException w:name="annotation reference" w:semiHidden="1" w:unhideWhenUsed="1"/>
+    <w:lsdException w:name="line number" w:semiHidden="1" w:unhideWhenUsed="1"/>
+    <w:lsdException w:name="page number" w:semiHidden="1" w:unhideWhenUsed="1"/>
+    <w:lsdException w:name="endnote reference" w:semiHidden="1" w:unhideWhenUsed="1"/>
+    <w:lsdException w:name="endnote text" w:semiHidden="1" w:unhideWhenUsed="1"/>
+    <w:lsdException w:name="table of authorities" w:semiHidden="1" w:unhideWhenUsed="1"/>
+    <w:lsdException w:name="macro" w:semiHidden="1" w:unhideWhenUsed="1"/>
+    <w:lsdException w:name="toa heading" w:semiHidden="1" w:unhideWhenUsed="1"/>
+    <w:lsdException w:name="List" w:semiHidden="1" w:unhideWhenUsed="1"/>
+    <w:lsdException w:name="List Bullet" w:semiHidden="1" w:unhideWhenUsed="1"/>
+    <w:lsdException w:name="List Number" w:semiHidden="1" w:unhideWhenUsed="1"/>
+    <w:lsdException w:name="List 2" w:semiHidden="1" w:unhideWhenUsed="1"/>
+    <w:lsdException w:name="List 3" w:semiHidden="1" w:unhideWhenUsed="1"/>
+    <w:lsdException w:name="List 4" w:semiHidden="1" w:unhideWhenUsed="1"/>
+    <w:lsdException w:name="List 5" w:semiHidden="1" w:unhideWhenUsed="1"/>
+    <w:lsdException w:name="List Bullet 2" w:semiHidden="1" w:unhideWhenUsed="1"/>
+    <w:lsdException w:name="List Bullet 3" w:semiHidden="1" w:unhideWhenUsed="1"/>
+    <w:lsdException w:name="List Bullet 4" w:semiHidden="1" w:unhideWhenUsed="1"/>
+    <w:lsdException w:name="List Bullet 5" w:semiHidden="1" w:unhideWhenUsed="1"/>
+    <w:lsdException w:name="List Number 2" w:semiHidden="1" w:unhideWhenUsed="1"/>
+    <w:lsdException w:name="List Number 3" w:semiHidden="1" w:unhideWhenUsed="1"/>
+    <w:lsdException w:name="List Number 4" w:semiHidden="1" w:unhideWhenUsed="1"/>
+    <w:lsdException w:name="List Number 5" w:semiHidden="1" w:unhideWhenUsed="1"/>
+    <w:lsdException w:name="Title" w:uiPriority="10" w:qFormat="1"/>
+    <w:lsdException w:name="Closing" w:semiHidden="1" w:unhideWhenUsed="1"/>
+    <w:lsdException w:name="Signature" w:semiHidden="1" w:unhideWhenUsed="1"/>
+    <w:lsdException w:name="Default Paragraph Font" w:semiHidden="1" w:uiPriority="1" w:unhideWhenUsed="1"/>
+    <w:lsdException w:name="Body Text" w:semiHidden="1" w:unhideWhenUsed="1"/>
+    <w:lsdException w:name="Body Text Indent" w:semiHidden="1" w:unhideWhenUsed="1"/>
+    <w:lsdException w:name="List Continue" w:semiHidden="1" w:unhideWhenUsed="1"/>
+    <w:lsdException w:name="List Continue 2" w:semiHidden="1" w:unhideWhenUsed="1"/>
+    <w:lsdException w:name="List Continue 3" w:semiHidden="1" w:unhideWhenUsed="1"/>
+    <w:lsdException w:name="List Continue 4" w:semiHidden="1" w:unhideWhenUsed="1"/>
+    <w:lsdException w:name="List Continue 5" w:semiHidden="1" w:unhideWhenUsed="1"/>
+    <w:lsdException w:name="Message Header" w:semiHidden="1" w:unhideWhenUsed="1"/>
+    <w:lsdException w:name="Subtitle" w:uiPriority="11" w:qFormat="1"/>
+    <w:lsdException w:name="Salutation" w:semiHidden="1" w:unhideWhenUsed="1"/>
+    <w:lsdException w:name="Date" w:semiHidden="1" w:unhideWhenUsed="1"/>
+    <w:lsdException w:name="Body Text First Indent" w:semiHidden="1" w:unhideWhenUsed="1"/>
+    <w:lsdException w:name="Body Text First Indent 2" w:semiHidden="1" w:unhideWhenUsed="1"/>
+    <w:lsdException w:name="Note Heading" w:semiHidden="1" w:unhideWhenUsed="1"/>
+    <w:lsdException w:name="Body Text 2" w:semiHidden="1" w:unhideWhenUsed="1"/>
+    <w:lsdException w:name="Body Text 3" w:semiHidden="1" w:unhideWhenUsed="1"/>
+    <w:lsdException w:name="Body Text Indent 2" w:semiHidden="1" w:unhideWhenUsed="1"/>
+    <w:lsdException w:name="Body Text Indent 3" w:semiHidden="1" w:unhideWhenUsed="1"/>
+    <w:lsdException w:name="Block Text" w:semiHidden="1" w:unhideWhenUsed="1"/>
+    <w:lsdException w:name="Hyperlink" w:semiHidden="1" w:unhideWhenUsed="1"/>
+    <w:lsdException w:name="FollowedHyperlink" w:semiHidden="1" w:unhideWhenUsed="1"/>
+    <w:lsdException w:name="Strong" w:uiPriority="22" w:qFormat="1"/>
+    <w:lsdException w:name="Emphasis" w:uiPriority="20" w:qFormat="1"/>
+    <w:lsdException w:name="Document Map" w:semiHidden="1" w:unhideWhenUsed="1"/>
+    <w:lsdException w:name="Plain Text" w:semiHidden="1" w:unhideWhenUsed="1"/>
+    <w:lsdException w:name="E-mail Signature" w:semiHidden="1" w:unhideWhenUsed="1"/>
+    <w:lsdException w:name="HTML Top of Form" w:semiHidden="1" w:unhideWhenUsed="1"/>
+    <w:lsdException w:name="HTML Bottom of Form" w:semiHidden="1" w:unhideWhenUsed="1"/>
+    <w:lsdException w:name="Normal (Web)" w:semiHidden="1" w:unhideWhenUsed="1"/>
+    <w:lsdException w:name="HTML Acronym" w:semiHidden="1" w:unhideWhenUsed="1"/>
+    <w:lsdException w:name="HTML Address" w:semiHidden="1" w:unhideWhenUsed="1"/>
+    <w:lsdException w:name="HTML Cite" w:semiHidden="1" w:unhideWhenUsed="1"/>
+    <w:lsdException w:name="HTML Code" w:semiHidden="1" w:unhideWhenUsed="1"/>
+    <w:lsdException w:name="HTML Definition" w:semiHidden="1" w:unhideWhenUsed="1"/>
+    <w:lsdException w:name="HTML Keyboard" w:semiHidden="1" w:unhideWhenUsed="1"/>
+    <w:lsdException w:name="HTML Preformatted" w:semiHidden="1" w:unhideWhenUsed="1"/>
+    <w:lsdException w:name="HTML Sample" w:semiHidden="1" w:unhideWhenUsed="1"/>
+    <w:lsdException w:name="HTML Typewriter" w:semiHidden="1" w:unhideWhenUsed="1"/>
+    <w:lsdException w:name="HTML Variable" w:semiHidden="1" w:unhideWhenUsed="1"/>
+    <w:lsdException w:name="Normal Table" w:semiHidden="1" w:unhideWhenUsed="1"/>
+    <w:lsdException w:name="annotation subject" w:semiHidden="1" w:unhideWhenUsed="1"/>
+    <w:lsdException w:name="No List" w:semiHidden="1" w:unhideWhenUsed="1"/>
+    <w:lsdException w:name="Outline List 1" w:semiHidden="1" w:unhideWhenUsed="1"/>
+    <w:lsdException w:name="Outline List 2" w:semiHidden="1" w:unhideWhenUsed="1"/>
+    <w:lsdException w:name="Outline List 3" w:semiHidden="1" w:unhideWhenUsed="1"/>
+    <w:lsdException w:name="Table Simple 1" w:semiHidden="1" w:unhideWhenUsed="1"/>
+    <w:lsdException w:name="Table Simple 2" w:semiHidden="1" w:unhideWhenUsed="1"/>
+    <w:lsdException w:name="Table Simple 3" w:semiHidden="1" w:unhideWhenUsed="1"/>
+    <w:lsdException w:name="Table Classic 1" w:semiHidden="1" w:unhideWhenUsed="1"/>
+    <w:lsdException w:name="Table Classic 2" w:semiHidden="1" w:unhideWhenUsed="1"/>
+    <w:lsdException w:name="Table Classic 3" w:semiHidden="1" w:unhideWhenUsed="1"/>
+    <w:lsdException w:name="Table Classic 4" w:semiHidden="1" w:unhideWhenUsed="1"/>
+    <w:lsdException w:name="Table Colorful 1" w:semiHidden="1" w:unhideWhenUsed="1"/>
+    <w:lsdException w:name="Table Colorful 2" w:semiHidden="1" w:unhideWhenUsed="1"/>
+    <w:lsdException w:name="Table Colorful 3" w:semiHidden="1" w:unhideWhenUsed="1"/>
+    <w:lsdException w:name="Table Columns 1" w:semiHidden="1" w:unhideWhenUsed="1"/>
+    <w:lsdException w:name="Table Columns 2" w:semiHidden="1" w:unhideWhenUsed="1"/>
+    <w:lsdException w:name="Table Columns 3" w:semiHidden="1" w:unhideWhenUsed="1"/>
+    <w:lsdException w:name="Table Columns 4" w:semiHidden="1" w:unhideWhenUsed="1"/>
+    <w:lsdException w:name="Table Columns 5" w:semiHidden="1" w:unhideWhenUsed="1"/>
+    <w:lsdException w:name="Table Grid 1" w:semiHidden="1" w:unhideWhenUsed="1"/>
+    <w:lsdException w:name="Table Grid 2" w:semiHidden="1" w:unhideWhenUsed="1"/>
+    <w:lsdException w:name="Table Grid 3" w:semiHidden="1" w:unhideWhenUsed="1"/>
+    <w:lsdException w:name="Table Grid 4" w:semiHidden="1" w:unhideWhenUsed="1"/>
+    <w:lsdException w:name="Table Grid 5" w:semiHidden="1" w:unhideWhenUsed="1"/>
+    <w:lsdException w:name="Table Grid 6" w:semiHidden="1" w:unhideWhenUsed="1"/>
+    <w:lsdException w:name="Table Grid 7" w:semiHidden="1" w:unhideWhenUsed="1"/>
+    <w:lsdException w:name="Table Grid 8" w:semiHidden="1" w:unhideWhenUsed="1"/>
+    <w:lsdException w:name="Table List 1" w:semiHidden="1" w:unhideWhenUsed="1"/>
+    <w:lsdException w:name="Table List 2" w:semiHidden="1" w:unhideWhenUsed="1"/>
+    <w:lsdException w:name="Table List 3" w:semiHidden="1" w:unhideWhenUsed="1"/>
+    <w:lsdException w:name="Table List 4" w:semiHidden="1" w:unhideWhenUsed="1"/>
+    <w:lsdException w:name="Table List 5" w:semiHidden="1" w:unhideWhenUsed="1"/>
+    <w:lsdException w:name="Table List 6" w:semiHidden="1" w:unhideWhenUsed="1"/>
+    <w:lsdException w:name="Table List 7" w:semiHidden="1" w:unhideWhenUsed="1"/>
+    <w:lsdException w:name="Table List 8" w:semiHidden="1" w:unhideWhenUsed="1"/>
+    <w:lsdException w:name="Table 3D effects 1" w:semiHidden="1" w:unhideWhenUsed="1"/>
+    <w:lsdException w:name="Table 3D effects 2" w:semiHidden="1" w:unhideWhenUsed="1"/>
+    <w:lsdException w:name="Table 3D effects 3" w:semiHidden="1" w:unhideWhenUsed="1"/>
+    <w:lsdException w:name="Table Contemporary" w:semiHidden="1" w:unhideWhenUsed="1"/>
+    <w:lsdException w:name="Table Elegant" w:semiHidden="1" w:unhideWhenUsed="1"/>
+    <w:lsdException w:name="Table Professional" w:semiHidden="1" w:unhideWhenUsed="1"/>
+    <w:lsdException w:name="Table Subtle 1" w:semiHidden="1" w:unhideWhenUsed="1"/>
+    <w:lsdException w:name="Table Subtle 2" w:semiHidden="1" w:unhideWhenUsed="1"/>
+    <w:lsdException w:name="Table Web 1" w:semiHidden="1" w:unhideWhenUsed="1"/>
+    <w:lsdException w:name="Table Web 2" w:semiHidden="1" w:unhideWhenUsed="1"/>
+    <w:lsdException w:name="Table Web 3" w:semiHidden="1" w:unhideWhenUsed="1"/>
+    <w:lsdException w:name="Balloon Text" w:semiHidden="1" w:unhideWhenUsed="1"/>
+    <w:lsdException w:name="Table Grid" w:semiHidden="1" w:uiPriority="39" w:unhideWhenUsed="1"/>
+    <w:lsdException w:name="Table Theme" w:semiHidden="1" w:unhideWhenUsed="1"/>
+    <w:lsdException w:name="Placeholder Text" w:semiHidden="1"/>
+    <w:lsdException w:name="No Spacing" w:uiPriority="1" w:qFormat="1"/>
+    <w:lsdException w:name="Light Shading" w:uiPriority="60"/>
+    <w:lsdException w:name="Light List" w:uiPriority="61"/>
+    <w:lsdException w:name="Light Grid" w:uiPriority="62"/>
+    <w:lsdException w:name="Medium Shading 1" w:uiPriority="63"/>
+    <w:lsdException w:name="Medium Shading 2" w:uiPriority="64"/>
+    <w:lsdException w:name="Medium List 1" w:uiPriority="65"/>
+    <w:lsdException w:name="Medium List 2" w:uiPriority="66"/>
+    <w:lsdException w:name="Medium Grid 1" w:uiPriority="67"/>
+    <w:lsdException w:name="Medium Grid 2" w:uiPriority="68"/>
+    <w:lsdException w:name="Medium Grid 3" w:uiPriority="69"/>
+    <w:lsdException w:name="Dark List" w:uiPriority="70"/>
+    <w:lsdException w:name="Colorful Shading" w:uiPriority="71"/>
+    <w:lsdException w:name="Colorful List" w:uiPriority="72"/>
+    <w:lsdException w:name="Colorful Grid" w:uiPriority="73"/>
+    <w:lsdException w:name="Light Shading Accent 1" w:uiPriority="60"/>
+    <w:lsdException w:name="Light List Accent 1" w:uiPriority="61"/>
+    <w:lsdException w:name="Light Grid Accent 1" w:uiPriority="62"/>
+    <w:lsdException w:name="Medium Shading 1 Accent 1" w:uiPriority="63"/>
+    <w:lsdException w:name="Medium Shading 2 Accent 1" w:uiPriority="64"/>
+    <w:lsdException w:name="Medium List 1 Accent 1" w:uiPriority="65"/>
+    <w:lsdException w:name="Revision" w:semiHidden="1"/>
+    <w:lsdException w:name="List Paragraph" w:uiPriority="34" w:qFormat="1"/>
+    <w:lsdException w:name="Quote" w:uiPriority="29" w:qFormat="1"/>
+    <w:lsdException w:name="Intense Quote" w:uiPriority="30" w:qFormat="1"/>
+    <w:lsdException w:name="Medium List 2 Accent 1" w:uiPriority="66"/>
+    <w:lsdException w:name="Medium Grid 1 Accent 1" w:uiPriority="67"/>
+    <w:lsdException w:name="Medium Grid 2 Accent 1" w:uiPriority="68"/>
+    <w:lsdException w:name="Medium Grid 3 Accent 1" w:uiPriority="69"/>
+    <w:lsdException w:name="Dark List Accent 1" w:uiPriority="70"/>
+    <w:lsdException w:name="Colorful Shading Accent 1" w:uiPriority="71"/>
+    <w:lsdException w:name="Colorful List Accent 1" w:uiPriority="72"/>
+    <w:lsdException w:name="Colorful Grid Accent 1" w:uiPriority="73"/>
+    <w:lsdException w:name="Light Shading Accent 2" w:uiPriority="60"/>
+    <w:lsdException w:name="Light List Accent 2" w:uiPriority="61"/>
+    <w:lsdException w:name="Light Grid Accent 2" w:uiPriority="62"/>
+    <w:lsdException w:name="Medium Shading 1 Accent 2" w:uiPriority="63"/>
+    <w:lsdException w:name="Medium Shading 2 Accent 2" w:uiPriority="64"/>
+    <w:lsdException w:name="Medium List 1 Accent 2" w:uiPriority="65"/>
+    <w:lsdException w:name="Medium List 2 Accent 2" w:uiPriority="66"/>
+    <w:lsdException w:name="Medium Grid 1 Accent 2" w:uiPriority="67"/>
+    <w:lsdException w:name="Medium Grid 2 Accent 2" w:uiPriority="68"/>
+    <w:lsdException w:name="Medium Grid 3 Accent 2" w:uiPriority="69"/>
+    <w:lsdException w:name="Dark List Accent 2" w:uiPriority="70"/>
+    <w:lsdException w:name="Colorful Shading Accent 2" w:uiPriority="71"/>
+    <w:lsdException w:name="Colorful List Accent 2" w:uiPriority="72"/>
+    <w:lsdException w:name="Colorful Grid Accent 2" w:uiPriority="73"/>
+    <w:lsdException w:name="Light Shading Accent 3" w:uiPriority="60"/>
+    <w:lsdException w:name="Light List Accent 3" w:uiPriority="61"/>
+    <w:lsdException w:name="Light Grid Accent 3" w:uiPriority="62"/>
+    <w:lsdException w:name="Medium Shading 1 Accent 3" w:uiPriority="63"/>
+    <w:lsdException w:name="Medium Shading 2 Accent 3" w:uiPriority="64"/>
+    <w:lsdException w:name="Medium List 1 Accent 3" w:uiPriority="65"/>
+    <w:lsdException w:name="Medium List 2 Accent 3" w:uiPriority="66"/>
+    <w:lsdException w:name="Medium Grid 1 Accent 3" w:uiPriority="67"/>
+    <w:lsdException w:name="Medium Grid 2 Accent 3" w:uiPriority="68"/>
+    <w:lsdException w:name="Medium Grid 3 Accent 3" w:uiPriority="69"/>
+    <w:lsdException w:name="Dark List Accent 3" w:uiPriority="70"/>
+    <w:lsdException w:name="Colorful Shading Accent 3" w:uiPriority="71"/>
+    <w:lsdException w:name="Colorful List Accent 3" w:uiPriority="72"/>
+    <w:lsdException w:name="Colorful Grid Accent 3" w:uiPriority="73"/>
+    <w:lsdException w:name="Light Shading Accent 4" w:uiPriority="60"/>
+    <w:lsdException w:name="Light List Accent 4" w:uiPriority="61"/>
+    <w:lsdException w:name="Light Grid Accent 4" w:uiPriority="62"/>
+    <w:lsdException w:name="Medium Shading 1 Accent 4" w:uiPriority="63"/>
+    <w:lsdException w:name="Medium Shading 2 Accent 4" w:uiPriority="64"/>
+    <w:lsdException w:name="Medium List 1 Accent 4" w:uiPriority="65"/>
+    <w:lsdException w:name="Medium List 2 Accent 4" w:uiPriority="66"/>
+    <w:lsdException w:name="Medium Grid 1 Accent 4" w:uiPriority="67"/>
+    <w:lsdException w:name="Medium Grid 2 Accent 4" w:uiPriority="68"/>
+    <w:lsdException w:name="Medium Grid 3 Accent 4" w:uiPriority="69"/>
+    <w:lsdException w:name="Dark List Accent 4" w:uiPriority="70"/>
+    <w:lsdException w:name="Colorful Shading Accent 4" w:uiPriority="71"/>
+    <w:lsdException w:name="Colorful List Accent 4" w:uiPriority="72"/>
+    <w:lsdException w:name="Colorful Grid Accent 4" w:uiPriority="73"/>
+    <w:lsdException w:name="Light Shading Accent 5" w:uiPriority="60"/>
+    <w:lsdException w:name="Light List Accent 5" w:uiPriority="61"/>
+    <w:lsdException w:name="Light Grid Accent 5" w:uiPriority="62"/>
+    <w:lsdException w:name="Medium Shading 1 Accent 5" w:uiPriority="63"/>
+    <w:lsdException w:name="Medium Shading 2 Accent 5" w:uiPriority="64"/>
+    <w:lsdException w:name="Medium List 1 Accent 5" w:uiPriority="65"/>
+    <w:lsdException w:name="Medium List 2 Accent 5" w:uiPriority="66"/>
+    <w:lsdException w:name="Medium Grid 1 Accent 5" w:uiPriority="67"/>
+    <w:lsdException w:name="Medium Grid 2 Accent 5" w:uiPriority="68"/>
+    <w:lsdException w:name="Medium Grid 3 Accent 5" w:uiPriority="69"/>
+    <w:lsdException w:name="Dark List Accent 5" w:uiPriority="70"/>
+    <w:lsdException w:name="Colorful Shading Accent 5" w:uiPriority="71"/>
+    <w:lsdException w:name="Colorful List Accent 5" w:uiPriority="72"/>
+    <w:lsdException w:name="Colorful Grid Accent 5" w:uiPriority="73"/>
+    <w:lsdException w:name="Light Shading Accent 6" w:uiPriority="60"/>
+    <w:lsdException w:name="Light List Accent 6" w:uiPriority="61"/>
+    <w:lsdException w:name="Light Grid Accent 6" w:uiPriority="62"/>
+    <w:lsdException w:name="Medium Shading 1 Accent 6" w:uiPriority="63"/>
+    <w:lsdException w:name="Medium Shading 2 Accent 6" w:uiPriority="64"/>
+    <w:lsdException w:name="Medium List 1 Accent 6" w:uiPriority="65"/>
+    <w:lsdException w:name="Medium List 2 Accent 6" w:uiPriority="66"/>
+    <w:lsdException w:name="Medium Grid 1 Accent 6" w:uiPriority="67"/>
+    <w:lsdException w:name="Medium Grid 2 Accent 6" w:uiPriority="68"/>
+    <w:lsdException w:name="Medium Grid 3 Accent 6" w:uiPriority="69"/>
+    <w:lsdException w:name="Dark List Accent 6" w:uiPriority="70"/>
+    <w:lsdException w:name="Colorful Shading Accent 6" w:uiPriority="71"/>
+    <w:lsdException w:name="Colorful List Accent 6" w:uiPriority="72"/>
+    <w:lsdException w:name="Colorful Grid Accent 6" w:uiPriority="73"/>
+    <w:lsdException w:name="Subtle Emphasis" w:uiPriority="19" w:qFormat="1"/>
+    <w:lsdException w:name="Intense Emphasis" w:uiPriority="21" w:qFormat="1"/>
+    <w:lsdException w:name="Subtle Reference" w:uiPriority="31" w:qFormat="1"/>
+    <w:lsdException w:name="Intense Reference" w:uiPriority="32" w:qFormat="1"/>
+    <w:lsdException w:name="Book Title" w:uiPriority="33" w:qFormat="1"/>
+    <w:lsdException w:name="Bibliography" w:semiHidden="1" w:uiPriority="37" w:unhideWhenUsed="1"/>
+    <w:lsdException w:name="TOC Heading" w:semiHidden="1" w:uiPriority="39" w:unhideWhenUsed="1" w:qFormat="1"/>
+    <w:lsdException w:name="Plain Table 1" w:uiPriority="41"/>
+    <w:lsdException w:name="Plain Table 2" w:uiPriority="42"/>
+    <w:lsdException w:name="Plain Table 3" w:uiPriority="43"/>
+    <w:lsdException w:name="Plain Table 4" w:uiPriority="44"/>
+    <w:lsdException w:name="Plain Table 5" w:uiPriority="45"/>
+    <w:lsdException w:name="Grid Table Light" w:uiPriority="40"/>
+    <w:lsdException w:name="Grid Table 1 Light" w:uiPriority="46"/>
+    <w:lsdException w:name="Grid Table 2" w:uiPriority="47"/>
+    <w:lsdException w:name="Grid Table 3" w:uiPriority="48"/>
+    <w:lsdException w:name="Grid Table 4" w:uiPriority="49"/>
+    <w:lsdException w:name="Grid Table 5 Dark" w:uiPriority="50"/>
+    <w:lsdException w:name="Grid Table 6 Colorful" w:uiPriority="51"/>
+    <w:lsdException w:name="Grid Table 7 Colorful" w:uiPriority="52"/>
+    <w:lsdException w:name="Grid Table 1 Light Accent 1" w:uiPriority="46"/>
+    <w:lsdException w:name="Grid Table 2 Accent 1" w:uiPriority="47"/>
+    <w:lsdException w:name="Grid Table 3 Accent 1" w:uiPriority="48"/>
+    <w:lsdException w:name="Grid Table 4 Accent 1" w:uiPriority="49"/>
+    <w:lsdException w:name="Grid Table 5 Dark Accent 1" w:uiPriority="50"/>
+    <w:lsdException w:name="Grid Table 6 Colorful Accent 1" w:uiPriority="51"/>
+    <w:lsdException w:name="Grid Table 7 Colorful Accent 1" w:uiPriority="52"/>
+    <w:lsdException w:name="Grid Table 1 Light Accent 2" w:uiPriority="46"/>
+    <w:lsdException w:name="Grid Table 2 Accent 2" w:uiPriority="47"/>
+    <w:lsdException w:name="Grid Table 3 Accent 2" w:uiPriority="48"/>
+    <w:lsdException w:name="Grid Table 4 Accent 2" w:uiPriority="49"/>
+    <w:lsdException w:name="Grid Table 5 Dark Accent 2" w:uiPriority="50"/>
+    <w:lsdException w:name="Grid Table 6 Colorful Accent 2" w:uiPriority="51"/>
+    <w:lsdException w:name="Grid Table 7 Colorful Accent 2" w:uiPriority="52"/>
+    <w:lsdException w:name="Grid Table 1 Light Accent 3" w:uiPriority="46"/>
+    <w:lsdException w:name="Grid Table 2 Accent 3" w:uiPriority="47"/>
+    <w:lsdException w:name="Grid Table 3 Accent 3" w:uiPriority="48"/>
+    <w:lsdException w:name="Grid Table 4 Accent 3" w:uiPriority="49"/>
+    <w:lsdException w:name="Grid Table 5 Dark Accent 3" w:uiPriority="50"/>
+    <w:lsdException w:name="Grid Table 6 Colorful Accent 3" w:uiPriority="51"/>
+    <w:lsdException w:name="Grid Table 7 Colorful Accent 3" w:uiPriority="52"/>
+    <w:lsdException w:name="Grid Table 1 Light Accent 4" w:uiPriority="46"/>
+    <w:lsdException w:name="Grid Table 2 Accent 4" w:uiPriority="47"/>
+    <w:lsdException w:name="Grid Table 3 Accent 4" w:uiPriority="48"/>
+    <w:lsdException w:name="Grid Table 4 Accent 4" w:uiPriority="49"/>
+    <w:lsdException w:name="Grid Table 5 Dark Accent 4" w:uiPriority="50"/>
+    <w:lsdException w:name="Grid Table 6 Colorful Accent 4" w:uiPriority="51"/>
+    <w:lsdException w:name="Grid Table 7 Colorful Accent 4" w:uiPriority="52"/>
+    <w:lsdException w:name="Grid Table 1 Light Accent 5" w:uiPriority="46"/>
+    <w:lsdException w:name="Grid Table 2 Accent 5" w:uiPriority="47"/>
+    <w:lsdException w:name="Grid Table 3 Accent 5" w:uiPriority="48"/>
+    <w:lsdException w:name="Grid Table 4 Accent 5" w:uiPriority="49"/>
+    <w:lsdException w:name="Grid Table 5 Dark Accent 5" w:uiPriority="50"/>
+    <w:lsdException w:name="Grid Table 6 Colorful Accent 5" w:uiPriority="51"/>
+    <w:lsdException w:name="Grid Table 7 Colorful Accent 5" w:uiPriority="52"/>
+    <w:lsdException w:name="Grid Table 1 Light Accent 6" w:uiPriority="46"/>
+    <w:lsdException w:name="Grid Table 2 Accent 6" w:uiPriority="47"/>
+    <w:lsdException w:name="Grid Table 3 Accent 6" w:uiPriority="48"/>
+    <w:lsdException w:name="Grid Table 4 Accent 6" w:uiPriority="49"/>
+    <w:lsdException w:name="Grid Table 5 Dark Accent 6" w:uiPriority="50"/>
+    <w:lsdException w:name="Grid Table 6 Colorful Accent 6" w:uiPriority="51"/>
+    <w:lsdException w:name="Grid Table 7 Colorful Accent 6" w:uiPriority="52"/>
+    <w:lsdException w:name="List Table 1 Light" w:uiPriority="46"/>
+    <w:lsdException w:name="List Table 2" w:uiPriority="47"/>
+    <w:lsdException w:name="List Table 3" w:uiPriority="48"/>
+    <w:lsdException w:name="List Table 4" w:uiPriority="49"/>
+    <w:lsdException w:name="List Table 5 Dark" w:uiPriority="50"/>
+    <w:lsdException w:name="List Table 6 Colorful" w:uiPriority="51"/>
+    <w:lsdException w:name="List Table 7 Colorful" w:uiPriority="52"/>
+    <w:lsdException w:name="List Table 1 Light Accent 1" w:uiPriority="46"/>
+    <w:lsdException w:name="List Table 2 Accent 1" w:uiPriority="47"/>
+    <w:lsdException w:name="List Table 3 Accent 1" w:uiPriority="48"/>
+    <w:lsdException w:name="List Table 4 Accent 1" w:uiPriority="49"/>
+    <w:lsdException w:name="List Table 5 Dark Accent 1" w:uiPriority="50"/>
+    <w:lsdException w:name="List Table 6 Colorful Accent 1" w:uiPriority="51"/>
+    <w:lsdException w:name="List Table 7 Colorful Accent 1" w:uiPriority="52"/>
+    <w:lsdException w:name="List Table 1 Light Accent 2" w:uiPriority="46"/>
+    <w:lsdException w:name="List Table 2 Accent 2" w:uiPriority="47"/>
+    <w:lsdException w:name="List Table 3 Accent 2" w:uiPriority="48"/>
+    <w:lsdException w:name="List Table 4 Accent 2" w:uiPriority="49"/>
+    <w:lsdException w:name="List Table 5 Dark Accent 2" w:uiPriority="50"/>
+    <w:lsdException w:name="List Table 6 Colorful Accent 2" w:uiPriority="51"/>
+    <w:lsdException w:name="List Table 7 Colorful Accent 2" w:uiPriority="52"/>
+    <w:lsdException w:name="List Table 1 Light Accent 3" w:uiPriority="46"/>
+    <w:lsdException w:name="List Table 2 Accent 3" w:uiPriority="47"/>
+    <w:lsdException w:name="List Table 3 Accent 3" w:uiPriority="48"/>
+    <w:lsdException w:name="List Table 4 Accent 3" w:uiPriority="49"/>
+    <w:lsdException w:name="List Table 5 Dark Accent 3" w:uiPriority="50"/>
+    <w:lsdException w:name="List Table 6 Colorful Accent 3" w:uiPriority="51"/>
+    <w:lsdException w:name="List Table 7 Colorful Accent 3" w:uiPriority="52"/>
+    <w:lsdException w:name="List Table 1 Light Accent 4" w:uiPriority="46"/>
+    <w:lsdException w:name="List Table 2 Accent 4" w:uiPriority="47"/>
+    <w:lsdException w:name="List Table 3 Accent 4" w:uiPriority="48"/>
+    <w:lsdException w:name="List Table 4 Accent 4" w:uiPriority="49"/>
+    <w:lsdException w:name="List Table 5 Dark Accent 4" w:uiPriority="50"/>
+    <w:lsdException w:name="List Table 6 Colorful Accent 4" w:uiPriority="51"/>
+    <w:lsdException w:name="List Table 7 Colorful Accent 4" w:uiPriority="52"/>
+    <w:lsdException w:name="List Table 1 Light Accent 5" w:uiPriority="46"/>
+    <w:lsdException w:name="List Table 2 Accent 5" w:uiPriority="47"/>
+    <w:lsdException w:name="List Table 3 Accent 5" w:uiPriority="48"/>
+    <w:lsdException w:name="List Table 4 Accent 5" w:uiPriority="49"/>
+    <w:lsdException w:name="List Table 5 Dark Accent 5" w:uiPriority="50"/>
+    <w:lsdException w:name="List Table 6 Colorful Accent 5" w:uiPriority="51"/>
+    <w:lsdException w:name="List Table 7 Colorful Accent 5" w:uiPriority="52"/>
+    <w:lsdException w:name="List Table 1 Light Accent 6" w:uiPriority="46"/>
+    <w:lsdException w:name="List Table 2 Accent 6" w:uiPriority="47"/>
+    <w:lsdException w:name="List Table 3 Accent 6" w:uiPriority="48"/>
+    <w:lsdException w:name="List Table 4 Accent 6" w:uiPriority="49"/>
+    <w:lsdException w:name="List Table 5 Dark Accent 6" w:uiPriority="50"/>
+    <w:lsdException w:name="List Table 6 Colorful Accent 6" w:uiPriority="51"/>
+    <w:lsdException w:name="List Table 7 Colorful Accent 6" w:uiPriority="52"/>
+    <w:lsdException w:name="Mention" w:semiHidden="1" w:unhideWhenUsed="1"/>
+    <w:lsdException w:name="Smart Hyperlink" w:semiHidden="1" w:unhideWhenUsed="1"/>
+    <w:lsdException w:name="Hashtag" w:semiHidden="1" w:unhideWhenUsed="1"/>
+    <w:lsdException w:name="Unresolved Mention" w:semiHidden="1" w:unhideWhenUsed="1"/>
+    <w:lsdException w:name="Smart Link" w:semiHidden="1" w:unhideWhenUsed="1"/>
   </w:latentStyles>
   <w:style w:type="paragraph" w:default="1" w:styleId="Normal">
     <w:name w:val="Normal"/>
@@ -2871,7 +2898,7 @@
   <a:extraClrSchemeLst/>
   <a:extLst>
     <a:ext uri="{05A4C25C-085E-4340-85A3-A5531E510DB2}">
-      <thm15:themeFamily xmlns:thm15="http://schemas.microsoft.com/office/thememl/2012/main" xmlns="" name="Office Theme" id="{62F939B6-93AF-4DB8-9C6B-D6C7DFDC589F}" vid="{4A3C46E8-61CC-4603-A589-7422A47A8E4A}"/>
+      <thm15:themeFamily xmlns:thm15="http://schemas.microsoft.com/office/thememl/2012/main" name="Office Theme" id="{62F939B6-93AF-4DB8-9C6B-D6C7DFDC589F}" vid="{4A3C46E8-61CC-4603-A589-7422A47A8E4A}"/>
     </a:ext>
   </a:extLst>
 </a:theme>

</xml_diff>

<commit_message>
Se agregó el programador #7. (Dquan-2017024)
</commit_message>
<xml_diff>
--- a/InformacionDesarrolladores.docx
+++ b/InformacionDesarrolladores.docx
@@ -1,6 +1,6 @@
 
 <file path=word/document.xml><?xml version="1.0" encoding="utf-8"?>
-<w:document xmlns:wpc="http://schemas.microsoft.com/office/word/2010/wordprocessingCanvas" xmlns:cx="http://schemas.microsoft.com/office/drawing/2014/chartex" xmlns:cx1="http://schemas.microsoft.com/office/drawing/2015/9/8/chartex" xmlns:cx2="http://schemas.microsoft.com/office/drawing/2015/10/21/chartex" xmlns:cx3="http://schemas.microsoft.com/office/drawing/2016/5/9/chartex" xmlns:cx4="http://schemas.microsoft.com/office/drawing/2016/5/10/chartex" xmlns:cx5="http://schemas.microsoft.com/office/drawing/2016/5/11/chartex" xmlns:cx6="http://schemas.microsoft.com/office/drawing/2016/5/12/chartex" xmlns:cx7="http://schemas.microsoft.com/office/drawing/2016/5/13/chartex" xmlns:cx8="http://schemas.microsoft.com/office/drawing/2016/5/14/chartex" xmlns:mc="http://schemas.openxmlformats.org/markup-compatibility/2006" xmlns:aink="http://schemas.microsoft.com/office/drawing/2016/ink" xmlns:am3d="http://schemas.microsoft.com/office/drawing/2017/model3d" xmlns:o="urn:schemas-microsoft-com:office:office" xmlns:r="http://schemas.openxmlformats.org/officeDocument/2006/relationships" xmlns:m="http://schemas.openxmlformats.org/officeDocument/2006/math" xmlns:v="urn:schemas-microsoft-com:vml" xmlns:wp14="http://schemas.microsoft.com/office/word/2010/wordprocessingDrawing" xmlns:wp="http://schemas.openxmlformats.org/drawingml/2006/wordprocessingDrawing" xmlns:w10="urn:schemas-microsoft-com:office:word" xmlns:w="http://schemas.openxmlformats.org/wordprocessingml/2006/main" xmlns:w14="http://schemas.microsoft.com/office/word/2010/wordml" xmlns:w15="http://schemas.microsoft.com/office/word/2012/wordml" xmlns:w16cex="http://schemas.microsoft.com/office/word/2018/wordml/cex" xmlns:w16cid="http://schemas.microsoft.com/office/word/2016/wordml/cid" xmlns:w16="http://schemas.microsoft.com/office/word/2018/wordml" xmlns:w16sdtdh="http://schemas.microsoft.com/office/word/2020/wordml/sdtdatahash" xmlns:w16se="http://schemas.microsoft.com/office/word/2015/wordml/symex" xmlns:wpg="http://schemas.microsoft.com/office/word/2010/wordprocessingGroup" xmlns:wpi="http://schemas.microsoft.com/office/word/2010/wordprocessingInk" xmlns:wne="http://schemas.microsoft.com/office/word/2006/wordml" xmlns:wps="http://schemas.microsoft.com/office/word/2010/wordprocessingShape" mc:Ignorable="w14 w15 w16se w16cid w16 w16cex w16sdtdh wp14">
+<w:document xmlns:wpc="http://schemas.microsoft.com/office/word/2010/wordprocessingCanvas" xmlns:mc="http://schemas.openxmlformats.org/markup-compatibility/2006" xmlns:o="urn:schemas-microsoft-com:office:office" xmlns:r="http://schemas.openxmlformats.org/officeDocument/2006/relationships" xmlns:m="http://schemas.openxmlformats.org/officeDocument/2006/math" xmlns:v="urn:schemas-microsoft-com:vml" xmlns:wp14="http://schemas.microsoft.com/office/word/2010/wordprocessingDrawing" xmlns:wp="http://schemas.openxmlformats.org/drawingml/2006/wordprocessingDrawing" xmlns:w10="urn:schemas-microsoft-com:office:word" xmlns:w="http://schemas.openxmlformats.org/wordprocessingml/2006/main" xmlns:w14="http://schemas.microsoft.com/office/word/2010/wordml" xmlns:w15="http://schemas.microsoft.com/office/word/2012/wordml" xmlns:wpg="http://schemas.microsoft.com/office/word/2010/wordprocessingGroup" xmlns:wpi="http://schemas.microsoft.com/office/word/2010/wordprocessingInk" xmlns:wne="http://schemas.microsoft.com/office/word/2006/wordml" xmlns:wps="http://schemas.microsoft.com/office/word/2010/wordprocessingShape" mc:Ignorable="w14 w15 wp14">
   <w:body>
     <w:p>
       <w:r>
@@ -181,7 +181,7 @@
                 <v:stroke joinstyle="miter"/>
                 <v:path gradientshapeok="t" o:connecttype="rect"/>
               </v:shapetype>
-              <v:shape id="Cuadro de texto 11" o:spid="_x0000_s1026" type="#_x0000_t202" style="position:absolute;margin-left:0;margin-top:.85pt;width:163.45pt;height:62.05pt;z-index:251664384;visibility:visible;mso-wrap-style:square;mso-width-percent:0;mso-height-percent:0;mso-wrap-distance-left:9pt;mso-wrap-distance-top:0;mso-wrap-distance-right:9pt;mso-wrap-distance-bottom:0;mso-position-horizontal:center;mso-position-horizontal-relative:margin;mso-position-vertical:absolute;mso-position-vertical-relative:text;mso-width-percent:0;mso-height-percent:0;mso-width-relative:page;mso-height-relative:page;v-text-anchor:top" o:gfxdata="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" filled="f" fillcolor="#923743" stroked="f">
+              <v:shape id="Cuadro de texto 11" o:spid="_x0000_s1026" type="#_x0000_t202" style="position:absolute;margin-left:0;margin-top:.85pt;width:163.45pt;height:62.05pt;z-index:251664384;visibility:visible;mso-wrap-style:square;mso-width-percent:0;mso-height-percent:0;mso-wrap-distance-left:9pt;mso-wrap-distance-top:0;mso-wrap-distance-right:9pt;mso-wrap-distance-bottom:0;mso-position-horizontal:center;mso-position-horizontal-relative:margin;mso-position-vertical:absolute;mso-position-vertical-relative:text;mso-width-percent:0;mso-height-percent:0;mso-width-relative:page;mso-height-relative:page;v-text-anchor:top" o:gfxdata="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" filled="f" fillcolor="#923743" stroked="f">
                 <v:textbox inset="0,0,0,0">
                   <w:txbxContent>
                     <w:p>
@@ -349,7 +349,7 @@
           </mc:Choice>
           <mc:Fallback>
             <w:pict>
-              <v:shape w14:anchorId="6AB23AED" id="Cuadro de texto 12" o:spid="_x0000_s1027" type="#_x0000_t202" style="position:absolute;margin-left:-88.3pt;margin-top:15.95pt;width:611.7pt;height:56.05pt;z-index:251660288;visibility:visible;mso-wrap-style:square;mso-width-percent:0;mso-height-percent:0;mso-wrap-distance-left:9pt;mso-wrap-distance-top:0;mso-wrap-distance-right:9pt;mso-wrap-distance-bottom:0;mso-position-horizontal:absolute;mso-position-horizontal-relative:margin;mso-position-vertical:absolute;mso-position-vertical-relative:text;mso-width-percent:0;mso-height-percent:0;mso-width-relative:page;mso-height-relative:page;v-text-anchor:top" o:gfxdata="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" filled="f" fillcolor="#923743" stroked="f">
+              <v:shape w14:anchorId="6AB23AED" id="Cuadro de texto 12" o:spid="_x0000_s1027" type="#_x0000_t202" style="position:absolute;margin-left:-88.3pt;margin-top:15.95pt;width:611.7pt;height:56.05pt;z-index:251660288;visibility:visible;mso-wrap-style:square;mso-width-percent:0;mso-height-percent:0;mso-wrap-distance-left:9pt;mso-wrap-distance-top:0;mso-wrap-distance-right:9pt;mso-wrap-distance-bottom:0;mso-position-horizontal:absolute;mso-position-horizontal-relative:margin;mso-position-vertical:absolute;mso-position-vertical-relative:text;mso-width-percent:0;mso-height-percent:0;mso-width-relative:page;mso-height-relative:page;v-text-anchor:top" o:gfxdata="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" filled="f" fillcolor="#923743" stroked="f">
                 <v:textbox inset="0,0,0,0">
                   <w:txbxContent>
                     <w:p>
@@ -484,7 +484,7 @@
           </mc:Choice>
           <mc:Fallback>
             <w:pict>
-              <v:shape w14:anchorId="03C0D966" id="Cuadro de texto 15" o:spid="_x0000_s1028" type="#_x0000_t202" style="position:absolute;margin-left:82.7pt;margin-top:1.15pt;width:133.9pt;height:3.6pt;z-index:251673600;visibility:visible;mso-wrap-style:square;mso-width-percent:0;mso-height-percent:0;mso-wrap-distance-left:9pt;mso-wrap-distance-top:0;mso-wrap-distance-right:9pt;mso-wrap-distance-bottom:0;mso-position-horizontal:right;mso-position-horizontal-relative:margin;mso-position-vertical:absolute;mso-position-vertical-relative:text;mso-width-percent:0;mso-height-percent:0;mso-width-relative:page;mso-height-relative:page;v-text-anchor:top" o:gfxdata="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" fillcolor="#01436a" stroked="f">
+              <v:shape w14:anchorId="03C0D966" id="Cuadro de texto 15" o:spid="_x0000_s1028" type="#_x0000_t202" style="position:absolute;margin-left:82.7pt;margin-top:1.15pt;width:133.9pt;height:3.6pt;z-index:251673600;visibility:visible;mso-wrap-style:square;mso-width-percent:0;mso-height-percent:0;mso-wrap-distance-left:9pt;mso-wrap-distance-top:0;mso-wrap-distance-right:9pt;mso-wrap-distance-bottom:0;mso-position-horizontal:right;mso-position-horizontal-relative:margin;mso-position-vertical:absolute;mso-position-vertical-relative:text;mso-width-percent:0;mso-height-percent:0;mso-width-relative:page;mso-height-relative:page;v-text-anchor:top" o:gfxdata="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" fillcolor="#01436a" stroked="f">
                 <v:textbox inset="0,0,0,0">
                   <w:txbxContent>
                     <w:p>
@@ -581,7 +581,7 @@
           </mc:Choice>
           <mc:Fallback>
             <w:pict>
-              <v:shape w14:anchorId="1860E1CB" id="Cuadro de texto 14" o:spid="_x0000_s1029" type="#_x0000_t202" style="position:absolute;margin-left:19.55pt;margin-top:1.15pt;width:119.5pt;height:3.6pt;z-index:251672576;visibility:visible;mso-wrap-style:square;mso-width-percent:0;mso-height-percent:0;mso-wrap-distance-left:9pt;mso-wrap-distance-top:0;mso-wrap-distance-right:9pt;mso-wrap-distance-bottom:0;mso-position-horizontal:absolute;mso-position-horizontal-relative:text;mso-position-vertical:absolute;mso-position-vertical-relative:text;mso-width-percent:0;mso-height-percent:0;mso-width-relative:page;mso-height-relative:page;v-text-anchor:top" o:gfxdata="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" fillcolor="#01436a" stroked="f">
+              <v:shape w14:anchorId="1860E1CB" id="Cuadro de texto 14" o:spid="_x0000_s1029" type="#_x0000_t202" style="position:absolute;margin-left:19.55pt;margin-top:1.15pt;width:119.5pt;height:3.6pt;z-index:251672576;visibility:visible;mso-wrap-style:square;mso-width-percent:0;mso-height-percent:0;mso-wrap-distance-left:9pt;mso-wrap-distance-top:0;mso-wrap-distance-right:9pt;mso-wrap-distance-bottom:0;mso-position-horizontal:absolute;mso-position-horizontal-relative:text;mso-position-vertical:absolute;mso-position-vertical-relative:text;mso-width-percent:0;mso-height-percent:0;mso-width-relative:page;mso-height-relative:page;v-text-anchor:top" o:gfxdata="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" fillcolor="#01436a" stroked="f">
                 <v:textbox inset="0,0,0,0">
                   <w:txbxContent>
                     <w:p>
@@ -704,7 +704,7 @@
           </mc:Choice>
           <mc:Fallback>
             <w:pict>
-              <v:shape w14:anchorId="57C2E403" id="Cuadro de texto 13" o:spid="_x0000_s1030" type="#_x0000_t202" style="position:absolute;margin-left:0;margin-top:.1pt;width:396.7pt;height:27.65pt;z-index:251661312;visibility:visible;mso-wrap-style:square;mso-width-percent:0;mso-height-percent:0;mso-wrap-distance-left:9pt;mso-wrap-distance-top:0;mso-wrap-distance-right:9pt;mso-wrap-distance-bottom:0;mso-position-horizontal:center;mso-position-horizontal-relative:margin;mso-position-vertical:absolute;mso-position-vertical-relative:text;mso-width-percent:0;mso-height-percent:0;mso-width-relative:page;mso-height-relative:page;v-text-anchor:top" o:gfxdata="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" filled="f" fillcolor="#923743" stroked="f">
+              <v:shape w14:anchorId="57C2E403" id="Cuadro de texto 13" o:spid="_x0000_s1030" type="#_x0000_t202" style="position:absolute;margin-left:0;margin-top:.1pt;width:396.7pt;height:27.65pt;z-index:251661312;visibility:visible;mso-wrap-style:square;mso-width-percent:0;mso-height-percent:0;mso-wrap-distance-left:9pt;mso-wrap-distance-top:0;mso-wrap-distance-right:9pt;mso-wrap-distance-bottom:0;mso-position-horizontal:center;mso-position-horizontal-relative:margin;mso-position-vertical:absolute;mso-position-vertical-relative:text;mso-width-percent:0;mso-height-percent:0;mso-width-relative:page;mso-height-relative:page;v-text-anchor:top" o:gfxdata="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" filled="f" fillcolor="#923743" stroked="f">
                 <v:textbox inset="0,0,0,0">
                   <w:txbxContent>
                     <w:p>
@@ -854,7 +854,7 @@
           </mc:Choice>
           <mc:Fallback>
             <w:pict>
-              <v:shape w14:anchorId="78262EC7" id="Cuadro de texto 20" o:spid="_x0000_s1031" type="#_x0000_t202" style="position:absolute;left:0;text-align:left;margin-left:220.3pt;margin-top:507.95pt;width:396.7pt;height:27.65pt;z-index:251679744;visibility:visible;mso-wrap-style:square;mso-width-percent:0;mso-height-percent:0;mso-wrap-distance-left:9pt;mso-wrap-distance-top:0;mso-wrap-distance-right:9pt;mso-wrap-distance-bottom:0;mso-position-horizontal:absolute;mso-position-horizontal-relative:margin;mso-position-vertical:absolute;mso-position-vertical-relative:text;mso-width-percent:0;mso-height-percent:0;mso-width-relative:page;mso-height-relative:page;v-text-anchor:top" o:gfxdata="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" filled="f" fillcolor="#923743" stroked="f">
+              <v:shape w14:anchorId="78262EC7" id="Cuadro de texto 20" o:spid="_x0000_s1031" type="#_x0000_t202" style="position:absolute;left:0;text-align:left;margin-left:220.3pt;margin-top:507.95pt;width:396.7pt;height:27.65pt;z-index:251679744;visibility:visible;mso-wrap-style:square;mso-width-percent:0;mso-height-percent:0;mso-wrap-distance-left:9pt;mso-wrap-distance-top:0;mso-wrap-distance-right:9pt;mso-wrap-distance-bottom:0;mso-position-horizontal:absolute;mso-position-horizontal-relative:margin;mso-position-vertical:absolute;mso-position-vertical-relative:text;mso-width-percent:0;mso-height-percent:0;mso-width-relative:page;mso-height-relative:page;v-text-anchor:top" o:gfxdata="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" filled="f" fillcolor="#923743" stroked="f">
                 <v:textbox inset="0,0,0,0">
                   <w:txbxContent>
                     <w:p>
@@ -1058,7 +1058,7 @@
           </mc:Choice>
           <mc:Fallback>
             <w:pict>
-              <v:shape w14:anchorId="4F03A5CD" id="Cuadro de texto 10" o:spid="_x0000_s1032" type="#_x0000_t202" style="position:absolute;left:0;text-align:left;margin-left:-72.9pt;margin-top:196.15pt;width:35.15pt;height:350.5pt;z-index:251671552;visibility:visible;mso-wrap-style:square;mso-width-percent:0;mso-height-percent:0;mso-wrap-distance-left:9pt;mso-wrap-distance-top:0;mso-wrap-distance-right:9pt;mso-wrap-distance-bottom:0;mso-position-horizontal:absolute;mso-position-horizontal-relative:margin;mso-position-vertical:absolute;mso-position-vertical-relative:text;mso-width-percent:0;mso-height-percent:0;mso-width-relative:page;mso-height-relative:page;v-text-anchor:top" o:gfxdata="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" filled="f" fillcolor="#923743" stroked="f">
+              <v:shape w14:anchorId="4F03A5CD" id="Cuadro de texto 10" o:spid="_x0000_s1032" type="#_x0000_t202" style="position:absolute;left:0;text-align:left;margin-left:-72.9pt;margin-top:196.15pt;width:35.15pt;height:350.5pt;z-index:251671552;visibility:visible;mso-wrap-style:square;mso-width-percent:0;mso-height-percent:0;mso-wrap-distance-left:9pt;mso-wrap-distance-top:0;mso-wrap-distance-right:9pt;mso-wrap-distance-bottom:0;mso-position-horizontal:absolute;mso-position-horizontal-relative:margin;mso-position-vertical:absolute;mso-position-vertical-relative:text;mso-width-percent:0;mso-height-percent:0;mso-width-relative:page;mso-height-relative:page;v-text-anchor:top" o:gfxdata="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" filled="f" fillcolor="#923743" stroked="f">
                 <v:textbox style="layout-flow:vertical;mso-layout-flow-alt:bottom-to-top" inset="0,0,0,0">
                   <w:txbxContent>
                     <w:p>
@@ -1195,7 +1195,7 @@
           </mc:Choice>
           <mc:Fallback>
             <w:pict>
-              <v:shape w14:anchorId="413D9686" id="Cuadro de texto 19" o:spid="_x0000_s1033" type="#_x0000_t202" style="position:absolute;left:0;text-align:left;margin-left:299.55pt;margin-top:580.7pt;width:396.7pt;height:27.65pt;z-index:251677696;visibility:visible;mso-wrap-style:square;mso-width-percent:0;mso-height-percent:0;mso-wrap-distance-left:9pt;mso-wrap-distance-top:0;mso-wrap-distance-right:9pt;mso-wrap-distance-bottom:0;mso-position-horizontal:absolute;mso-position-horizontal-relative:page;mso-position-vertical:absolute;mso-position-vertical-relative:text;mso-width-percent:0;mso-height-percent:0;mso-width-relative:page;mso-height-relative:page;v-text-anchor:top" o:gfxdata="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" filled="f" fillcolor="#923743" stroked="f">
+              <v:shape w14:anchorId="413D9686" id="Cuadro de texto 19" o:spid="_x0000_s1033" type="#_x0000_t202" style="position:absolute;left:0;text-align:left;margin-left:299.55pt;margin-top:580.7pt;width:396.7pt;height:27.65pt;z-index:251677696;visibility:visible;mso-wrap-style:square;mso-width-percent:0;mso-height-percent:0;mso-wrap-distance-left:9pt;mso-wrap-distance-top:0;mso-wrap-distance-right:9pt;mso-wrap-distance-bottom:0;mso-position-horizontal:absolute;mso-position-horizontal-relative:page;mso-position-vertical:absolute;mso-position-vertical-relative:text;mso-width-percent:0;mso-height-percent:0;mso-width-relative:page;mso-height-relative:page;v-text-anchor:top" o:gfxdata="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" filled="f" fillcolor="#923743" stroked="f">
                 <v:textbox inset="0,0,0,0">
                   <w:txbxContent>
                     <w:p>
@@ -1312,7 +1312,7 @@
     </w:p>
     <w:p>
       <w:pPr>
-        <w:pStyle w:val="Prrafodelista"/>
+        <w:pStyle w:val="ListParagraph"/>
         <w:numPr>
           <w:ilvl w:val="0"/>
           <w:numId w:val="1"/>
@@ -1335,7 +1335,7 @@
     </w:p>
     <w:p>
       <w:pPr>
-        <w:pStyle w:val="Prrafodelista"/>
+        <w:pStyle w:val="ListParagraph"/>
         <w:numPr>
           <w:ilvl w:val="1"/>
           <w:numId w:val="1"/>
@@ -1358,7 +1358,7 @@
     </w:p>
     <w:p>
       <w:pPr>
-        <w:pStyle w:val="Prrafodelista"/>
+        <w:pStyle w:val="ListParagraph"/>
         <w:numPr>
           <w:ilvl w:val="0"/>
           <w:numId w:val="1"/>
@@ -1381,7 +1381,7 @@
     </w:p>
     <w:p>
       <w:pPr>
-        <w:pStyle w:val="Prrafodelista"/>
+        <w:pStyle w:val="ListParagraph"/>
         <w:numPr>
           <w:ilvl w:val="1"/>
           <w:numId w:val="1"/>
@@ -1404,7 +1404,7 @@
     </w:p>
     <w:p>
       <w:pPr>
-        <w:pStyle w:val="Prrafodelista"/>
+        <w:pStyle w:val="ListParagraph"/>
         <w:numPr>
           <w:ilvl w:val="1"/>
           <w:numId w:val="1"/>
@@ -1427,7 +1427,7 @@
     </w:p>
     <w:p>
       <w:pPr>
-        <w:pStyle w:val="Prrafodelista"/>
+        <w:pStyle w:val="ListParagraph"/>
         <w:numPr>
           <w:ilvl w:val="0"/>
           <w:numId w:val="1"/>
@@ -1450,7 +1450,7 @@
     </w:p>
     <w:p>
       <w:pPr>
-        <w:pStyle w:val="Prrafodelista"/>
+        <w:pStyle w:val="ListParagraph"/>
         <w:numPr>
           <w:ilvl w:val="1"/>
           <w:numId w:val="1"/>
@@ -1481,7 +1481,7 @@
     </w:p>
     <w:p>
       <w:pPr>
-        <w:pStyle w:val="Prrafodelista"/>
+        <w:pStyle w:val="ListParagraph"/>
         <w:numPr>
           <w:ilvl w:val="1"/>
           <w:numId w:val="1"/>
@@ -1504,7 +1504,7 @@
     </w:p>
     <w:p>
       <w:pPr>
-        <w:pStyle w:val="Prrafodelista"/>
+        <w:pStyle w:val="ListParagraph"/>
         <w:numPr>
           <w:ilvl w:val="0"/>
           <w:numId w:val="1"/>
@@ -1535,7 +1535,7 @@
     </w:p>
     <w:p>
       <w:pPr>
-        <w:pStyle w:val="Prrafodelista"/>
+        <w:pStyle w:val="ListParagraph"/>
         <w:numPr>
           <w:ilvl w:val="1"/>
           <w:numId w:val="1"/>
@@ -1558,7 +1558,7 @@
     </w:p>
     <w:p>
       <w:pPr>
-        <w:pStyle w:val="Prrafodelista"/>
+        <w:pStyle w:val="ListParagraph"/>
         <w:numPr>
           <w:ilvl w:val="1"/>
           <w:numId w:val="1"/>
@@ -1581,7 +1581,7 @@
     </w:p>
     <w:p>
       <w:pPr>
-        <w:pStyle w:val="Prrafodelista"/>
+        <w:pStyle w:val="ListParagraph"/>
         <w:numPr>
           <w:ilvl w:val="0"/>
           <w:numId w:val="1"/>
@@ -1604,7 +1604,7 @@
     </w:p>
     <w:p>
       <w:pPr>
-        <w:pStyle w:val="Prrafodelista"/>
+        <w:pStyle w:val="ListParagraph"/>
         <w:numPr>
           <w:ilvl w:val="1"/>
           <w:numId w:val="1"/>
@@ -1627,7 +1627,7 @@
     </w:p>
     <w:p>
       <w:pPr>
-        <w:pStyle w:val="Prrafodelista"/>
+        <w:pStyle w:val="ListParagraph"/>
         <w:numPr>
           <w:ilvl w:val="1"/>
           <w:numId w:val="1"/>
@@ -1650,7 +1650,7 @@
     </w:p>
     <w:p>
       <w:pPr>
-        <w:pStyle w:val="Prrafodelista"/>
+        <w:pStyle w:val="ListParagraph"/>
         <w:numPr>
           <w:ilvl w:val="0"/>
           <w:numId w:val="1"/>
@@ -1681,7 +1681,7 @@
     </w:p>
     <w:p>
       <w:pPr>
-        <w:pStyle w:val="Prrafodelista"/>
+        <w:pStyle w:val="ListParagraph"/>
         <w:numPr>
           <w:ilvl w:val="1"/>
           <w:numId w:val="1"/>
@@ -1704,7 +1704,7 @@
     </w:p>
     <w:p>
       <w:pPr>
-        <w:pStyle w:val="Prrafodelista"/>
+        <w:pStyle w:val="ListParagraph"/>
         <w:numPr>
           <w:ilvl w:val="1"/>
           <w:numId w:val="1"/>
@@ -1727,7 +1727,7 @@
     </w:p>
     <w:p>
       <w:pPr>
-        <w:pStyle w:val="Prrafodelista"/>
+        <w:pStyle w:val="ListParagraph"/>
         <w:numPr>
           <w:ilvl w:val="0"/>
           <w:numId w:val="1"/>
@@ -1750,7 +1750,7 @@
     </w:p>
     <w:p>
       <w:pPr>
-        <w:pStyle w:val="Prrafodelista"/>
+        <w:pStyle w:val="ListParagraph"/>
         <w:numPr>
           <w:ilvl w:val="1"/>
           <w:numId w:val="1"/>
@@ -1773,7 +1773,7 @@
     </w:p>
     <w:p>
       <w:pPr>
-        <w:pStyle w:val="Prrafodelista"/>
+        <w:pStyle w:val="ListParagraph"/>
         <w:numPr>
           <w:ilvl w:val="1"/>
           <w:numId w:val="1"/>
@@ -1796,7 +1796,7 @@
     </w:p>
     <w:p>
       <w:pPr>
-        <w:pStyle w:val="Prrafodelista"/>
+        <w:pStyle w:val="ListParagraph"/>
         <w:numPr>
           <w:ilvl w:val="0"/>
           <w:numId w:val="1"/>
@@ -1819,7 +1819,7 @@
     </w:p>
     <w:p>
       <w:pPr>
-        <w:pStyle w:val="Prrafodelista"/>
+        <w:pStyle w:val="ListParagraph"/>
         <w:numPr>
           <w:ilvl w:val="1"/>
           <w:numId w:val="1"/>
@@ -1837,12 +1837,12 @@
           <w:sz w:val="28"/>
           <w:szCs w:val="28"/>
         </w:rPr>
-        <w:t>(Escribir nombre completo y número de carnet)</w:t>
-      </w:r>
-    </w:p>
-    <w:p>
-      <w:pPr>
-        <w:pStyle w:val="Prrafodelista"/>
+        <w:t>Daniel Enrique Quán Cruz | 2017-024</w:t>
+      </w:r>
+    </w:p>
+    <w:p>
+      <w:pPr>
+        <w:pStyle w:val="ListParagraph"/>
         <w:numPr>
           <w:ilvl w:val="1"/>
           <w:numId w:val="1"/>
@@ -1860,12 +1860,14 @@
           <w:sz w:val="28"/>
           <w:szCs w:val="28"/>
         </w:rPr>
-        <w:t>(Escribir actividad asignada)</w:t>
-      </w:r>
-    </w:p>
-    <w:p>
-      <w:pPr>
-        <w:pStyle w:val="Prrafodelista"/>
+        <w:t>Modelo Producto y ProductoDAO</w:t>
+      </w:r>
+      <w:bookmarkStart w:id="0" w:name="_GoBack"/>
+      <w:bookmarkEnd w:id="0"/>
+    </w:p>
+    <w:p>
+      <w:pPr>
+        <w:pStyle w:val="ListParagraph"/>
         <w:numPr>
           <w:ilvl w:val="0"/>
           <w:numId w:val="1"/>
@@ -1888,7 +1890,7 @@
     </w:p>
     <w:p>
       <w:pPr>
-        <w:pStyle w:val="Prrafodelista"/>
+        <w:pStyle w:val="ListParagraph"/>
         <w:numPr>
           <w:ilvl w:val="1"/>
           <w:numId w:val="1"/>
@@ -1911,7 +1913,7 @@
     </w:p>
     <w:p>
       <w:pPr>
-        <w:pStyle w:val="Prrafodelista"/>
+        <w:pStyle w:val="ListParagraph"/>
         <w:numPr>
           <w:ilvl w:val="1"/>
           <w:numId w:val="1"/>
@@ -1934,7 +1936,7 @@
     </w:p>
     <w:p>
       <w:pPr>
-        <w:pStyle w:val="Prrafodelista"/>
+        <w:pStyle w:val="ListParagraph"/>
         <w:numPr>
           <w:ilvl w:val="0"/>
           <w:numId w:val="1"/>
@@ -1957,7 +1959,7 @@
     </w:p>
     <w:p>
       <w:pPr>
-        <w:pStyle w:val="Prrafodelista"/>
+        <w:pStyle w:val="ListParagraph"/>
         <w:numPr>
           <w:ilvl w:val="1"/>
           <w:numId w:val="1"/>
@@ -1980,7 +1982,7 @@
     </w:p>
     <w:p>
       <w:pPr>
-        <w:pStyle w:val="Prrafodelista"/>
+        <w:pStyle w:val="ListParagraph"/>
         <w:numPr>
           <w:ilvl w:val="1"/>
           <w:numId w:val="1"/>
@@ -2003,7 +2005,7 @@
     </w:p>
     <w:p>
       <w:pPr>
-        <w:pStyle w:val="Prrafodelista"/>
+        <w:pStyle w:val="ListParagraph"/>
         <w:spacing w:after="160" w:line="259" w:lineRule="auto"/>
         <w:rPr>
           <w:rFonts w:ascii="Times New Roman" w:hAnsi="Times New Roman" w:cs="Times New Roman"/>
@@ -2040,7 +2042,7 @@
 </file>
 
 <file path=word/numbering.xml><?xml version="1.0" encoding="utf-8"?>
-<w:numbering xmlns:wpc="http://schemas.microsoft.com/office/word/2010/wordprocessingCanvas" xmlns:cx="http://schemas.microsoft.com/office/drawing/2014/chartex" xmlns:cx1="http://schemas.microsoft.com/office/drawing/2015/9/8/chartex" xmlns:cx2="http://schemas.microsoft.com/office/drawing/2015/10/21/chartex" xmlns:cx3="http://schemas.microsoft.com/office/drawing/2016/5/9/chartex" xmlns:cx4="http://schemas.microsoft.com/office/drawing/2016/5/10/chartex" xmlns:cx5="http://schemas.microsoft.com/office/drawing/2016/5/11/chartex" xmlns:cx6="http://schemas.microsoft.com/office/drawing/2016/5/12/chartex" xmlns:cx7="http://schemas.microsoft.com/office/drawing/2016/5/13/chartex" xmlns:cx8="http://schemas.microsoft.com/office/drawing/2016/5/14/chartex" xmlns:mc="http://schemas.openxmlformats.org/markup-compatibility/2006" xmlns:aink="http://schemas.microsoft.com/office/drawing/2016/ink" xmlns:am3d="http://schemas.microsoft.com/office/drawing/2017/model3d" xmlns:o="urn:schemas-microsoft-com:office:office" xmlns:r="http://schemas.openxmlformats.org/officeDocument/2006/relationships" xmlns:m="http://schemas.openxmlformats.org/officeDocument/2006/math" xmlns:v="urn:schemas-microsoft-com:vml" xmlns:wp14="http://schemas.microsoft.com/office/word/2010/wordprocessingDrawing" xmlns:wp="http://schemas.openxmlformats.org/drawingml/2006/wordprocessingDrawing" xmlns:w10="urn:schemas-microsoft-com:office:word" xmlns:w="http://schemas.openxmlformats.org/wordprocessingml/2006/main" xmlns:w14="http://schemas.microsoft.com/office/word/2010/wordml" xmlns:w15="http://schemas.microsoft.com/office/word/2012/wordml" xmlns:w16cex="http://schemas.microsoft.com/office/word/2018/wordml/cex" xmlns:w16cid="http://schemas.microsoft.com/office/word/2016/wordml/cid" xmlns:w16="http://schemas.microsoft.com/office/word/2018/wordml" xmlns:w16sdtdh="http://schemas.microsoft.com/office/word/2020/wordml/sdtdatahash" xmlns:w16se="http://schemas.microsoft.com/office/word/2015/wordml/symex" xmlns:wpg="http://schemas.microsoft.com/office/word/2010/wordprocessingGroup" xmlns:wpi="http://schemas.microsoft.com/office/word/2010/wordprocessingInk" xmlns:wne="http://schemas.microsoft.com/office/word/2006/wordml" xmlns:wps="http://schemas.microsoft.com/office/word/2010/wordprocessingShape" mc:Ignorable="w14 w15 w16se w16cid w16 w16cex w16sdtdh wp14">
+<w:numbering xmlns:wpc="http://schemas.microsoft.com/office/word/2010/wordprocessingCanvas" xmlns:mc="http://schemas.openxmlformats.org/markup-compatibility/2006" xmlns:o="urn:schemas-microsoft-com:office:office" xmlns:r="http://schemas.openxmlformats.org/officeDocument/2006/relationships" xmlns:m="http://schemas.openxmlformats.org/officeDocument/2006/math" xmlns:v="urn:schemas-microsoft-com:vml" xmlns:wp14="http://schemas.microsoft.com/office/word/2010/wordprocessingDrawing" xmlns:wp="http://schemas.openxmlformats.org/drawingml/2006/wordprocessingDrawing" xmlns:w10="urn:schemas-microsoft-com:office:word" xmlns:w="http://schemas.openxmlformats.org/wordprocessingml/2006/main" xmlns:w14="http://schemas.microsoft.com/office/word/2010/wordml" xmlns:w15="http://schemas.microsoft.com/office/word/2012/wordml" xmlns:wpg="http://schemas.microsoft.com/office/word/2010/wordprocessingGroup" xmlns:wpi="http://schemas.microsoft.com/office/word/2010/wordprocessingInk" xmlns:wne="http://schemas.microsoft.com/office/word/2006/wordml" xmlns:wps="http://schemas.microsoft.com/office/word/2010/wordprocessingShape" mc:Ignorable="w14 w15 wp14">
   <w:abstractNum w:abstractNumId="0" w15:restartNumberingAfterBreak="0">
     <w:nsid w:val="42951966"/>
     <w:multiLevelType w:val="hybridMultilevel"/>
@@ -2161,7 +2163,7 @@
 </file>
 
 <file path=word/styles.xml><?xml version="1.0" encoding="utf-8"?>
-<w:styles xmlns:mc="http://schemas.openxmlformats.org/markup-compatibility/2006" xmlns:r="http://schemas.openxmlformats.org/officeDocument/2006/relationships" xmlns:w="http://schemas.openxmlformats.org/wordprocessingml/2006/main" xmlns:w14="http://schemas.microsoft.com/office/word/2010/wordml" xmlns:w15="http://schemas.microsoft.com/office/word/2012/wordml" xmlns:w16cex="http://schemas.microsoft.com/office/word/2018/wordml/cex" xmlns:w16cid="http://schemas.microsoft.com/office/word/2016/wordml/cid" xmlns:w16="http://schemas.microsoft.com/office/word/2018/wordml" xmlns:w16sdtdh="http://schemas.microsoft.com/office/word/2020/wordml/sdtdatahash" xmlns:w16se="http://schemas.microsoft.com/office/word/2015/wordml/symex" mc:Ignorable="w14 w15 w16se w16cid w16 w16cex w16sdtdh">
+<w:styles xmlns:mc="http://schemas.openxmlformats.org/markup-compatibility/2006" xmlns:r="http://schemas.openxmlformats.org/officeDocument/2006/relationships" xmlns:w="http://schemas.openxmlformats.org/wordprocessingml/2006/main" xmlns:w14="http://schemas.microsoft.com/office/word/2010/wordml" xmlns:w15="http://schemas.microsoft.com/office/word/2012/wordml" mc:Ignorable="w14 w15">
   <w:docDefaults>
     <w:rPrDefault>
       <w:rPr>
@@ -2177,7 +2179,7 @@
       </w:pPr>
     </w:pPrDefault>
   </w:docDefaults>
-  <w:latentStyles w:defLockedState="0" w:defUIPriority="99" w:defSemiHidden="0" w:defUnhideWhenUsed="0" w:defQFormat="0" w:count="376">
+  <w:latentStyles w:defLockedState="0" w:defUIPriority="99" w:defSemiHidden="0" w:defUnhideWhenUsed="0" w:defQFormat="0" w:count="371">
     <w:lsdException w:name="Normal" w:uiPriority="0" w:qFormat="1"/>
     <w:lsdException w:name="heading 1" w:uiPriority="9" w:qFormat="1"/>
     <w:lsdException w:name="heading 2" w:semiHidden="1" w:uiPriority="9" w:unhideWhenUsed="1" w:qFormat="1"/>
@@ -2332,7 +2334,7 @@
     <w:lsdException w:name="Table Web 2" w:semiHidden="1" w:unhideWhenUsed="1"/>
     <w:lsdException w:name="Table Web 3" w:semiHidden="1" w:unhideWhenUsed="1"/>
     <w:lsdException w:name="Balloon Text" w:semiHidden="1" w:unhideWhenUsed="1"/>
-    <w:lsdException w:name="Table Grid" w:semiHidden="1" w:uiPriority="39" w:unhideWhenUsed="1"/>
+    <w:lsdException w:name="Table Grid" w:uiPriority="39"/>
     <w:lsdException w:name="Table Theme" w:semiHidden="1" w:unhideWhenUsed="1"/>
     <w:lsdException w:name="Placeholder Text" w:semiHidden="1"/>
     <w:lsdException w:name="No Spacing" w:uiPriority="1" w:qFormat="1"/>
@@ -2549,11 +2551,6 @@
     <w:lsdException w:name="List Table 5 Dark Accent 6" w:uiPriority="50"/>
     <w:lsdException w:name="List Table 6 Colorful Accent 6" w:uiPriority="51"/>
     <w:lsdException w:name="List Table 7 Colorful Accent 6" w:uiPriority="52"/>
-    <w:lsdException w:name="Mention" w:semiHidden="1" w:unhideWhenUsed="1"/>
-    <w:lsdException w:name="Smart Hyperlink" w:semiHidden="1" w:unhideWhenUsed="1"/>
-    <w:lsdException w:name="Hashtag" w:semiHidden="1" w:unhideWhenUsed="1"/>
-    <w:lsdException w:name="Unresolved Mention" w:semiHidden="1" w:unhideWhenUsed="1"/>
-    <w:lsdException w:name="Smart Link" w:semiHidden="1" w:unhideWhenUsed="1"/>
   </w:latentStyles>
   <w:style w:type="paragraph" w:default="1" w:styleId="Normal">
     <w:name w:val="Normal"/>
@@ -2568,13 +2565,13 @@
       <w:lang w:val="es-419"/>
     </w:rPr>
   </w:style>
-  <w:style w:type="character" w:default="1" w:styleId="Fuentedeprrafopredeter">
+  <w:style w:type="character" w:default="1" w:styleId="DefaultParagraphFont">
     <w:name w:val="Default Paragraph Font"/>
     <w:uiPriority w:val="1"/>
     <w:semiHidden/>
     <w:unhideWhenUsed/>
   </w:style>
-  <w:style w:type="table" w:default="1" w:styleId="Tablanormal">
+  <w:style w:type="table" w:default="1" w:styleId="TableNormal">
     <w:name w:val="Normal Table"/>
     <w:uiPriority w:val="99"/>
     <w:semiHidden/>
@@ -2589,13 +2586,13 @@
       </w:tblCellMar>
     </w:tblPr>
   </w:style>
-  <w:style w:type="numbering" w:default="1" w:styleId="Sinlista">
+  <w:style w:type="numbering" w:default="1" w:styleId="NoList">
     <w:name w:val="No List"/>
     <w:uiPriority w:val="99"/>
     <w:semiHidden/>
     <w:unhideWhenUsed/>
   </w:style>
-  <w:style w:type="paragraph" w:styleId="Prrafodelista">
+  <w:style w:type="paragraph" w:styleId="ListParagraph">
     <w:name w:val="List Paragraph"/>
     <w:basedOn w:val="Normal"/>
     <w:uiPriority w:val="34"/>

</xml_diff>